<commit_message>
Built Prototype of Level Generator.
</commit_message>
<xml_diff>
--- a/Plan.docx
+++ b/Plan.docx
@@ -3615,23 +3615,7 @@
           <w:sz w:val="20"/>
           <w:szCs w:val="20"/>
         </w:rPr>
-        <w:t>Grace</w:t>
-      </w:r>
-      <w:r>
-        <w:rPr>
-          <w:rFonts w:ascii="Times New Roman" w:hAnsi="Times New Roman" w:cs="Times New Roman"/>
-          <w:sz w:val="20"/>
-          <w:szCs w:val="20"/>
-        </w:rPr>
-        <w:t>:</w:t>
-      </w:r>
-      <w:r>
-        <w:rPr>
-          <w:rFonts w:ascii="Times New Roman" w:hAnsi="Times New Roman" w:cs="Times New Roman"/>
-          <w:sz w:val="20"/>
-          <w:szCs w:val="20"/>
-        </w:rPr>
-        <w:t xml:space="preserve"> A trancer’s natural talent for </w:t>
+        <w:t xml:space="preserve">Grace: A trancer’s natural talent for </w:t>
       </w:r>
       <w:r>
         <w:rPr>
@@ -3666,58 +3650,26 @@
           <w:sz w:val="20"/>
           <w:szCs w:val="20"/>
         </w:rPr>
-        <w:t>Hunger</w:t>
-      </w:r>
-      <w:r>
-        <w:rPr>
-          <w:rFonts w:ascii="Times New Roman" w:hAnsi="Times New Roman" w:cs="Times New Roman"/>
-          <w:sz w:val="20"/>
-          <w:szCs w:val="20"/>
-        </w:rPr>
-        <w:t>:</w:t>
-      </w:r>
-      <w:r>
-        <w:rPr>
-          <w:rFonts w:ascii="Times New Roman" w:hAnsi="Times New Roman" w:cs="Times New Roman"/>
-          <w:sz w:val="20"/>
-          <w:szCs w:val="20"/>
-        </w:rPr>
-        <w:t xml:space="preserve"> A trancer’s drive and force of will. Governs spell strength and casts.</w:t>
-      </w:r>
-    </w:p>
-    <w:p>
-      <w:pPr>
-        <w:spacing w:after="0" w:line="240" w:lineRule="auto"/>
-        <w:contextualSpacing/>
-        <w:rPr>
-          <w:rFonts w:ascii="Times New Roman" w:hAnsi="Times New Roman" w:cs="Times New Roman"/>
-          <w:sz w:val="20"/>
-          <w:szCs w:val="20"/>
-        </w:rPr>
-      </w:pPr>
-      <w:r>
-        <w:rPr>
-          <w:rFonts w:ascii="Times New Roman" w:hAnsi="Times New Roman" w:cs="Times New Roman"/>
-          <w:sz w:val="20"/>
-          <w:szCs w:val="20"/>
-        </w:rPr>
-        <w:t>Wit</w:t>
-      </w:r>
-      <w:r>
-        <w:rPr>
-          <w:rFonts w:ascii="Times New Roman" w:hAnsi="Times New Roman" w:cs="Times New Roman"/>
-          <w:sz w:val="20"/>
-          <w:szCs w:val="20"/>
-        </w:rPr>
-        <w:t>:</w:t>
-      </w:r>
-      <w:r>
-        <w:rPr>
-          <w:rFonts w:ascii="Times New Roman" w:hAnsi="Times New Roman" w:cs="Times New Roman"/>
-          <w:sz w:val="20"/>
-          <w:szCs w:val="20"/>
-        </w:rPr>
-        <w:t xml:space="preserve"> A trancer’s cleverness and flexibility. Governs number and effect of spells.</w:t>
+        <w:t>Hunger: A trancer’s drive and force of will. Governs spell strength and casts.</w:t>
+      </w:r>
+    </w:p>
+    <w:p>
+      <w:pPr>
+        <w:spacing w:after="0" w:line="240" w:lineRule="auto"/>
+        <w:contextualSpacing/>
+        <w:rPr>
+          <w:rFonts w:ascii="Times New Roman" w:hAnsi="Times New Roman" w:cs="Times New Roman"/>
+          <w:sz w:val="20"/>
+          <w:szCs w:val="20"/>
+        </w:rPr>
+      </w:pPr>
+      <w:r>
+        <w:rPr>
+          <w:rFonts w:ascii="Times New Roman" w:hAnsi="Times New Roman" w:cs="Times New Roman"/>
+          <w:sz w:val="20"/>
+          <w:szCs w:val="20"/>
+        </w:rPr>
+        <w:t>Wit: A trancer’s cleverness and flexibility. Governs number and effect of spells.</w:t>
       </w:r>
     </w:p>
     <w:p>
@@ -3909,6 +3861,1269 @@
         </w:rPr>
         <w:t xml:space="preserve">ough The Paths begin as a single corridor, they quickly and frequently split, sometimes creating loops, sometimes never to be rejoined. These splits are referred to as junctures. </w:t>
       </w:r>
+    </w:p>
+    <w:p>
+      <w:pPr>
+        <w:spacing w:after="0" w:line="240" w:lineRule="auto"/>
+        <w:contextualSpacing/>
+        <w:rPr>
+          <w:rFonts w:ascii="Times New Roman" w:hAnsi="Times New Roman" w:cs="Times New Roman"/>
+          <w:sz w:val="20"/>
+          <w:szCs w:val="20"/>
+        </w:rPr>
+      </w:pPr>
+    </w:p>
+    <w:p>
+      <w:pPr>
+        <w:spacing w:after="0" w:line="240" w:lineRule="auto"/>
+        <w:contextualSpacing/>
+        <w:rPr>
+          <w:rFonts w:ascii="Times New Roman" w:hAnsi="Times New Roman" w:cs="Times New Roman"/>
+          <w:sz w:val="20"/>
+          <w:szCs w:val="20"/>
+        </w:rPr>
+      </w:pPr>
+      <w:r>
+        <w:rPr>
+          <w:rFonts w:ascii="Times New Roman" w:hAnsi="Times New Roman" w:cs="Times New Roman"/>
+          <w:sz w:val="20"/>
+          <w:szCs w:val="20"/>
+        </w:rPr>
+        <w:t>Mission Types</w:t>
+      </w:r>
+    </w:p>
+    <w:p>
+      <w:pPr>
+        <w:spacing w:after="0" w:line="240" w:lineRule="auto"/>
+        <w:contextualSpacing/>
+        <w:rPr>
+          <w:rFonts w:ascii="Times New Roman" w:hAnsi="Times New Roman" w:cs="Times New Roman"/>
+          <w:sz w:val="20"/>
+          <w:szCs w:val="20"/>
+        </w:rPr>
+      </w:pPr>
+      <w:r>
+        <w:rPr>
+          <w:rFonts w:ascii="Times New Roman" w:hAnsi="Times New Roman" w:cs="Times New Roman"/>
+          <w:sz w:val="20"/>
+          <w:szCs w:val="20"/>
+        </w:rPr>
+        <w:t>Survival</w:t>
+      </w:r>
+    </w:p>
+    <w:p>
+      <w:pPr>
+        <w:spacing w:after="0" w:line="240" w:lineRule="auto"/>
+        <w:contextualSpacing/>
+        <w:rPr>
+          <w:rFonts w:ascii="Times New Roman" w:hAnsi="Times New Roman" w:cs="Times New Roman"/>
+          <w:sz w:val="20"/>
+          <w:szCs w:val="20"/>
+        </w:rPr>
+      </w:pPr>
+      <w:r>
+        <w:rPr>
+          <w:rFonts w:ascii="Times New Roman" w:hAnsi="Times New Roman" w:cs="Times New Roman"/>
+          <w:sz w:val="20"/>
+          <w:szCs w:val="20"/>
+        </w:rPr>
+        <w:t>Defense</w:t>
+      </w:r>
+    </w:p>
+    <w:p>
+      <w:pPr>
+        <w:spacing w:after="0" w:line="240" w:lineRule="auto"/>
+        <w:contextualSpacing/>
+        <w:rPr>
+          <w:rFonts w:ascii="Times New Roman" w:hAnsi="Times New Roman" w:cs="Times New Roman"/>
+          <w:sz w:val="20"/>
+          <w:szCs w:val="20"/>
+        </w:rPr>
+      </w:pPr>
+      <w:r>
+        <w:rPr>
+          <w:rFonts w:ascii="Times New Roman" w:hAnsi="Times New Roman" w:cs="Times New Roman"/>
+          <w:sz w:val="20"/>
+          <w:szCs w:val="20"/>
+        </w:rPr>
+        <w:t>Exploration</w:t>
+      </w:r>
+    </w:p>
+    <w:p>
+      <w:pPr>
+        <w:spacing w:after="0" w:line="240" w:lineRule="auto"/>
+        <w:contextualSpacing/>
+        <w:rPr>
+          <w:rFonts w:ascii="Times New Roman" w:hAnsi="Times New Roman" w:cs="Times New Roman"/>
+          <w:sz w:val="20"/>
+          <w:szCs w:val="20"/>
+        </w:rPr>
+      </w:pPr>
+      <w:r>
+        <w:rPr>
+          <w:rFonts w:ascii="Times New Roman" w:hAnsi="Times New Roman" w:cs="Times New Roman"/>
+          <w:sz w:val="20"/>
+          <w:szCs w:val="20"/>
+        </w:rPr>
+        <w:t>Experimentation</w:t>
+      </w:r>
+    </w:p>
+    <w:p>
+      <w:pPr>
+        <w:spacing w:after="0" w:line="240" w:lineRule="auto"/>
+        <w:contextualSpacing/>
+        <w:rPr>
+          <w:rFonts w:ascii="Times New Roman" w:hAnsi="Times New Roman" w:cs="Times New Roman"/>
+          <w:sz w:val="20"/>
+          <w:szCs w:val="20"/>
+        </w:rPr>
+      </w:pPr>
+      <w:r>
+        <w:rPr>
+          <w:rFonts w:ascii="Times New Roman" w:hAnsi="Times New Roman" w:cs="Times New Roman"/>
+          <w:sz w:val="20"/>
+          <w:szCs w:val="20"/>
+        </w:rPr>
+        <w:t>Recovery</w:t>
+      </w:r>
+    </w:p>
+    <w:p>
+      <w:pPr>
+        <w:spacing w:after="0" w:line="240" w:lineRule="auto"/>
+        <w:contextualSpacing/>
+        <w:rPr>
+          <w:rFonts w:ascii="Times New Roman" w:hAnsi="Times New Roman" w:cs="Times New Roman"/>
+          <w:sz w:val="20"/>
+          <w:szCs w:val="20"/>
+        </w:rPr>
+      </w:pPr>
+      <w:r>
+        <w:rPr>
+          <w:rFonts w:ascii="Times New Roman" w:hAnsi="Times New Roman" w:cs="Times New Roman"/>
+          <w:sz w:val="20"/>
+          <w:szCs w:val="20"/>
+        </w:rPr>
+        <w:t>Rest</w:t>
+      </w:r>
+    </w:p>
+    <w:p>
+      <w:pPr>
+        <w:spacing w:after="0" w:line="240" w:lineRule="auto"/>
+        <w:contextualSpacing/>
+        <w:rPr>
+          <w:rFonts w:ascii="Times New Roman" w:hAnsi="Times New Roman" w:cs="Times New Roman"/>
+          <w:sz w:val="20"/>
+          <w:szCs w:val="20"/>
+        </w:rPr>
+      </w:pPr>
+    </w:p>
+    <w:p>
+      <w:pPr>
+        <w:spacing w:after="0" w:line="240" w:lineRule="auto"/>
+        <w:contextualSpacing/>
+        <w:rPr>
+          <w:rFonts w:ascii="Times New Roman" w:hAnsi="Times New Roman" w:cs="Times New Roman"/>
+          <w:sz w:val="20"/>
+          <w:szCs w:val="20"/>
+        </w:rPr>
+      </w:pPr>
+      <w:r>
+        <w:rPr>
+          <w:rFonts w:ascii="Times New Roman" w:hAnsi="Times New Roman" w:cs="Times New Roman"/>
+          <w:sz w:val="20"/>
+          <w:szCs w:val="20"/>
+        </w:rPr>
+        <w:t>Mission Primary Modifiers</w:t>
+      </w:r>
+    </w:p>
+    <w:p>
+      <w:pPr>
+        <w:spacing w:after="0" w:line="240" w:lineRule="auto"/>
+        <w:contextualSpacing/>
+        <w:rPr>
+          <w:rFonts w:ascii="Times New Roman" w:hAnsi="Times New Roman" w:cs="Times New Roman"/>
+          <w:sz w:val="20"/>
+          <w:szCs w:val="20"/>
+        </w:rPr>
+      </w:pPr>
+      <w:r>
+        <w:rPr>
+          <w:rFonts w:ascii="Times New Roman" w:hAnsi="Times New Roman" w:cs="Times New Roman"/>
+          <w:sz w:val="20"/>
+          <w:szCs w:val="20"/>
+        </w:rPr>
+        <w:t>Waves</w:t>
+      </w:r>
+    </w:p>
+    <w:p>
+      <w:pPr>
+        <w:spacing w:after="0" w:line="240" w:lineRule="auto"/>
+        <w:contextualSpacing/>
+        <w:rPr>
+          <w:rFonts w:ascii="Times New Roman" w:hAnsi="Times New Roman" w:cs="Times New Roman"/>
+          <w:sz w:val="20"/>
+          <w:szCs w:val="20"/>
+        </w:rPr>
+      </w:pPr>
+      <w:r>
+        <w:rPr>
+          <w:rFonts w:ascii="Times New Roman" w:hAnsi="Times New Roman" w:cs="Times New Roman"/>
+          <w:sz w:val="20"/>
+          <w:szCs w:val="20"/>
+        </w:rPr>
+        <w:t>Waypoints</w:t>
+      </w:r>
+    </w:p>
+    <w:p>
+      <w:pPr>
+        <w:spacing w:after="0" w:line="240" w:lineRule="auto"/>
+        <w:contextualSpacing/>
+        <w:rPr>
+          <w:rFonts w:ascii="Times New Roman" w:hAnsi="Times New Roman" w:cs="Times New Roman"/>
+          <w:sz w:val="20"/>
+          <w:szCs w:val="20"/>
+        </w:rPr>
+      </w:pPr>
+      <w:r>
+        <w:rPr>
+          <w:rFonts w:ascii="Times New Roman" w:hAnsi="Times New Roman" w:cs="Times New Roman"/>
+          <w:sz w:val="20"/>
+          <w:szCs w:val="20"/>
+        </w:rPr>
+        <w:t>Boss</w:t>
+      </w:r>
+    </w:p>
+    <w:p>
+      <w:pPr>
+        <w:spacing w:after="0" w:line="240" w:lineRule="auto"/>
+        <w:contextualSpacing/>
+        <w:rPr>
+          <w:rFonts w:ascii="Times New Roman" w:hAnsi="Times New Roman" w:cs="Times New Roman"/>
+          <w:sz w:val="20"/>
+          <w:szCs w:val="20"/>
+        </w:rPr>
+      </w:pPr>
+      <w:r>
+        <w:rPr>
+          <w:rFonts w:ascii="Times New Roman" w:hAnsi="Times New Roman" w:cs="Times New Roman"/>
+          <w:sz w:val="20"/>
+          <w:szCs w:val="20"/>
+        </w:rPr>
+        <w:t>Magical Chaos</w:t>
+      </w:r>
+    </w:p>
+    <w:p>
+      <w:pPr>
+        <w:spacing w:after="0" w:line="240" w:lineRule="auto"/>
+        <w:contextualSpacing/>
+        <w:rPr>
+          <w:rFonts w:ascii="Times New Roman" w:hAnsi="Times New Roman" w:cs="Times New Roman"/>
+          <w:sz w:val="20"/>
+          <w:szCs w:val="20"/>
+        </w:rPr>
+      </w:pPr>
+    </w:p>
+    <w:p>
+      <w:pPr>
+        <w:spacing w:after="0" w:line="240" w:lineRule="auto"/>
+        <w:contextualSpacing/>
+        <w:rPr>
+          <w:rFonts w:ascii="Times New Roman" w:hAnsi="Times New Roman" w:cs="Times New Roman"/>
+          <w:sz w:val="20"/>
+          <w:szCs w:val="20"/>
+        </w:rPr>
+      </w:pPr>
+      <w:r>
+        <w:rPr>
+          <w:rFonts w:ascii="Times New Roman" w:hAnsi="Times New Roman" w:cs="Times New Roman"/>
+          <w:sz w:val="20"/>
+          <w:szCs w:val="20"/>
+        </w:rPr>
+        <w:t>Mission Modifiers</w:t>
+      </w:r>
+    </w:p>
+    <w:p>
+      <w:pPr>
+        <w:spacing w:after="0" w:line="240" w:lineRule="auto"/>
+        <w:contextualSpacing/>
+        <w:rPr>
+          <w:rFonts w:ascii="Times New Roman" w:hAnsi="Times New Roman" w:cs="Times New Roman"/>
+          <w:sz w:val="20"/>
+          <w:szCs w:val="20"/>
+        </w:rPr>
+      </w:pPr>
+      <w:r>
+        <w:rPr>
+          <w:rFonts w:ascii="Times New Roman" w:hAnsi="Times New Roman" w:cs="Times New Roman"/>
+          <w:sz w:val="20"/>
+          <w:szCs w:val="20"/>
+        </w:rPr>
+        <w:t>Magical Saturation</w:t>
+      </w:r>
+    </w:p>
+    <w:p>
+      <w:pPr>
+        <w:spacing w:after="0" w:line="240" w:lineRule="auto"/>
+        <w:contextualSpacing/>
+        <w:rPr>
+          <w:rFonts w:ascii="Times New Roman" w:hAnsi="Times New Roman" w:cs="Times New Roman"/>
+          <w:sz w:val="20"/>
+          <w:szCs w:val="20"/>
+        </w:rPr>
+      </w:pPr>
+      <w:r>
+        <w:rPr>
+          <w:rFonts w:ascii="Times New Roman" w:hAnsi="Times New Roman" w:cs="Times New Roman"/>
+          <w:sz w:val="20"/>
+          <w:szCs w:val="20"/>
+        </w:rPr>
+        <w:t>Magical Turbulence</w:t>
+      </w:r>
+    </w:p>
+    <w:p>
+      <w:pPr>
+        <w:spacing w:after="0" w:line="240" w:lineRule="auto"/>
+        <w:contextualSpacing/>
+        <w:rPr>
+          <w:rFonts w:ascii="Times New Roman" w:hAnsi="Times New Roman" w:cs="Times New Roman"/>
+          <w:sz w:val="20"/>
+          <w:szCs w:val="20"/>
+        </w:rPr>
+      </w:pPr>
+      <w:r>
+        <w:rPr>
+          <w:rFonts w:ascii="Times New Roman" w:hAnsi="Times New Roman" w:cs="Times New Roman"/>
+          <w:sz w:val="20"/>
+          <w:szCs w:val="20"/>
+        </w:rPr>
+        <w:t>Magical Draught</w:t>
+      </w:r>
+    </w:p>
+    <w:p>
+      <w:pPr>
+        <w:spacing w:after="0" w:line="240" w:lineRule="auto"/>
+        <w:contextualSpacing/>
+        <w:rPr>
+          <w:rFonts w:ascii="Times New Roman" w:hAnsi="Times New Roman" w:cs="Times New Roman"/>
+          <w:sz w:val="20"/>
+          <w:szCs w:val="20"/>
+        </w:rPr>
+      </w:pPr>
+    </w:p>
+    <w:p>
+      <w:pPr>
+        <w:spacing w:after="0" w:line="240" w:lineRule="auto"/>
+        <w:contextualSpacing/>
+        <w:rPr>
+          <w:rFonts w:ascii="Times New Roman" w:hAnsi="Times New Roman" w:cs="Times New Roman"/>
+          <w:sz w:val="20"/>
+          <w:szCs w:val="20"/>
+        </w:rPr>
+      </w:pPr>
+    </w:p>
+    <w:p>
+      <w:pPr>
+        <w:spacing w:after="0" w:line="240" w:lineRule="auto"/>
+        <w:contextualSpacing/>
+        <w:rPr>
+          <w:rFonts w:ascii="Times New Roman" w:hAnsi="Times New Roman" w:cs="Times New Roman"/>
+          <w:sz w:val="20"/>
+          <w:szCs w:val="20"/>
+        </w:rPr>
+      </w:pPr>
+    </w:p>
+    <w:p>
+      <w:pPr>
+        <w:spacing w:after="0" w:line="240" w:lineRule="auto"/>
+        <w:contextualSpacing/>
+        <w:rPr>
+          <w:rFonts w:ascii="Times New Roman" w:hAnsi="Times New Roman" w:cs="Times New Roman"/>
+          <w:sz w:val="20"/>
+          <w:szCs w:val="20"/>
+        </w:rPr>
+      </w:pPr>
+    </w:p>
+    <w:p>
+      <w:pPr>
+        <w:spacing w:after="0" w:line="240" w:lineRule="auto"/>
+        <w:contextualSpacing/>
+        <w:rPr>
+          <w:rFonts w:ascii="Times New Roman" w:hAnsi="Times New Roman" w:cs="Times New Roman"/>
+          <w:sz w:val="20"/>
+          <w:szCs w:val="20"/>
+        </w:rPr>
+      </w:pPr>
+    </w:p>
+    <w:p>
+      <w:pPr>
+        <w:spacing w:after="0" w:line="240" w:lineRule="auto"/>
+        <w:contextualSpacing/>
+        <w:rPr>
+          <w:rFonts w:ascii="Times New Roman" w:hAnsi="Times New Roman" w:cs="Times New Roman"/>
+          <w:sz w:val="20"/>
+          <w:szCs w:val="20"/>
+        </w:rPr>
+      </w:pPr>
+    </w:p>
+    <w:p>
+      <w:pPr>
+        <w:spacing w:after="0" w:line="240" w:lineRule="auto"/>
+        <w:contextualSpacing/>
+        <w:rPr>
+          <w:rFonts w:ascii="Times New Roman" w:hAnsi="Times New Roman" w:cs="Times New Roman"/>
+          <w:sz w:val="20"/>
+          <w:szCs w:val="20"/>
+        </w:rPr>
+      </w:pPr>
+    </w:p>
+    <w:p>
+      <w:pPr>
+        <w:spacing w:after="0" w:line="240" w:lineRule="auto"/>
+        <w:contextualSpacing/>
+        <w:rPr>
+          <w:rFonts w:ascii="Times New Roman" w:hAnsi="Times New Roman" w:cs="Times New Roman"/>
+          <w:sz w:val="20"/>
+          <w:szCs w:val="20"/>
+        </w:rPr>
+      </w:pPr>
+    </w:p>
+    <w:p>
+      <w:pPr>
+        <w:spacing w:after="0" w:line="240" w:lineRule="auto"/>
+        <w:contextualSpacing/>
+        <w:rPr>
+          <w:rFonts w:ascii="Times New Roman" w:hAnsi="Times New Roman" w:cs="Times New Roman"/>
+          <w:sz w:val="20"/>
+          <w:szCs w:val="20"/>
+        </w:rPr>
+      </w:pPr>
+    </w:p>
+    <w:p>
+      <w:pPr>
+        <w:spacing w:after="0" w:line="240" w:lineRule="auto"/>
+        <w:contextualSpacing/>
+        <w:rPr>
+          <w:rFonts w:ascii="Times New Roman" w:hAnsi="Times New Roman" w:cs="Times New Roman"/>
+          <w:sz w:val="20"/>
+          <w:szCs w:val="20"/>
+        </w:rPr>
+      </w:pPr>
+    </w:p>
+    <w:p>
+      <w:pPr>
+        <w:spacing w:after="0" w:line="240" w:lineRule="auto"/>
+        <w:contextualSpacing/>
+        <w:rPr>
+          <w:rFonts w:ascii="Times New Roman" w:hAnsi="Times New Roman" w:cs="Times New Roman"/>
+          <w:sz w:val="20"/>
+          <w:szCs w:val="20"/>
+        </w:rPr>
+      </w:pPr>
+    </w:p>
+    <w:p>
+      <w:pPr>
+        <w:spacing w:after="0" w:line="240" w:lineRule="auto"/>
+        <w:contextualSpacing/>
+        <w:rPr>
+          <w:rFonts w:ascii="Times New Roman" w:hAnsi="Times New Roman" w:cs="Times New Roman"/>
+          <w:sz w:val="20"/>
+          <w:szCs w:val="20"/>
+        </w:rPr>
+      </w:pPr>
+    </w:p>
+    <w:p>
+      <w:pPr>
+        <w:spacing w:after="0" w:line="240" w:lineRule="auto"/>
+        <w:contextualSpacing/>
+        <w:rPr>
+          <w:rFonts w:ascii="Times New Roman" w:hAnsi="Times New Roman" w:cs="Times New Roman"/>
+          <w:sz w:val="20"/>
+          <w:szCs w:val="20"/>
+        </w:rPr>
+      </w:pPr>
+    </w:p>
+    <w:p>
+      <w:pPr>
+        <w:spacing w:after="0" w:line="240" w:lineRule="auto"/>
+        <w:contextualSpacing/>
+        <w:rPr>
+          <w:rFonts w:ascii="Times New Roman" w:hAnsi="Times New Roman" w:cs="Times New Roman"/>
+          <w:sz w:val="20"/>
+          <w:szCs w:val="20"/>
+        </w:rPr>
+      </w:pPr>
+    </w:p>
+    <w:p>
+      <w:pPr>
+        <w:spacing w:after="0" w:line="240" w:lineRule="auto"/>
+        <w:contextualSpacing/>
+        <w:rPr>
+          <w:rFonts w:ascii="Times New Roman" w:hAnsi="Times New Roman" w:cs="Times New Roman"/>
+          <w:sz w:val="20"/>
+          <w:szCs w:val="20"/>
+        </w:rPr>
+      </w:pPr>
+    </w:p>
+    <w:p>
+      <w:pPr>
+        <w:spacing w:after="0" w:line="240" w:lineRule="auto"/>
+        <w:contextualSpacing/>
+        <w:rPr>
+          <w:rFonts w:ascii="Times New Roman" w:hAnsi="Times New Roman" w:cs="Times New Roman"/>
+          <w:sz w:val="20"/>
+          <w:szCs w:val="20"/>
+        </w:rPr>
+      </w:pPr>
+    </w:p>
+    <w:p>
+      <w:pPr>
+        <w:spacing w:after="0" w:line="240" w:lineRule="auto"/>
+        <w:contextualSpacing/>
+        <w:rPr>
+          <w:rFonts w:ascii="Times New Roman" w:hAnsi="Times New Roman" w:cs="Times New Roman"/>
+          <w:sz w:val="20"/>
+          <w:szCs w:val="20"/>
+        </w:rPr>
+      </w:pPr>
+    </w:p>
+    <w:p>
+      <w:pPr>
+        <w:spacing w:after="0" w:line="240" w:lineRule="auto"/>
+        <w:contextualSpacing/>
+        <w:rPr>
+          <w:rFonts w:ascii="Times New Roman" w:hAnsi="Times New Roman" w:cs="Times New Roman"/>
+          <w:b/>
+          <w:bCs/>
+          <w:sz w:val="40"/>
+          <w:szCs w:val="40"/>
+        </w:rPr>
+      </w:pPr>
+      <w:r>
+        <w:rPr>
+          <w:rFonts w:ascii="Times New Roman" w:hAnsi="Times New Roman" w:cs="Times New Roman"/>
+          <w:b/>
+          <w:bCs/>
+          <w:sz w:val="40"/>
+          <w:szCs w:val="40"/>
+        </w:rPr>
+        <w:lastRenderedPageBreak/>
+        <w:t>Where to pick back up</w:t>
+      </w:r>
+    </w:p>
+    <w:p>
+      <w:pPr>
+        <w:spacing w:after="0" w:line="240" w:lineRule="auto"/>
+        <w:contextualSpacing/>
+        <w:rPr>
+          <w:rFonts w:ascii="Times New Roman" w:hAnsi="Times New Roman" w:cs="Times New Roman"/>
+          <w:sz w:val="20"/>
+          <w:szCs w:val="20"/>
+        </w:rPr>
+      </w:pPr>
+    </w:p>
+    <w:p>
+      <w:pPr>
+        <w:spacing w:after="0" w:line="240" w:lineRule="auto"/>
+        <w:contextualSpacing/>
+        <w:rPr>
+          <w:rFonts w:ascii="Times New Roman" w:hAnsi="Times New Roman" w:cs="Times New Roman"/>
+          <w:sz w:val="20"/>
+          <w:szCs w:val="20"/>
+        </w:rPr>
+      </w:pPr>
+      <w:r>
+        <w:rPr>
+          <w:rFonts w:ascii="Times New Roman" w:hAnsi="Times New Roman" w:cs="Times New Roman"/>
+          <w:sz w:val="20"/>
+          <w:szCs w:val="20"/>
+        </w:rPr>
+        <w:t>Hazard collision should be toggleable.</w:t>
+      </w:r>
+    </w:p>
+    <w:p>
+      <w:pPr>
+        <w:spacing w:after="0" w:line="240" w:lineRule="auto"/>
+        <w:contextualSpacing/>
+        <w:rPr>
+          <w:rFonts w:ascii="Times New Roman" w:hAnsi="Times New Roman" w:cs="Times New Roman"/>
+          <w:sz w:val="20"/>
+          <w:szCs w:val="20"/>
+        </w:rPr>
+      </w:pPr>
+      <w:r>
+        <w:rPr>
+          <w:rFonts w:ascii="Times New Roman" w:hAnsi="Times New Roman" w:cs="Times New Roman"/>
+          <w:sz w:val="20"/>
+          <w:szCs w:val="20"/>
+        </w:rPr>
+        <w:t>Collisions should be bouncy.</w:t>
+      </w:r>
+    </w:p>
+    <w:p>
+      <w:pPr>
+        <w:spacing w:after="0" w:line="240" w:lineRule="auto"/>
+        <w:contextualSpacing/>
+        <w:rPr>
+          <w:rFonts w:ascii="Times New Roman" w:hAnsi="Times New Roman" w:cs="Times New Roman"/>
+          <w:sz w:val="20"/>
+          <w:szCs w:val="20"/>
+        </w:rPr>
+      </w:pPr>
+    </w:p>
+    <w:p>
+      <w:pPr>
+        <w:spacing w:after="0" w:line="240" w:lineRule="auto"/>
+        <w:contextualSpacing/>
+        <w:rPr>
+          <w:rFonts w:ascii="Times New Roman" w:hAnsi="Times New Roman" w:cs="Times New Roman"/>
+          <w:sz w:val="20"/>
+          <w:szCs w:val="20"/>
+        </w:rPr>
+      </w:pPr>
+      <w:r>
+        <w:rPr>
+          <w:rFonts w:ascii="Times New Roman" w:hAnsi="Times New Roman" w:cs="Times New Roman"/>
+          <w:sz w:val="20"/>
+          <w:szCs w:val="20"/>
+        </w:rPr>
+        <w:t>Level generation is rough right now.</w:t>
+      </w:r>
+    </w:p>
+    <w:p>
+      <w:pPr>
+        <w:spacing w:after="0" w:line="240" w:lineRule="auto"/>
+        <w:contextualSpacing/>
+        <w:rPr>
+          <w:rFonts w:ascii="Times New Roman" w:hAnsi="Times New Roman" w:cs="Times New Roman"/>
+          <w:sz w:val="20"/>
+          <w:szCs w:val="20"/>
+        </w:rPr>
+      </w:pPr>
+      <w:r>
+        <w:rPr>
+          <w:rFonts w:ascii="Times New Roman" w:hAnsi="Times New Roman" w:cs="Times New Roman"/>
+          <w:sz w:val="20"/>
+          <w:szCs w:val="20"/>
+        </w:rPr>
+        <w:t>GameData stores the playerPrefab.</w:t>
+      </w:r>
+    </w:p>
+    <w:p>
+      <w:pPr>
+        <w:spacing w:after="0" w:line="240" w:lineRule="auto"/>
+        <w:contextualSpacing/>
+        <w:rPr>
+          <w:rFonts w:ascii="Times New Roman" w:hAnsi="Times New Roman" w:cs="Times New Roman"/>
+          <w:sz w:val="20"/>
+          <w:szCs w:val="20"/>
+        </w:rPr>
+      </w:pPr>
+      <w:r>
+        <w:rPr>
+          <w:rFonts w:ascii="Times New Roman" w:hAnsi="Times New Roman" w:cs="Times New Roman"/>
+          <w:sz w:val="20"/>
+          <w:szCs w:val="20"/>
+        </w:rPr>
+        <w:t>MissionGenerationData is used to store the generation parameters for a mission.</w:t>
+      </w:r>
+    </w:p>
+    <w:p>
+      <w:pPr>
+        <w:spacing w:after="0" w:line="240" w:lineRule="auto"/>
+        <w:contextualSpacing/>
+        <w:rPr>
+          <w:rFonts w:ascii="Times New Roman" w:hAnsi="Times New Roman" w:cs="Times New Roman"/>
+          <w:sz w:val="20"/>
+          <w:szCs w:val="20"/>
+        </w:rPr>
+      </w:pPr>
+      <w:r>
+        <w:rPr>
+          <w:rFonts w:ascii="Times New Roman" w:hAnsi="Times New Roman" w:cs="Times New Roman"/>
+          <w:sz w:val="20"/>
+          <w:szCs w:val="20"/>
+        </w:rPr>
+        <w:t>The LevelManager serves as the source of truth for the finalized level, after generation.</w:t>
+      </w:r>
+    </w:p>
+    <w:p>
+      <w:pPr>
+        <w:spacing w:after="0" w:line="240" w:lineRule="auto"/>
+        <w:contextualSpacing/>
+        <w:rPr>
+          <w:rFonts w:ascii="Times New Roman" w:hAnsi="Times New Roman" w:cs="Times New Roman"/>
+          <w:sz w:val="20"/>
+          <w:szCs w:val="20"/>
+        </w:rPr>
+      </w:pPr>
+      <w:r>
+        <w:rPr>
+          <w:rFonts w:ascii="Times New Roman" w:hAnsi="Times New Roman" w:cs="Times New Roman"/>
+          <w:sz w:val="20"/>
+          <w:szCs w:val="20"/>
+        </w:rPr>
+        <w:t>The MissionManager serves as a persistent mission tracker that allows selecting a mission from a list, and it currently keeps track of the mission, doing things like spawning the player in and activating the spawnzones.</w:t>
+      </w:r>
+    </w:p>
+    <w:p>
+      <w:pPr>
+        <w:spacing w:after="0" w:line="240" w:lineRule="auto"/>
+        <w:contextualSpacing/>
+        <w:rPr>
+          <w:rFonts w:ascii="Times New Roman" w:hAnsi="Times New Roman" w:cs="Times New Roman"/>
+          <w:sz w:val="20"/>
+          <w:szCs w:val="20"/>
+        </w:rPr>
+      </w:pPr>
+      <w:r>
+        <w:rPr>
+          <w:rFonts w:ascii="Times New Roman" w:hAnsi="Times New Roman" w:cs="Times New Roman"/>
+          <w:sz w:val="20"/>
+          <w:szCs w:val="20"/>
+        </w:rPr>
+        <w:t>The LevelContentPicker uses the MissionGenerationData that it receives from the MissionManager to stay within the parameters and pick mission generation settings. Selected parameters are stored in the LevelManager.</w:t>
+      </w:r>
+    </w:p>
+    <w:p>
+      <w:pPr>
+        <w:spacing w:after="0" w:line="240" w:lineRule="auto"/>
+        <w:contextualSpacing/>
+        <w:rPr>
+          <w:rFonts w:ascii="Times New Roman" w:hAnsi="Times New Roman" w:cs="Times New Roman"/>
+          <w:sz w:val="20"/>
+          <w:szCs w:val="20"/>
+        </w:rPr>
+      </w:pPr>
+      <w:r>
+        <w:rPr>
+          <w:rFonts w:ascii="Times New Roman" w:hAnsi="Times New Roman" w:cs="Times New Roman"/>
+          <w:sz w:val="20"/>
+          <w:szCs w:val="20"/>
+        </w:rPr>
+        <w:t>The LevelGenerator uses some of the MissionGenerationData that it receives from the MissionManager and the picked settings that are stored in the LevelManager to actually spawn in the features of the level.</w:t>
+      </w:r>
+    </w:p>
+    <w:p>
+      <w:pPr>
+        <w:spacing w:after="0" w:line="240" w:lineRule="auto"/>
+        <w:contextualSpacing/>
+        <w:rPr>
+          <w:rFonts w:ascii="Times New Roman" w:hAnsi="Times New Roman" w:cs="Times New Roman"/>
+          <w:sz w:val="20"/>
+          <w:szCs w:val="20"/>
+        </w:rPr>
+      </w:pPr>
+    </w:p>
+    <w:p>
+      <w:pPr>
+        <w:spacing w:after="0" w:line="240" w:lineRule="auto"/>
+        <w:contextualSpacing/>
+        <w:rPr>
+          <w:rFonts w:ascii="Times New Roman" w:hAnsi="Times New Roman" w:cs="Times New Roman"/>
+          <w:sz w:val="20"/>
+          <w:szCs w:val="20"/>
+        </w:rPr>
+      </w:pPr>
+      <w:r>
+        <w:rPr>
+          <w:rFonts w:ascii="Times New Roman" w:hAnsi="Times New Roman" w:cs="Times New Roman"/>
+          <w:sz w:val="20"/>
+          <w:szCs w:val="20"/>
+        </w:rPr>
+        <w:t>After everything in the level is picked and then generated, the player is spawned in and the spawn zones are enabled.</w:t>
+      </w:r>
+    </w:p>
+    <w:p>
+      <w:pPr>
+        <w:spacing w:after="0" w:line="240" w:lineRule="auto"/>
+        <w:contextualSpacing/>
+        <w:rPr>
+          <w:rFonts w:ascii="Times New Roman" w:hAnsi="Times New Roman" w:cs="Times New Roman"/>
+          <w:sz w:val="20"/>
+          <w:szCs w:val="20"/>
+        </w:rPr>
+      </w:pPr>
+    </w:p>
+    <w:p>
+      <w:pPr>
+        <w:spacing w:after="0" w:line="240" w:lineRule="auto"/>
+        <w:contextualSpacing/>
+        <w:rPr>
+          <w:rFonts w:ascii="Times New Roman" w:hAnsi="Times New Roman" w:cs="Times New Roman"/>
+          <w:sz w:val="20"/>
+          <w:szCs w:val="20"/>
+        </w:rPr>
+      </w:pPr>
+      <w:r>
+        <w:rPr>
+          <w:rFonts w:ascii="Times New Roman" w:hAnsi="Times New Roman" w:cs="Times New Roman"/>
+          <w:sz w:val="20"/>
+          <w:szCs w:val="20"/>
+        </w:rPr>
+        <w:t>This whole thing works, but should be refactored so that the functionality is more cleanly encapsulated. A big part of the issue is the naming scheme. Maybe something like this:</w:t>
+      </w:r>
+    </w:p>
+    <w:p>
+      <w:pPr>
+        <w:spacing w:after="0" w:line="240" w:lineRule="auto"/>
+        <w:contextualSpacing/>
+        <w:rPr>
+          <w:rFonts w:ascii="Times New Roman" w:hAnsi="Times New Roman" w:cs="Times New Roman"/>
+          <w:sz w:val="20"/>
+          <w:szCs w:val="20"/>
+        </w:rPr>
+      </w:pPr>
+    </w:p>
+    <w:p>
+      <w:pPr>
+        <w:spacing w:after="0" w:line="240" w:lineRule="auto"/>
+        <w:contextualSpacing/>
+        <w:rPr>
+          <w:rFonts w:ascii="Times New Roman" w:hAnsi="Times New Roman" w:cs="Times New Roman"/>
+          <w:sz w:val="20"/>
+          <w:szCs w:val="20"/>
+        </w:rPr>
+      </w:pPr>
+      <w:r>
+        <w:rPr>
+          <w:rFonts w:ascii="Times New Roman" w:hAnsi="Times New Roman" w:cs="Times New Roman"/>
+          <w:sz w:val="20"/>
+          <w:szCs w:val="20"/>
+        </w:rPr>
+        <w:t>MissionGenerationData – Th</w:t>
+      </w:r>
+      <w:r>
+        <w:rPr>
+          <w:rFonts w:ascii="Times New Roman" w:hAnsi="Times New Roman" w:cs="Times New Roman"/>
+          <w:sz w:val="20"/>
+          <w:szCs w:val="20"/>
+        </w:rPr>
+        <w:t>is is just a packet of data</w:t>
+      </w:r>
+      <w:r>
+        <w:rPr>
+          <w:rFonts w:ascii="Times New Roman" w:hAnsi="Times New Roman" w:cs="Times New Roman"/>
+          <w:sz w:val="20"/>
+          <w:szCs w:val="20"/>
+        </w:rPr>
+        <w:t xml:space="preserve"> </w:t>
+      </w:r>
+      <w:r>
+        <w:rPr>
+          <w:rFonts w:ascii="Times New Roman" w:hAnsi="Times New Roman" w:cs="Times New Roman"/>
+          <w:sz w:val="20"/>
+          <w:szCs w:val="20"/>
+        </w:rPr>
+        <w:t xml:space="preserve">that </w:t>
+      </w:r>
+      <w:r>
+        <w:rPr>
+          <w:rFonts w:ascii="Times New Roman" w:hAnsi="Times New Roman" w:cs="Times New Roman"/>
+          <w:sz w:val="20"/>
+          <w:szCs w:val="20"/>
+        </w:rPr>
+        <w:t>guide</w:t>
+      </w:r>
+      <w:r>
+        <w:rPr>
+          <w:rFonts w:ascii="Times New Roman" w:hAnsi="Times New Roman" w:cs="Times New Roman"/>
+          <w:sz w:val="20"/>
+          <w:szCs w:val="20"/>
+        </w:rPr>
+        <w:t>s</w:t>
+      </w:r>
+      <w:r>
+        <w:rPr>
+          <w:rFonts w:ascii="Times New Roman" w:hAnsi="Times New Roman" w:cs="Times New Roman"/>
+          <w:sz w:val="20"/>
+          <w:szCs w:val="20"/>
+        </w:rPr>
+        <w:t xml:space="preserve"> </w:t>
+      </w:r>
+      <w:r>
+        <w:rPr>
+          <w:rFonts w:ascii="Times New Roman" w:hAnsi="Times New Roman" w:cs="Times New Roman"/>
+          <w:sz w:val="20"/>
+          <w:szCs w:val="20"/>
+        </w:rPr>
+        <w:t>what parameters must, can, or cannot be selected for this mission.</w:t>
+      </w:r>
+    </w:p>
+    <w:p>
+      <w:pPr>
+        <w:spacing w:after="0" w:line="240" w:lineRule="auto"/>
+        <w:contextualSpacing/>
+        <w:rPr>
+          <w:rFonts w:ascii="Times New Roman" w:hAnsi="Times New Roman" w:cs="Times New Roman"/>
+          <w:sz w:val="20"/>
+          <w:szCs w:val="20"/>
+        </w:rPr>
+      </w:pPr>
+      <w:r>
+        <w:rPr>
+          <w:rFonts w:ascii="Times New Roman" w:hAnsi="Times New Roman" w:cs="Times New Roman"/>
+          <w:sz w:val="20"/>
+          <w:szCs w:val="20"/>
+        </w:rPr>
+        <w:t>MissionContentSelector (LevelContentPicker) – This class uses the MissionGenerationData to configure the MissionData.</w:t>
+      </w:r>
+    </w:p>
+    <w:p>
+      <w:pPr>
+        <w:spacing w:after="0" w:line="240" w:lineRule="auto"/>
+        <w:contextualSpacing/>
+        <w:rPr>
+          <w:rFonts w:ascii="Times New Roman" w:hAnsi="Times New Roman" w:cs="Times New Roman"/>
+          <w:sz w:val="20"/>
+          <w:szCs w:val="20"/>
+        </w:rPr>
+      </w:pPr>
+      <w:r>
+        <w:rPr>
+          <w:rFonts w:ascii="Times New Roman" w:hAnsi="Times New Roman" w:cs="Times New Roman"/>
+          <w:sz w:val="20"/>
+          <w:szCs w:val="20"/>
+        </w:rPr>
+        <w:t>MissionData (LevelManager)</w:t>
+      </w:r>
+      <w:r>
+        <w:rPr>
+          <w:rFonts w:ascii="Times New Roman" w:hAnsi="Times New Roman" w:cs="Times New Roman"/>
+          <w:sz w:val="20"/>
+          <w:szCs w:val="20"/>
+        </w:rPr>
+        <w:t xml:space="preserve"> – This is the packet of data that has been selected to guide the generation of this mission.</w:t>
+      </w:r>
+    </w:p>
+    <w:p>
+      <w:pPr>
+        <w:spacing w:after="0" w:line="240" w:lineRule="auto"/>
+        <w:contextualSpacing/>
+        <w:rPr>
+          <w:rFonts w:ascii="Times New Roman" w:hAnsi="Times New Roman" w:cs="Times New Roman"/>
+          <w:sz w:val="20"/>
+          <w:szCs w:val="20"/>
+        </w:rPr>
+      </w:pPr>
+      <w:r>
+        <w:rPr>
+          <w:rFonts w:ascii="Times New Roman" w:hAnsi="Times New Roman" w:cs="Times New Roman"/>
+          <w:sz w:val="20"/>
+          <w:szCs w:val="20"/>
+        </w:rPr>
+        <w:t>MissionGenerator (LevelGenerator)</w:t>
+      </w:r>
+      <w:r>
+        <w:rPr>
+          <w:rFonts w:ascii="Times New Roman" w:hAnsi="Times New Roman" w:cs="Times New Roman"/>
+          <w:sz w:val="20"/>
+          <w:szCs w:val="20"/>
+        </w:rPr>
+        <w:t xml:space="preserve"> – This class uses the MissionData to generate the contents of the mission.</w:t>
+      </w:r>
+    </w:p>
+    <w:p>
+      <w:pPr>
+        <w:spacing w:after="0" w:line="240" w:lineRule="auto"/>
+        <w:contextualSpacing/>
+        <w:rPr>
+          <w:rFonts w:ascii="Times New Roman" w:hAnsi="Times New Roman" w:cs="Times New Roman"/>
+          <w:sz w:val="20"/>
+          <w:szCs w:val="20"/>
+        </w:rPr>
+      </w:pPr>
+    </w:p>
+    <w:p>
+      <w:pPr>
+        <w:spacing w:after="0" w:line="240" w:lineRule="auto"/>
+        <w:contextualSpacing/>
+        <w:rPr>
+          <w:rFonts w:ascii="Times New Roman" w:hAnsi="Times New Roman" w:cs="Times New Roman"/>
+          <w:sz w:val="20"/>
+          <w:szCs w:val="20"/>
+        </w:rPr>
+      </w:pPr>
+      <w:r>
+        <w:rPr>
+          <w:rFonts w:ascii="Times New Roman" w:hAnsi="Times New Roman" w:cs="Times New Roman"/>
+          <w:sz w:val="20"/>
+          <w:szCs w:val="20"/>
+        </w:rPr>
+        <w:t>MissionManager – The big persistent class that track</w:t>
+      </w:r>
+      <w:r>
+        <w:rPr>
+          <w:rFonts w:ascii="Times New Roman" w:hAnsi="Times New Roman" w:cs="Times New Roman"/>
+          <w:sz w:val="20"/>
+          <w:szCs w:val="20"/>
+        </w:rPr>
+        <w:t>s</w:t>
+      </w:r>
+      <w:r>
+        <w:rPr>
+          <w:rFonts w:ascii="Times New Roman" w:hAnsi="Times New Roman" w:cs="Times New Roman"/>
+          <w:sz w:val="20"/>
+          <w:szCs w:val="20"/>
+        </w:rPr>
+        <w:t xml:space="preserve"> everything mission related</w:t>
+      </w:r>
+      <w:r>
+        <w:rPr>
+          <w:rFonts w:ascii="Times New Roman" w:hAnsi="Times New Roman" w:cs="Times New Roman"/>
+          <w:sz w:val="20"/>
+          <w:szCs w:val="20"/>
+        </w:rPr>
+        <w:t xml:space="preserve"> throughout the game</w:t>
+      </w:r>
+      <w:r>
+        <w:rPr>
+          <w:rFonts w:ascii="Times New Roman" w:hAnsi="Times New Roman" w:cs="Times New Roman"/>
+          <w:sz w:val="20"/>
+          <w:szCs w:val="20"/>
+        </w:rPr>
+        <w:t>, but only does t</w:t>
+      </w:r>
+      <w:r>
+        <w:rPr>
+          <w:rFonts w:ascii="Times New Roman" w:hAnsi="Times New Roman" w:cs="Times New Roman"/>
+          <w:sz w:val="20"/>
+          <w:szCs w:val="20"/>
+        </w:rPr>
+        <w:t>op</w:t>
+      </w:r>
+      <w:r>
+        <w:rPr>
+          <w:rFonts w:ascii="Times New Roman" w:hAnsi="Times New Roman" w:cs="Times New Roman"/>
+          <w:sz w:val="20"/>
+          <w:szCs w:val="20"/>
+        </w:rPr>
+        <w:t xml:space="preserve"> level stuff.</w:t>
+      </w:r>
+    </w:p>
+    <w:p>
+      <w:pPr>
+        <w:spacing w:after="0" w:line="240" w:lineRule="auto"/>
+        <w:contextualSpacing/>
+        <w:rPr>
+          <w:rFonts w:ascii="Times New Roman" w:hAnsi="Times New Roman" w:cs="Times New Roman"/>
+          <w:sz w:val="20"/>
+          <w:szCs w:val="20"/>
+        </w:rPr>
+      </w:pPr>
+      <w:r>
+        <w:rPr>
+          <w:rFonts w:ascii="Times New Roman" w:hAnsi="Times New Roman" w:cs="Times New Roman"/>
+          <w:sz w:val="20"/>
+          <w:szCs w:val="20"/>
+        </w:rPr>
+        <w:t xml:space="preserve">Mission – The class in charge of </w:t>
+      </w:r>
+      <w:r>
+        <w:rPr>
+          <w:rFonts w:ascii="Times New Roman" w:hAnsi="Times New Roman" w:cs="Times New Roman"/>
+          <w:sz w:val="20"/>
+          <w:szCs w:val="20"/>
+        </w:rPr>
+        <w:t>a specific</w:t>
+      </w:r>
+      <w:r>
+        <w:rPr>
+          <w:rFonts w:ascii="Times New Roman" w:hAnsi="Times New Roman" w:cs="Times New Roman"/>
+          <w:sz w:val="20"/>
+          <w:szCs w:val="20"/>
+        </w:rPr>
+        <w:t xml:space="preserve"> mission</w:t>
+      </w:r>
+      <w:r>
+        <w:rPr>
+          <w:rFonts w:ascii="Times New Roman" w:hAnsi="Times New Roman" w:cs="Times New Roman"/>
+          <w:sz w:val="20"/>
+          <w:szCs w:val="20"/>
+        </w:rPr>
+        <w:t>’s</w:t>
+      </w:r>
+      <w:r>
+        <w:rPr>
+          <w:rFonts w:ascii="Times New Roman" w:hAnsi="Times New Roman" w:cs="Times New Roman"/>
+          <w:sz w:val="20"/>
+          <w:szCs w:val="20"/>
+        </w:rPr>
+        <w:t xml:space="preserve"> progress, events, and success/failure.</w:t>
+      </w:r>
+    </w:p>
+    <w:p>
+      <w:pPr>
+        <w:spacing w:after="0" w:line="240" w:lineRule="auto"/>
+        <w:contextualSpacing/>
+        <w:rPr>
+          <w:rFonts w:ascii="Times New Roman" w:hAnsi="Times New Roman" w:cs="Times New Roman"/>
+          <w:sz w:val="20"/>
+          <w:szCs w:val="20"/>
+        </w:rPr>
+      </w:pPr>
+    </w:p>
+    <w:p>
+      <w:pPr>
+        <w:spacing w:after="0" w:line="240" w:lineRule="auto"/>
+        <w:contextualSpacing/>
+        <w:rPr>
+          <w:rFonts w:ascii="Times New Roman" w:hAnsi="Times New Roman" w:cs="Times New Roman"/>
+          <w:sz w:val="20"/>
+          <w:szCs w:val="20"/>
+        </w:rPr>
+      </w:pPr>
+      <w:r>
+        <w:rPr>
+          <w:rFonts w:ascii="Times New Roman" w:hAnsi="Times New Roman" w:cs="Times New Roman"/>
+          <w:sz w:val="20"/>
+          <w:szCs w:val="20"/>
+        </w:rPr>
+        <w:t>ActorManager – A mission-specific class in charge of tracking all actors and providing convenient access to them.</w:t>
+      </w:r>
+    </w:p>
+    <w:p>
+      <w:pPr>
+        <w:spacing w:after="0" w:line="240" w:lineRule="auto"/>
+        <w:contextualSpacing/>
+        <w:rPr>
+          <w:rFonts w:ascii="Times New Roman" w:hAnsi="Times New Roman" w:cs="Times New Roman"/>
+          <w:sz w:val="20"/>
+          <w:szCs w:val="20"/>
+        </w:rPr>
+      </w:pPr>
+      <w:r>
+        <w:rPr>
+          <w:rFonts w:ascii="Times New Roman" w:hAnsi="Times New Roman" w:cs="Times New Roman"/>
+          <w:sz w:val="20"/>
+          <w:szCs w:val="20"/>
+        </w:rPr>
+        <w:t>ProjectileManager – A mission-specific class in charge of tracking all projectiles and providing convenient access to them.</w:t>
+      </w:r>
+    </w:p>
+    <w:p>
+      <w:pPr>
+        <w:spacing w:after="0" w:line="240" w:lineRule="auto"/>
+        <w:contextualSpacing/>
+        <w:rPr>
+          <w:rFonts w:ascii="Times New Roman" w:hAnsi="Times New Roman" w:cs="Times New Roman"/>
+          <w:sz w:val="20"/>
+          <w:szCs w:val="20"/>
+        </w:rPr>
+      </w:pPr>
+    </w:p>
+    <w:p>
+      <w:pPr>
+        <w:spacing w:after="0" w:line="240" w:lineRule="auto"/>
+        <w:contextualSpacing/>
+        <w:rPr>
+          <w:rFonts w:ascii="Times New Roman" w:hAnsi="Times New Roman" w:cs="Times New Roman"/>
+          <w:sz w:val="20"/>
+          <w:szCs w:val="20"/>
+        </w:rPr>
+      </w:pPr>
+      <w:r>
+        <w:rPr>
+          <w:rFonts w:ascii="Times New Roman" w:hAnsi="Times New Roman" w:cs="Times New Roman"/>
+          <w:sz w:val="20"/>
+          <w:szCs w:val="20"/>
+        </w:rPr>
+        <w:t>After refactoring the generation functionality</w:t>
+      </w:r>
+      <w:r>
+        <w:rPr>
+          <w:rFonts w:ascii="Times New Roman" w:hAnsi="Times New Roman" w:cs="Times New Roman"/>
+          <w:sz w:val="20"/>
+          <w:szCs w:val="20"/>
+        </w:rPr>
+        <w:t xml:space="preserve"> and creating a flowchart</w:t>
+      </w:r>
+      <w:r>
+        <w:rPr>
+          <w:rFonts w:ascii="Times New Roman" w:hAnsi="Times New Roman" w:cs="Times New Roman"/>
+          <w:sz w:val="20"/>
+          <w:szCs w:val="20"/>
+        </w:rPr>
+        <w:t>, you should allow for weights to be used when specifying MissionGenerationData and MissionData. Don’t use dictionaries.</w:t>
+      </w:r>
+    </w:p>
+    <w:p>
+      <w:pPr>
+        <w:spacing w:after="0" w:line="240" w:lineRule="auto"/>
+        <w:contextualSpacing/>
+        <w:rPr>
+          <w:rFonts w:ascii="Times New Roman" w:hAnsi="Times New Roman" w:cs="Times New Roman"/>
+          <w:sz w:val="20"/>
+          <w:szCs w:val="20"/>
+        </w:rPr>
+      </w:pPr>
+    </w:p>
+    <w:p>
+      <w:pPr>
+        <w:spacing w:after="0" w:line="240" w:lineRule="auto"/>
+        <w:contextualSpacing/>
+        <w:rPr>
+          <w:rFonts w:ascii="Times New Roman" w:hAnsi="Times New Roman" w:cs="Times New Roman"/>
+          <w:sz w:val="20"/>
+          <w:szCs w:val="20"/>
+        </w:rPr>
+      </w:pPr>
+      <w:r>
+        <w:rPr>
+          <w:rFonts w:ascii="Times New Roman" w:hAnsi="Times New Roman" w:cs="Times New Roman"/>
+          <w:sz w:val="20"/>
+          <w:szCs w:val="20"/>
+        </w:rPr>
+        <w:t xml:space="preserve">Obstacle wrapping needs to have a toggle to allow for </w:t>
+      </w:r>
+      <w:r>
+        <w:rPr>
+          <w:rFonts w:ascii="Times New Roman" w:hAnsi="Times New Roman" w:cs="Times New Roman"/>
+          <w:sz w:val="20"/>
+          <w:szCs w:val="20"/>
+        </w:rPr>
+        <w:t>mirrored wrapping, where the two obstacles are symmetrical and the warp in location can be calculated correctly so that it appears that the actors are wrapping seamlessly around the screen.</w:t>
+      </w:r>
+    </w:p>
+    <w:p>
+      <w:pPr>
+        <w:spacing w:after="0" w:line="240" w:lineRule="auto"/>
+        <w:contextualSpacing/>
+        <w:rPr>
+          <w:rFonts w:ascii="Times New Roman" w:hAnsi="Times New Roman" w:cs="Times New Roman"/>
+          <w:sz w:val="20"/>
+          <w:szCs w:val="20"/>
+        </w:rPr>
+      </w:pPr>
+    </w:p>
+    <w:p>
+      <w:pPr>
+        <w:spacing w:after="0" w:line="240" w:lineRule="auto"/>
+        <w:contextualSpacing/>
+        <w:rPr>
+          <w:rFonts w:ascii="Times New Roman" w:hAnsi="Times New Roman" w:cs="Times New Roman"/>
+          <w:sz w:val="20"/>
+          <w:szCs w:val="20"/>
+        </w:rPr>
+      </w:pPr>
+      <w:r>
+        <w:rPr>
+          <w:rFonts w:ascii="Times New Roman" w:hAnsi="Times New Roman" w:cs="Times New Roman"/>
+          <w:sz w:val="20"/>
+          <w:szCs w:val="20"/>
+        </w:rPr>
+        <w:t>After you get all of this done, add projectiles so that actors can be destroyed.</w:t>
+      </w:r>
+    </w:p>
+    <w:p>
+      <w:pPr>
+        <w:spacing w:after="0" w:line="240" w:lineRule="auto"/>
+        <w:contextualSpacing/>
+        <w:rPr>
+          <w:rFonts w:ascii="Times New Roman" w:hAnsi="Times New Roman" w:cs="Times New Roman"/>
+          <w:sz w:val="20"/>
+          <w:szCs w:val="20"/>
+        </w:rPr>
+      </w:pPr>
     </w:p>
     <w:sectPr>
       <w:pgSz w:w="12240" w:h="15840"/>

</xml_diff>

<commit_message>
Refactored mission generation. Worked through locking configuration settings.
</commit_message>
<xml_diff>
--- a/Plan.docx
+++ b/Plan.docx
@@ -249,13 +249,23 @@
           <w:szCs w:val="20"/>
         </w:rPr>
       </w:pPr>
-      <w:r>
-        <w:rPr>
-          <w:rFonts w:ascii="Times New Roman" w:hAnsi="Times New Roman" w:cs="Times New Roman"/>
-          <w:sz w:val="20"/>
-          <w:szCs w:val="20"/>
-        </w:rPr>
-        <w:t>Unlockables (As characters progress, global unlocks can be purchased)</w:t>
+      <w:proofErr w:type="spellStart"/>
+      <w:r>
+        <w:rPr>
+          <w:rFonts w:ascii="Times New Roman" w:hAnsi="Times New Roman" w:cs="Times New Roman"/>
+          <w:sz w:val="20"/>
+          <w:szCs w:val="20"/>
+        </w:rPr>
+        <w:t>Unlockables</w:t>
+      </w:r>
+      <w:proofErr w:type="spellEnd"/>
+      <w:r>
+        <w:rPr>
+          <w:rFonts w:ascii="Times New Roman" w:hAnsi="Times New Roman" w:cs="Times New Roman"/>
+          <w:sz w:val="20"/>
+          <w:szCs w:val="20"/>
+        </w:rPr>
+        <w:t xml:space="preserve"> (As characters progress, global unlocks can be purchased)</w:t>
       </w:r>
     </w:p>
     <w:p>
@@ -365,64 +375,136 @@
           <w:sz w:val="20"/>
           <w:szCs w:val="20"/>
         </w:rPr>
-        <w:t>Story [S, M] (Contains cinematics, dialog, and mechanical unlockables)</w:t>
-      </w:r>
-    </w:p>
-    <w:p>
-      <w:pPr>
-        <w:spacing w:after="0" w:line="240" w:lineRule="auto"/>
-        <w:contextualSpacing/>
-        <w:rPr>
-          <w:rFonts w:ascii="Times New Roman" w:hAnsi="Times New Roman" w:cs="Times New Roman"/>
-          <w:sz w:val="20"/>
-          <w:szCs w:val="20"/>
-        </w:rPr>
-      </w:pPr>
-      <w:r>
-        <w:rPr>
-          <w:rFonts w:ascii="Times New Roman" w:hAnsi="Times New Roman" w:cs="Times New Roman"/>
-          <w:sz w:val="20"/>
-          <w:szCs w:val="20"/>
-        </w:rPr>
-        <w:t>Survival [S, M] (Endless waves, cosmetic unlockables)</w:t>
-      </w:r>
-    </w:p>
-    <w:p>
-      <w:pPr>
-        <w:spacing w:after="0" w:line="240" w:lineRule="auto"/>
-        <w:contextualSpacing/>
-        <w:rPr>
-          <w:rFonts w:ascii="Times New Roman" w:hAnsi="Times New Roman" w:cs="Times New Roman"/>
-          <w:sz w:val="20"/>
-          <w:szCs w:val="20"/>
-        </w:rPr>
-      </w:pPr>
-      <w:r>
-        <w:rPr>
-          <w:rFonts w:ascii="Times New Roman" w:hAnsi="Times New Roman" w:cs="Times New Roman"/>
-          <w:sz w:val="20"/>
-          <w:szCs w:val="20"/>
-        </w:rPr>
-        <w:t>Team Games [M] (Select type of team game and wait for participants, cosmetic unlockables)</w:t>
-      </w:r>
-    </w:p>
-    <w:p>
-      <w:pPr>
-        <w:spacing w:after="0" w:line="240" w:lineRule="auto"/>
-        <w:contextualSpacing/>
-        <w:rPr>
-          <w:rFonts w:ascii="Times New Roman" w:hAnsi="Times New Roman" w:cs="Times New Roman"/>
-          <w:sz w:val="20"/>
-          <w:szCs w:val="20"/>
-        </w:rPr>
-      </w:pPr>
-      <w:r>
-        <w:rPr>
-          <w:rFonts w:ascii="Times New Roman" w:hAnsi="Times New Roman" w:cs="Times New Roman"/>
-          <w:sz w:val="20"/>
-          <w:szCs w:val="20"/>
-        </w:rPr>
-        <w:t>Arena [M] (Free for all, cosmetic unlockables)</w:t>
+        <w:t xml:space="preserve">Story [S, M] (Contains cinematics, dialog, and mechanical </w:t>
+      </w:r>
+      <w:proofErr w:type="spellStart"/>
+      <w:r>
+        <w:rPr>
+          <w:rFonts w:ascii="Times New Roman" w:hAnsi="Times New Roman" w:cs="Times New Roman"/>
+          <w:sz w:val="20"/>
+          <w:szCs w:val="20"/>
+        </w:rPr>
+        <w:t>unlockables</w:t>
+      </w:r>
+      <w:proofErr w:type="spellEnd"/>
+      <w:r>
+        <w:rPr>
+          <w:rFonts w:ascii="Times New Roman" w:hAnsi="Times New Roman" w:cs="Times New Roman"/>
+          <w:sz w:val="20"/>
+          <w:szCs w:val="20"/>
+        </w:rPr>
+        <w:t>)</w:t>
+      </w:r>
+    </w:p>
+    <w:p>
+      <w:pPr>
+        <w:spacing w:after="0" w:line="240" w:lineRule="auto"/>
+        <w:contextualSpacing/>
+        <w:rPr>
+          <w:rFonts w:ascii="Times New Roman" w:hAnsi="Times New Roman" w:cs="Times New Roman"/>
+          <w:sz w:val="20"/>
+          <w:szCs w:val="20"/>
+        </w:rPr>
+      </w:pPr>
+      <w:r>
+        <w:rPr>
+          <w:rFonts w:ascii="Times New Roman" w:hAnsi="Times New Roman" w:cs="Times New Roman"/>
+          <w:sz w:val="20"/>
+          <w:szCs w:val="20"/>
+        </w:rPr>
+        <w:t xml:space="preserve">Survival [S, M] (Endless waves, cosmetic </w:t>
+      </w:r>
+      <w:proofErr w:type="spellStart"/>
+      <w:r>
+        <w:rPr>
+          <w:rFonts w:ascii="Times New Roman" w:hAnsi="Times New Roman" w:cs="Times New Roman"/>
+          <w:sz w:val="20"/>
+          <w:szCs w:val="20"/>
+        </w:rPr>
+        <w:t>unlockables</w:t>
+      </w:r>
+      <w:proofErr w:type="spellEnd"/>
+      <w:r>
+        <w:rPr>
+          <w:rFonts w:ascii="Times New Roman" w:hAnsi="Times New Roman" w:cs="Times New Roman"/>
+          <w:sz w:val="20"/>
+          <w:szCs w:val="20"/>
+        </w:rPr>
+        <w:t>)</w:t>
+      </w:r>
+    </w:p>
+    <w:p>
+      <w:pPr>
+        <w:spacing w:after="0" w:line="240" w:lineRule="auto"/>
+        <w:contextualSpacing/>
+        <w:rPr>
+          <w:rFonts w:ascii="Times New Roman" w:hAnsi="Times New Roman" w:cs="Times New Roman"/>
+          <w:sz w:val="20"/>
+          <w:szCs w:val="20"/>
+        </w:rPr>
+      </w:pPr>
+      <w:r>
+        <w:rPr>
+          <w:rFonts w:ascii="Times New Roman" w:hAnsi="Times New Roman" w:cs="Times New Roman"/>
+          <w:sz w:val="20"/>
+          <w:szCs w:val="20"/>
+        </w:rPr>
+        <w:t xml:space="preserve">Team Games [M] (Select type of team game and wait for participants, cosmetic </w:t>
+      </w:r>
+      <w:proofErr w:type="spellStart"/>
+      <w:r>
+        <w:rPr>
+          <w:rFonts w:ascii="Times New Roman" w:hAnsi="Times New Roman" w:cs="Times New Roman"/>
+          <w:sz w:val="20"/>
+          <w:szCs w:val="20"/>
+        </w:rPr>
+        <w:t>unlockables</w:t>
+      </w:r>
+      <w:proofErr w:type="spellEnd"/>
+      <w:r>
+        <w:rPr>
+          <w:rFonts w:ascii="Times New Roman" w:hAnsi="Times New Roman" w:cs="Times New Roman"/>
+          <w:sz w:val="20"/>
+          <w:szCs w:val="20"/>
+        </w:rPr>
+        <w:t>)</w:t>
+      </w:r>
+    </w:p>
+    <w:p>
+      <w:pPr>
+        <w:spacing w:after="0" w:line="240" w:lineRule="auto"/>
+        <w:contextualSpacing/>
+        <w:rPr>
+          <w:rFonts w:ascii="Times New Roman" w:hAnsi="Times New Roman" w:cs="Times New Roman"/>
+          <w:sz w:val="20"/>
+          <w:szCs w:val="20"/>
+        </w:rPr>
+      </w:pPr>
+      <w:r>
+        <w:rPr>
+          <w:rFonts w:ascii="Times New Roman" w:hAnsi="Times New Roman" w:cs="Times New Roman"/>
+          <w:sz w:val="20"/>
+          <w:szCs w:val="20"/>
+        </w:rPr>
+        <w:t xml:space="preserve">Arena [M] (Free for all, cosmetic </w:t>
+      </w:r>
+      <w:proofErr w:type="spellStart"/>
+      <w:r>
+        <w:rPr>
+          <w:rFonts w:ascii="Times New Roman" w:hAnsi="Times New Roman" w:cs="Times New Roman"/>
+          <w:sz w:val="20"/>
+          <w:szCs w:val="20"/>
+        </w:rPr>
+        <w:t>unlockables</w:t>
+      </w:r>
+      <w:proofErr w:type="spellEnd"/>
+      <w:r>
+        <w:rPr>
+          <w:rFonts w:ascii="Times New Roman" w:hAnsi="Times New Roman" w:cs="Times New Roman"/>
+          <w:sz w:val="20"/>
+          <w:szCs w:val="20"/>
+        </w:rPr>
+        <w:t>)</w:t>
       </w:r>
     </w:p>
     <w:p>
@@ -772,7 +854,25 @@
           <w:sz w:val="20"/>
           <w:szCs w:val="20"/>
         </w:rPr>
-        <w:t>and zooming in to a battlezone.</w:t>
+        <w:t xml:space="preserve">and zooming in to a </w:t>
+      </w:r>
+      <w:proofErr w:type="spellStart"/>
+      <w:r>
+        <w:rPr>
+          <w:rFonts w:ascii="Times New Roman" w:hAnsi="Times New Roman" w:cs="Times New Roman"/>
+          <w:sz w:val="20"/>
+          <w:szCs w:val="20"/>
+        </w:rPr>
+        <w:t>battlezone</w:t>
+      </w:r>
+      <w:proofErr w:type="spellEnd"/>
+      <w:r>
+        <w:rPr>
+          <w:rFonts w:ascii="Times New Roman" w:hAnsi="Times New Roman" w:cs="Times New Roman"/>
+          <w:sz w:val="20"/>
+          <w:szCs w:val="20"/>
+        </w:rPr>
+        <w:t>.</w:t>
       </w:r>
     </w:p>
     <w:p>
@@ -1035,7 +1135,25 @@
           <w:sz w:val="20"/>
           <w:szCs w:val="20"/>
         </w:rPr>
-        <w:t xml:space="preserve"> (Story, secret unlockables)</w:t>
+        <w:t xml:space="preserve"> (Story, secret </w:t>
+      </w:r>
+      <w:proofErr w:type="spellStart"/>
+      <w:r>
+        <w:rPr>
+          <w:rFonts w:ascii="Times New Roman" w:hAnsi="Times New Roman" w:cs="Times New Roman"/>
+          <w:sz w:val="20"/>
+          <w:szCs w:val="20"/>
+        </w:rPr>
+        <w:t>unlockables</w:t>
+      </w:r>
+      <w:proofErr w:type="spellEnd"/>
+      <w:r>
+        <w:rPr>
+          <w:rFonts w:ascii="Times New Roman" w:hAnsi="Times New Roman" w:cs="Times New Roman"/>
+          <w:sz w:val="20"/>
+          <w:szCs w:val="20"/>
+        </w:rPr>
+        <w:t>)</w:t>
       </w:r>
     </w:p>
     <w:p>
@@ -1055,7 +1173,25 @@
           <w:szCs w:val="20"/>
         </w:rPr>
         <w:tab/>
-        <w:t>Repair bay (repair, install, remove systems, align ship, unlockables)</w:t>
+        <w:t xml:space="preserve">Repair bay (repair, install, remove systems, align ship, </w:t>
+      </w:r>
+      <w:proofErr w:type="spellStart"/>
+      <w:r>
+        <w:rPr>
+          <w:rFonts w:ascii="Times New Roman" w:hAnsi="Times New Roman" w:cs="Times New Roman"/>
+          <w:sz w:val="20"/>
+          <w:szCs w:val="20"/>
+        </w:rPr>
+        <w:t>unlockables</w:t>
+      </w:r>
+      <w:proofErr w:type="spellEnd"/>
+      <w:r>
+        <w:rPr>
+          <w:rFonts w:ascii="Times New Roman" w:hAnsi="Times New Roman" w:cs="Times New Roman"/>
+          <w:sz w:val="20"/>
+          <w:szCs w:val="20"/>
+        </w:rPr>
+        <w:t>)</w:t>
       </w:r>
     </w:p>
     <w:p>
@@ -1075,7 +1211,25 @@
           <w:szCs w:val="20"/>
         </w:rPr>
         <w:tab/>
-        <w:t>Research division (Unlockables)</w:t>
+        <w:t>Research division (</w:t>
+      </w:r>
+      <w:proofErr w:type="spellStart"/>
+      <w:r>
+        <w:rPr>
+          <w:rFonts w:ascii="Times New Roman" w:hAnsi="Times New Roman" w:cs="Times New Roman"/>
+          <w:sz w:val="20"/>
+          <w:szCs w:val="20"/>
+        </w:rPr>
+        <w:t>Unlockables</w:t>
+      </w:r>
+      <w:proofErr w:type="spellEnd"/>
+      <w:r>
+        <w:rPr>
+          <w:rFonts w:ascii="Times New Roman" w:hAnsi="Times New Roman" w:cs="Times New Roman"/>
+          <w:sz w:val="20"/>
+          <w:szCs w:val="20"/>
+        </w:rPr>
+        <w:t>)</w:t>
       </w:r>
     </w:p>
     <w:p>
@@ -1115,7 +1269,25 @@
           <w:szCs w:val="20"/>
         </w:rPr>
         <w:tab/>
-        <w:t>Marines (Story, secret unlockables)</w:t>
+        <w:t xml:space="preserve">Marines (Story, secret </w:t>
+      </w:r>
+      <w:proofErr w:type="spellStart"/>
+      <w:r>
+        <w:rPr>
+          <w:rFonts w:ascii="Times New Roman" w:hAnsi="Times New Roman" w:cs="Times New Roman"/>
+          <w:sz w:val="20"/>
+          <w:szCs w:val="20"/>
+        </w:rPr>
+        <w:t>unlockables</w:t>
+      </w:r>
+      <w:proofErr w:type="spellEnd"/>
+      <w:r>
+        <w:rPr>
+          <w:rFonts w:ascii="Times New Roman" w:hAnsi="Times New Roman" w:cs="Times New Roman"/>
+          <w:sz w:val="20"/>
+          <w:szCs w:val="20"/>
+        </w:rPr>
+        <w:t>)</w:t>
       </w:r>
     </w:p>
     <w:p>
@@ -1135,7 +1307,25 @@
           <w:szCs w:val="20"/>
         </w:rPr>
         <w:tab/>
-        <w:t>Other special crew members (Story, secret unlockables)</w:t>
+        <w:t xml:space="preserve">Other special crew members (Story, secret </w:t>
+      </w:r>
+      <w:proofErr w:type="spellStart"/>
+      <w:r>
+        <w:rPr>
+          <w:rFonts w:ascii="Times New Roman" w:hAnsi="Times New Roman" w:cs="Times New Roman"/>
+          <w:sz w:val="20"/>
+          <w:szCs w:val="20"/>
+        </w:rPr>
+        <w:t>unlockables</w:t>
+      </w:r>
+      <w:proofErr w:type="spellEnd"/>
+      <w:r>
+        <w:rPr>
+          <w:rFonts w:ascii="Times New Roman" w:hAnsi="Times New Roman" w:cs="Times New Roman"/>
+          <w:sz w:val="20"/>
+          <w:szCs w:val="20"/>
+        </w:rPr>
+        <w:t>)</w:t>
       </w:r>
     </w:p>
     <w:p>
@@ -1302,8 +1492,18 @@
           <w:szCs w:val="20"/>
         </w:rPr>
         <w:tab/>
-        <w:t>Optionally protect npcs</w:t>
-      </w:r>
+        <w:t xml:space="preserve">Optionally protect </w:t>
+      </w:r>
+      <w:proofErr w:type="spellStart"/>
+      <w:r>
+        <w:rPr>
+          <w:rFonts w:ascii="Times New Roman" w:hAnsi="Times New Roman" w:cs="Times New Roman"/>
+          <w:sz w:val="20"/>
+          <w:szCs w:val="20"/>
+        </w:rPr>
+        <w:t>npcs</w:t>
+      </w:r>
+      <w:proofErr w:type="spellEnd"/>
     </w:p>
     <w:p>
       <w:pPr>
@@ -1479,26 +1679,62 @@
           <w:sz w:val="20"/>
           <w:szCs w:val="20"/>
         </w:rPr>
-        <w:t>Left thumbstick controls acceleration; some additional effects with certain alignments/spells.</w:t>
-      </w:r>
-    </w:p>
-    <w:p>
-      <w:pPr>
-        <w:spacing w:after="0" w:line="240" w:lineRule="auto"/>
-        <w:contextualSpacing/>
-        <w:rPr>
-          <w:rFonts w:ascii="Times New Roman" w:hAnsi="Times New Roman" w:cs="Times New Roman"/>
-          <w:sz w:val="20"/>
-          <w:szCs w:val="20"/>
-        </w:rPr>
-      </w:pPr>
-      <w:r>
-        <w:rPr>
-          <w:rFonts w:ascii="Times New Roman" w:hAnsi="Times New Roman" w:cs="Times New Roman"/>
-          <w:sz w:val="20"/>
-          <w:szCs w:val="20"/>
-        </w:rPr>
-        <w:t xml:space="preserve">Right thumbstick controls </w:t>
+        <w:t xml:space="preserve">Left </w:t>
+      </w:r>
+      <w:proofErr w:type="spellStart"/>
+      <w:r>
+        <w:rPr>
+          <w:rFonts w:ascii="Times New Roman" w:hAnsi="Times New Roman" w:cs="Times New Roman"/>
+          <w:sz w:val="20"/>
+          <w:szCs w:val="20"/>
+        </w:rPr>
+        <w:t>thumbstick</w:t>
+      </w:r>
+      <w:proofErr w:type="spellEnd"/>
+      <w:r>
+        <w:rPr>
+          <w:rFonts w:ascii="Times New Roman" w:hAnsi="Times New Roman" w:cs="Times New Roman"/>
+          <w:sz w:val="20"/>
+          <w:szCs w:val="20"/>
+        </w:rPr>
+        <w:t xml:space="preserve"> controls acceleration; some additional effects with certain alignments/spells.</w:t>
+      </w:r>
+    </w:p>
+    <w:p>
+      <w:pPr>
+        <w:spacing w:after="0" w:line="240" w:lineRule="auto"/>
+        <w:contextualSpacing/>
+        <w:rPr>
+          <w:rFonts w:ascii="Times New Roman" w:hAnsi="Times New Roman" w:cs="Times New Roman"/>
+          <w:sz w:val="20"/>
+          <w:szCs w:val="20"/>
+        </w:rPr>
+      </w:pPr>
+      <w:r>
+        <w:rPr>
+          <w:rFonts w:ascii="Times New Roman" w:hAnsi="Times New Roman" w:cs="Times New Roman"/>
+          <w:sz w:val="20"/>
+          <w:szCs w:val="20"/>
+        </w:rPr>
+        <w:t xml:space="preserve">Right </w:t>
+      </w:r>
+      <w:proofErr w:type="spellStart"/>
+      <w:r>
+        <w:rPr>
+          <w:rFonts w:ascii="Times New Roman" w:hAnsi="Times New Roman" w:cs="Times New Roman"/>
+          <w:sz w:val="20"/>
+          <w:szCs w:val="20"/>
+        </w:rPr>
+        <w:t>thumbstick</w:t>
+      </w:r>
+      <w:proofErr w:type="spellEnd"/>
+      <w:r>
+        <w:rPr>
+          <w:rFonts w:ascii="Times New Roman" w:hAnsi="Times New Roman" w:cs="Times New Roman"/>
+          <w:sz w:val="20"/>
+          <w:szCs w:val="20"/>
+        </w:rPr>
+        <w:t xml:space="preserve"> controls </w:t>
       </w:r>
       <w:r>
         <w:rPr>
@@ -1755,8 +1991,17 @@
           <w:szCs w:val="20"/>
         </w:rPr>
         <w:tab/>
+      </w:r>
+      <w:proofErr w:type="spellStart"/>
+      <w:r>
+        <w:rPr>
+          <w:rFonts w:ascii="Times New Roman" w:hAnsi="Times New Roman" w:cs="Times New Roman"/>
+          <w:sz w:val="20"/>
+          <w:szCs w:val="20"/>
+        </w:rPr>
         <w:t>Zerg</w:t>
       </w:r>
+      <w:proofErr w:type="spellEnd"/>
     </w:p>
     <w:p>
       <w:pPr>
@@ -2574,13 +2819,23 @@
           <w:szCs w:val="20"/>
         </w:rPr>
       </w:pPr>
-      <w:r>
-        <w:rPr>
-          <w:rFonts w:ascii="Times New Roman" w:hAnsi="Times New Roman" w:cs="Times New Roman"/>
-          <w:sz w:val="20"/>
-          <w:szCs w:val="20"/>
-        </w:rPr>
-        <w:t xml:space="preserve">Ammo+S: </w:t>
+      <w:proofErr w:type="spellStart"/>
+      <w:r>
+        <w:rPr>
+          <w:rFonts w:ascii="Times New Roman" w:hAnsi="Times New Roman" w:cs="Times New Roman"/>
+          <w:sz w:val="20"/>
+          <w:szCs w:val="20"/>
+        </w:rPr>
+        <w:t>Ammo+S</w:t>
+      </w:r>
+      <w:proofErr w:type="spellEnd"/>
+      <w:r>
+        <w:rPr>
+          <w:rFonts w:ascii="Times New Roman" w:hAnsi="Times New Roman" w:cs="Times New Roman"/>
+          <w:sz w:val="20"/>
+          <w:szCs w:val="20"/>
+        </w:rPr>
+        <w:t xml:space="preserve">: </w:t>
       </w:r>
       <w:r>
         <w:rPr>
@@ -2601,13 +2856,23 @@
           <w:szCs w:val="20"/>
         </w:rPr>
       </w:pPr>
-      <w:r>
-        <w:rPr>
-          <w:rFonts w:ascii="Times New Roman" w:hAnsi="Times New Roman" w:cs="Times New Roman"/>
-          <w:sz w:val="20"/>
-          <w:szCs w:val="20"/>
-        </w:rPr>
-        <w:t xml:space="preserve">Ammo+A: </w:t>
+      <w:proofErr w:type="spellStart"/>
+      <w:r>
+        <w:rPr>
+          <w:rFonts w:ascii="Times New Roman" w:hAnsi="Times New Roman" w:cs="Times New Roman"/>
+          <w:sz w:val="20"/>
+          <w:szCs w:val="20"/>
+        </w:rPr>
+        <w:t>Ammo+A</w:t>
+      </w:r>
+      <w:proofErr w:type="spellEnd"/>
+      <w:r>
+        <w:rPr>
+          <w:rFonts w:ascii="Times New Roman" w:hAnsi="Times New Roman" w:cs="Times New Roman"/>
+          <w:sz w:val="20"/>
+          <w:szCs w:val="20"/>
+        </w:rPr>
+        <w:t xml:space="preserve">: </w:t>
       </w:r>
       <w:r>
         <w:rPr>
@@ -2628,32 +2893,52 @@
           <w:szCs w:val="20"/>
         </w:rPr>
       </w:pPr>
-      <w:r>
-        <w:rPr>
-          <w:rFonts w:ascii="Times New Roman" w:hAnsi="Times New Roman" w:cs="Times New Roman"/>
-          <w:sz w:val="20"/>
-          <w:szCs w:val="20"/>
-        </w:rPr>
-        <w:t>AmmoSplit-A: Allow two types of ammo (decrease accuracy)</w:t>
-      </w:r>
-    </w:p>
-    <w:p>
-      <w:pPr>
-        <w:spacing w:after="0" w:line="240" w:lineRule="auto"/>
-        <w:contextualSpacing/>
-        <w:rPr>
-          <w:rFonts w:ascii="Times New Roman" w:hAnsi="Times New Roman" w:cs="Times New Roman"/>
-          <w:sz w:val="20"/>
-          <w:szCs w:val="20"/>
-        </w:rPr>
-      </w:pPr>
-      <w:r>
-        <w:rPr>
-          <w:rFonts w:ascii="Times New Roman" w:hAnsi="Times New Roman" w:cs="Times New Roman"/>
-          <w:sz w:val="20"/>
-          <w:szCs w:val="20"/>
-        </w:rPr>
-        <w:t>AmmoSplit-S: Allow two types of ammo (decrease size)</w:t>
+      <w:proofErr w:type="spellStart"/>
+      <w:r>
+        <w:rPr>
+          <w:rFonts w:ascii="Times New Roman" w:hAnsi="Times New Roman" w:cs="Times New Roman"/>
+          <w:sz w:val="20"/>
+          <w:szCs w:val="20"/>
+        </w:rPr>
+        <w:t>AmmoSplit</w:t>
+      </w:r>
+      <w:proofErr w:type="spellEnd"/>
+      <w:r>
+        <w:rPr>
+          <w:rFonts w:ascii="Times New Roman" w:hAnsi="Times New Roman" w:cs="Times New Roman"/>
+          <w:sz w:val="20"/>
+          <w:szCs w:val="20"/>
+        </w:rPr>
+        <w:t>-A: Allow two types of ammo (decrease accuracy)</w:t>
+      </w:r>
+    </w:p>
+    <w:p>
+      <w:pPr>
+        <w:spacing w:after="0" w:line="240" w:lineRule="auto"/>
+        <w:contextualSpacing/>
+        <w:rPr>
+          <w:rFonts w:ascii="Times New Roman" w:hAnsi="Times New Roman" w:cs="Times New Roman"/>
+          <w:sz w:val="20"/>
+          <w:szCs w:val="20"/>
+        </w:rPr>
+      </w:pPr>
+      <w:proofErr w:type="spellStart"/>
+      <w:r>
+        <w:rPr>
+          <w:rFonts w:ascii="Times New Roman" w:hAnsi="Times New Roman" w:cs="Times New Roman"/>
+          <w:sz w:val="20"/>
+          <w:szCs w:val="20"/>
+        </w:rPr>
+        <w:t>AmmoSplit</w:t>
+      </w:r>
+      <w:proofErr w:type="spellEnd"/>
+      <w:r>
+        <w:rPr>
+          <w:rFonts w:ascii="Times New Roman" w:hAnsi="Times New Roman" w:cs="Times New Roman"/>
+          <w:sz w:val="20"/>
+          <w:szCs w:val="20"/>
+        </w:rPr>
+        <w:t>-S: Allow two types of ammo (decrease size)</w:t>
       </w:r>
     </w:p>
     <w:p>
@@ -2849,7 +3134,25 @@
           <w:sz w:val="20"/>
           <w:szCs w:val="20"/>
         </w:rPr>
-        <w:t>Void (reality distorting, teleporting, etc…)</w:t>
+        <w:t xml:space="preserve">Void (reality distorting, teleporting, </w:t>
+      </w:r>
+      <w:proofErr w:type="spellStart"/>
+      <w:r>
+        <w:rPr>
+          <w:rFonts w:ascii="Times New Roman" w:hAnsi="Times New Roman" w:cs="Times New Roman"/>
+          <w:sz w:val="20"/>
+          <w:szCs w:val="20"/>
+        </w:rPr>
+        <w:t>etc</w:t>
+      </w:r>
+      <w:proofErr w:type="spellEnd"/>
+      <w:r>
+        <w:rPr>
+          <w:rFonts w:ascii="Times New Roman" w:hAnsi="Times New Roman" w:cs="Times New Roman"/>
+          <w:sz w:val="20"/>
+          <w:szCs w:val="20"/>
+        </w:rPr>
+        <w:t>…)</w:t>
       </w:r>
     </w:p>
     <w:p>
@@ -3400,7 +3703,25 @@
           <w:sz w:val="20"/>
           <w:szCs w:val="20"/>
         </w:rPr>
-        <w:t>The player is called a Trancer.</w:t>
+        <w:t xml:space="preserve">The player is called a </w:t>
+      </w:r>
+      <w:proofErr w:type="spellStart"/>
+      <w:r>
+        <w:rPr>
+          <w:rFonts w:ascii="Times New Roman" w:hAnsi="Times New Roman" w:cs="Times New Roman"/>
+          <w:sz w:val="20"/>
+          <w:szCs w:val="20"/>
+        </w:rPr>
+        <w:t>Trancer</w:t>
+      </w:r>
+      <w:proofErr w:type="spellEnd"/>
+      <w:r>
+        <w:rPr>
+          <w:rFonts w:ascii="Times New Roman" w:hAnsi="Times New Roman" w:cs="Times New Roman"/>
+          <w:sz w:val="20"/>
+          <w:szCs w:val="20"/>
+        </w:rPr>
+        <w:t>.</w:t>
       </w:r>
     </w:p>
     <w:p>
@@ -3435,7 +3756,25 @@
           <w:sz w:val="20"/>
           <w:szCs w:val="20"/>
         </w:rPr>
-        <w:t xml:space="preserve"> results in “trance-lash”, causing the trancer to lose all his progress for the run.</w:t>
+        <w:t xml:space="preserve"> results in “trance-lash”, causing the </w:t>
+      </w:r>
+      <w:proofErr w:type="spellStart"/>
+      <w:r>
+        <w:rPr>
+          <w:rFonts w:ascii="Times New Roman" w:hAnsi="Times New Roman" w:cs="Times New Roman"/>
+          <w:sz w:val="20"/>
+          <w:szCs w:val="20"/>
+        </w:rPr>
+        <w:t>trancer</w:t>
+      </w:r>
+      <w:proofErr w:type="spellEnd"/>
+      <w:r>
+        <w:rPr>
+          <w:rFonts w:ascii="Times New Roman" w:hAnsi="Times New Roman" w:cs="Times New Roman"/>
+          <w:sz w:val="20"/>
+          <w:szCs w:val="20"/>
+        </w:rPr>
+        <w:t xml:space="preserve"> to lose all his progress for the run.</w:t>
       </w:r>
     </w:p>
     <w:p>
@@ -3528,13 +3867,23 @@
           <w:szCs w:val="20"/>
         </w:rPr>
       </w:pPr>
-      <w:r>
-        <w:rPr>
-          <w:rFonts w:ascii="Times New Roman" w:hAnsi="Times New Roman" w:cs="Times New Roman"/>
-          <w:sz w:val="20"/>
-          <w:szCs w:val="20"/>
-        </w:rPr>
-        <w:t xml:space="preserve">Trancer: The player character. A master of </w:t>
+      <w:proofErr w:type="spellStart"/>
+      <w:r>
+        <w:rPr>
+          <w:rFonts w:ascii="Times New Roman" w:hAnsi="Times New Roman" w:cs="Times New Roman"/>
+          <w:sz w:val="20"/>
+          <w:szCs w:val="20"/>
+        </w:rPr>
+        <w:t>Trancer</w:t>
+      </w:r>
+      <w:proofErr w:type="spellEnd"/>
+      <w:r>
+        <w:rPr>
+          <w:rFonts w:ascii="Times New Roman" w:hAnsi="Times New Roman" w:cs="Times New Roman"/>
+          <w:sz w:val="20"/>
+          <w:szCs w:val="20"/>
+        </w:rPr>
+        <w:t xml:space="preserve">: The player character. A master of </w:t>
       </w:r>
       <w:r>
         <w:rPr>
@@ -3569,7 +3918,25 @@
           <w:sz w:val="20"/>
           <w:szCs w:val="20"/>
         </w:rPr>
-        <w:t xml:space="preserve">Relay: The player ship. A vessel through which a trancer </w:t>
+        <w:t xml:space="preserve">Relay: The player ship. A vessel through which a </w:t>
+      </w:r>
+      <w:proofErr w:type="spellStart"/>
+      <w:r>
+        <w:rPr>
+          <w:rFonts w:ascii="Times New Roman" w:hAnsi="Times New Roman" w:cs="Times New Roman"/>
+          <w:sz w:val="20"/>
+          <w:szCs w:val="20"/>
+        </w:rPr>
+        <w:t>trancer</w:t>
+      </w:r>
+      <w:proofErr w:type="spellEnd"/>
+      <w:r>
+        <w:rPr>
+          <w:rFonts w:ascii="Times New Roman" w:hAnsi="Times New Roman" w:cs="Times New Roman"/>
+          <w:sz w:val="20"/>
+          <w:szCs w:val="20"/>
+        </w:rPr>
+        <w:t xml:space="preserve"> </w:t>
       </w:r>
       <w:r>
         <w:rPr>
@@ -3590,32 +3957,60 @@
           <w:szCs w:val="20"/>
         </w:rPr>
       </w:pPr>
-      <w:r>
-        <w:rPr>
-          <w:rFonts w:ascii="Times New Roman" w:hAnsi="Times New Roman" w:cs="Times New Roman"/>
-          <w:sz w:val="20"/>
-          <w:szCs w:val="20"/>
-        </w:rPr>
-        <w:t>Trancelash: The effect of losing a relay while tethered to it. Results in severe temporary injury in body and mind.</w:t>
-      </w:r>
-    </w:p>
-    <w:p>
-      <w:pPr>
-        <w:spacing w:after="0" w:line="240" w:lineRule="auto"/>
-        <w:contextualSpacing/>
-        <w:rPr>
-          <w:rFonts w:ascii="Times New Roman" w:hAnsi="Times New Roman" w:cs="Times New Roman"/>
-          <w:sz w:val="20"/>
-          <w:szCs w:val="20"/>
-        </w:rPr>
-      </w:pPr>
-      <w:r>
-        <w:rPr>
-          <w:rFonts w:ascii="Times New Roman" w:hAnsi="Times New Roman" w:cs="Times New Roman"/>
-          <w:sz w:val="20"/>
-          <w:szCs w:val="20"/>
-        </w:rPr>
-        <w:t xml:space="preserve">Grace: A trancer’s natural talent for </w:t>
+      <w:proofErr w:type="spellStart"/>
+      <w:r>
+        <w:rPr>
+          <w:rFonts w:ascii="Times New Roman" w:hAnsi="Times New Roman" w:cs="Times New Roman"/>
+          <w:sz w:val="20"/>
+          <w:szCs w:val="20"/>
+        </w:rPr>
+        <w:t>Trancelash</w:t>
+      </w:r>
+      <w:proofErr w:type="spellEnd"/>
+      <w:r>
+        <w:rPr>
+          <w:rFonts w:ascii="Times New Roman" w:hAnsi="Times New Roman" w:cs="Times New Roman"/>
+          <w:sz w:val="20"/>
+          <w:szCs w:val="20"/>
+        </w:rPr>
+        <w:t>: The effect of losing a relay while tethered to it. Results in severe temporary injury in body and mind.</w:t>
+      </w:r>
+    </w:p>
+    <w:p>
+      <w:pPr>
+        <w:spacing w:after="0" w:line="240" w:lineRule="auto"/>
+        <w:contextualSpacing/>
+        <w:rPr>
+          <w:rFonts w:ascii="Times New Roman" w:hAnsi="Times New Roman" w:cs="Times New Roman"/>
+          <w:sz w:val="20"/>
+          <w:szCs w:val="20"/>
+        </w:rPr>
+      </w:pPr>
+      <w:r>
+        <w:rPr>
+          <w:rFonts w:ascii="Times New Roman" w:hAnsi="Times New Roman" w:cs="Times New Roman"/>
+          <w:sz w:val="20"/>
+          <w:szCs w:val="20"/>
+        </w:rPr>
+        <w:t xml:space="preserve">Grace: A </w:t>
+      </w:r>
+      <w:proofErr w:type="spellStart"/>
+      <w:r>
+        <w:rPr>
+          <w:rFonts w:ascii="Times New Roman" w:hAnsi="Times New Roman" w:cs="Times New Roman"/>
+          <w:sz w:val="20"/>
+          <w:szCs w:val="20"/>
+        </w:rPr>
+        <w:t>trancer’s</w:t>
+      </w:r>
+      <w:proofErr w:type="spellEnd"/>
+      <w:r>
+        <w:rPr>
+          <w:rFonts w:ascii="Times New Roman" w:hAnsi="Times New Roman" w:cs="Times New Roman"/>
+          <w:sz w:val="20"/>
+          <w:szCs w:val="20"/>
+        </w:rPr>
+        <w:t xml:space="preserve"> natural talent for </w:t>
       </w:r>
       <w:r>
         <w:rPr>
@@ -3650,26 +4045,62 @@
           <w:sz w:val="20"/>
           <w:szCs w:val="20"/>
         </w:rPr>
-        <w:t>Hunger: A trancer’s drive and force of will. Governs spell strength and casts.</w:t>
-      </w:r>
-    </w:p>
-    <w:p>
-      <w:pPr>
-        <w:spacing w:after="0" w:line="240" w:lineRule="auto"/>
-        <w:contextualSpacing/>
-        <w:rPr>
-          <w:rFonts w:ascii="Times New Roman" w:hAnsi="Times New Roman" w:cs="Times New Roman"/>
-          <w:sz w:val="20"/>
-          <w:szCs w:val="20"/>
-        </w:rPr>
-      </w:pPr>
-      <w:r>
-        <w:rPr>
-          <w:rFonts w:ascii="Times New Roman" w:hAnsi="Times New Roman" w:cs="Times New Roman"/>
-          <w:sz w:val="20"/>
-          <w:szCs w:val="20"/>
-        </w:rPr>
-        <w:t>Wit: A trancer’s cleverness and flexibility. Governs number and effect of spells.</w:t>
+        <w:t xml:space="preserve">Hunger: A </w:t>
+      </w:r>
+      <w:proofErr w:type="spellStart"/>
+      <w:r>
+        <w:rPr>
+          <w:rFonts w:ascii="Times New Roman" w:hAnsi="Times New Roman" w:cs="Times New Roman"/>
+          <w:sz w:val="20"/>
+          <w:szCs w:val="20"/>
+        </w:rPr>
+        <w:t>trancer’s</w:t>
+      </w:r>
+      <w:proofErr w:type="spellEnd"/>
+      <w:r>
+        <w:rPr>
+          <w:rFonts w:ascii="Times New Roman" w:hAnsi="Times New Roman" w:cs="Times New Roman"/>
+          <w:sz w:val="20"/>
+          <w:szCs w:val="20"/>
+        </w:rPr>
+        <w:t xml:space="preserve"> drive and force of will. Governs spell strength and casts.</w:t>
+      </w:r>
+    </w:p>
+    <w:p>
+      <w:pPr>
+        <w:spacing w:after="0" w:line="240" w:lineRule="auto"/>
+        <w:contextualSpacing/>
+        <w:rPr>
+          <w:rFonts w:ascii="Times New Roman" w:hAnsi="Times New Roman" w:cs="Times New Roman"/>
+          <w:sz w:val="20"/>
+          <w:szCs w:val="20"/>
+        </w:rPr>
+      </w:pPr>
+      <w:r>
+        <w:rPr>
+          <w:rFonts w:ascii="Times New Roman" w:hAnsi="Times New Roman" w:cs="Times New Roman"/>
+          <w:sz w:val="20"/>
+          <w:szCs w:val="20"/>
+        </w:rPr>
+        <w:t xml:space="preserve">Wit: A </w:t>
+      </w:r>
+      <w:proofErr w:type="spellStart"/>
+      <w:r>
+        <w:rPr>
+          <w:rFonts w:ascii="Times New Roman" w:hAnsi="Times New Roman" w:cs="Times New Roman"/>
+          <w:sz w:val="20"/>
+          <w:szCs w:val="20"/>
+        </w:rPr>
+        <w:t>trancer’s</w:t>
+      </w:r>
+      <w:proofErr w:type="spellEnd"/>
+      <w:r>
+        <w:rPr>
+          <w:rFonts w:ascii="Times New Roman" w:hAnsi="Times New Roman" w:cs="Times New Roman"/>
+          <w:sz w:val="20"/>
+          <w:szCs w:val="20"/>
+        </w:rPr>
+        <w:t xml:space="preserve"> cleverness and flexibility. Governs number and effect of spells.</w:t>
       </w:r>
     </w:p>
     <w:p>
@@ -4480,226 +4911,122 @@
           <w:szCs w:val="20"/>
         </w:rPr>
       </w:pPr>
-      <w:r>
-        <w:rPr>
-          <w:rFonts w:ascii="Times New Roman" w:hAnsi="Times New Roman" w:cs="Times New Roman"/>
-          <w:sz w:val="20"/>
-          <w:szCs w:val="20"/>
-        </w:rPr>
-        <w:t>Level generation is rough right now.</w:t>
-      </w:r>
-    </w:p>
-    <w:p>
-      <w:pPr>
-        <w:spacing w:after="0" w:line="240" w:lineRule="auto"/>
-        <w:contextualSpacing/>
-        <w:rPr>
-          <w:rFonts w:ascii="Times New Roman" w:hAnsi="Times New Roman" w:cs="Times New Roman"/>
-          <w:sz w:val="20"/>
-          <w:szCs w:val="20"/>
-        </w:rPr>
-      </w:pPr>
-      <w:r>
-        <w:rPr>
-          <w:rFonts w:ascii="Times New Roman" w:hAnsi="Times New Roman" w:cs="Times New Roman"/>
-          <w:sz w:val="20"/>
-          <w:szCs w:val="20"/>
-        </w:rPr>
-        <w:t>GameData stores the playerPrefab.</w:t>
-      </w:r>
-    </w:p>
-    <w:p>
-      <w:pPr>
-        <w:spacing w:after="0" w:line="240" w:lineRule="auto"/>
-        <w:contextualSpacing/>
-        <w:rPr>
-          <w:rFonts w:ascii="Times New Roman" w:hAnsi="Times New Roman" w:cs="Times New Roman"/>
-          <w:sz w:val="20"/>
-          <w:szCs w:val="20"/>
-        </w:rPr>
-      </w:pPr>
-      <w:r>
-        <w:rPr>
-          <w:rFonts w:ascii="Times New Roman" w:hAnsi="Times New Roman" w:cs="Times New Roman"/>
-          <w:sz w:val="20"/>
-          <w:szCs w:val="20"/>
-        </w:rPr>
-        <w:t>MissionGenerationData is used to store the generation parameters for a mission.</w:t>
-      </w:r>
-    </w:p>
-    <w:p>
-      <w:pPr>
-        <w:spacing w:after="0" w:line="240" w:lineRule="auto"/>
-        <w:contextualSpacing/>
-        <w:rPr>
-          <w:rFonts w:ascii="Times New Roman" w:hAnsi="Times New Roman" w:cs="Times New Roman"/>
-          <w:sz w:val="20"/>
-          <w:szCs w:val="20"/>
-        </w:rPr>
-      </w:pPr>
-      <w:r>
-        <w:rPr>
-          <w:rFonts w:ascii="Times New Roman" w:hAnsi="Times New Roman" w:cs="Times New Roman"/>
-          <w:sz w:val="20"/>
-          <w:szCs w:val="20"/>
-        </w:rPr>
-        <w:t>The LevelManager serves as the source of truth for the finalized level, after generation.</w:t>
-      </w:r>
-    </w:p>
-    <w:p>
-      <w:pPr>
-        <w:spacing w:after="0" w:line="240" w:lineRule="auto"/>
-        <w:contextualSpacing/>
-        <w:rPr>
-          <w:rFonts w:ascii="Times New Roman" w:hAnsi="Times New Roman" w:cs="Times New Roman"/>
-          <w:sz w:val="20"/>
-          <w:szCs w:val="20"/>
-        </w:rPr>
-      </w:pPr>
-      <w:r>
-        <w:rPr>
-          <w:rFonts w:ascii="Times New Roman" w:hAnsi="Times New Roman" w:cs="Times New Roman"/>
-          <w:sz w:val="20"/>
-          <w:szCs w:val="20"/>
-        </w:rPr>
-        <w:t>The MissionManager serves as a persistent mission tracker that allows selecting a mission from a list, and it currently keeps track of the mission, doing things like spawning the player in and activating the spawnzones.</w:t>
-      </w:r>
-    </w:p>
-    <w:p>
-      <w:pPr>
-        <w:spacing w:after="0" w:line="240" w:lineRule="auto"/>
-        <w:contextualSpacing/>
-        <w:rPr>
-          <w:rFonts w:ascii="Times New Roman" w:hAnsi="Times New Roman" w:cs="Times New Roman"/>
-          <w:sz w:val="20"/>
-          <w:szCs w:val="20"/>
-        </w:rPr>
-      </w:pPr>
-      <w:r>
-        <w:rPr>
-          <w:rFonts w:ascii="Times New Roman" w:hAnsi="Times New Roman" w:cs="Times New Roman"/>
-          <w:sz w:val="20"/>
-          <w:szCs w:val="20"/>
-        </w:rPr>
-        <w:t>The LevelContentPicker uses the MissionGenerationData that it receives from the MissionManager to stay within the parameters and pick mission generation settings. Selected parameters are stored in the LevelManager.</w:t>
-      </w:r>
-    </w:p>
-    <w:p>
-      <w:pPr>
-        <w:spacing w:after="0" w:line="240" w:lineRule="auto"/>
-        <w:contextualSpacing/>
-        <w:rPr>
-          <w:rFonts w:ascii="Times New Roman" w:hAnsi="Times New Roman" w:cs="Times New Roman"/>
-          <w:sz w:val="20"/>
-          <w:szCs w:val="20"/>
-        </w:rPr>
-      </w:pPr>
-      <w:r>
-        <w:rPr>
-          <w:rFonts w:ascii="Times New Roman" w:hAnsi="Times New Roman" w:cs="Times New Roman"/>
-          <w:sz w:val="20"/>
-          <w:szCs w:val="20"/>
-        </w:rPr>
-        <w:t>The LevelGenerator uses some of the MissionGenerationData that it receives from the MissionManager and the picked settings that are stored in the LevelManager to actually spawn in the features of the level.</w:t>
-      </w:r>
-    </w:p>
-    <w:p>
-      <w:pPr>
-        <w:spacing w:after="0" w:line="240" w:lineRule="auto"/>
-        <w:contextualSpacing/>
-        <w:rPr>
-          <w:rFonts w:ascii="Times New Roman" w:hAnsi="Times New Roman" w:cs="Times New Roman"/>
-          <w:sz w:val="20"/>
-          <w:szCs w:val="20"/>
-        </w:rPr>
-      </w:pPr>
-    </w:p>
-    <w:p>
-      <w:pPr>
-        <w:spacing w:after="0" w:line="240" w:lineRule="auto"/>
-        <w:contextualSpacing/>
-        <w:rPr>
-          <w:rFonts w:ascii="Times New Roman" w:hAnsi="Times New Roman" w:cs="Times New Roman"/>
-          <w:sz w:val="20"/>
-          <w:szCs w:val="20"/>
-        </w:rPr>
-      </w:pPr>
-      <w:r>
-        <w:rPr>
-          <w:rFonts w:ascii="Times New Roman" w:hAnsi="Times New Roman" w:cs="Times New Roman"/>
-          <w:sz w:val="20"/>
-          <w:szCs w:val="20"/>
-        </w:rPr>
-        <w:t>After everything in the level is picked and then generated, the player is spawned in and the spawn zones are enabled.</w:t>
-      </w:r>
-    </w:p>
-    <w:p>
-      <w:pPr>
-        <w:spacing w:after="0" w:line="240" w:lineRule="auto"/>
-        <w:contextualSpacing/>
-        <w:rPr>
-          <w:rFonts w:ascii="Times New Roman" w:hAnsi="Times New Roman" w:cs="Times New Roman"/>
-          <w:sz w:val="20"/>
-          <w:szCs w:val="20"/>
-        </w:rPr>
-      </w:pPr>
-    </w:p>
-    <w:p>
-      <w:pPr>
-        <w:spacing w:after="0" w:line="240" w:lineRule="auto"/>
-        <w:contextualSpacing/>
-        <w:rPr>
-          <w:rFonts w:ascii="Times New Roman" w:hAnsi="Times New Roman" w:cs="Times New Roman"/>
-          <w:sz w:val="20"/>
-          <w:szCs w:val="20"/>
-        </w:rPr>
-      </w:pPr>
-      <w:r>
-        <w:rPr>
-          <w:rFonts w:ascii="Times New Roman" w:hAnsi="Times New Roman" w:cs="Times New Roman"/>
-          <w:sz w:val="20"/>
-          <w:szCs w:val="20"/>
-        </w:rPr>
-        <w:t>This whole thing works, but should be refactored so that the functionality is more cleanly encapsulated. A big part of the issue is the naming scheme. Maybe something like this:</w:t>
-      </w:r>
-    </w:p>
-    <w:p>
-      <w:pPr>
-        <w:spacing w:after="0" w:line="240" w:lineRule="auto"/>
-        <w:contextualSpacing/>
-        <w:rPr>
-          <w:rFonts w:ascii="Times New Roman" w:hAnsi="Times New Roman" w:cs="Times New Roman"/>
-          <w:sz w:val="20"/>
-          <w:szCs w:val="20"/>
-        </w:rPr>
-      </w:pPr>
-    </w:p>
-    <w:p>
-      <w:pPr>
-        <w:spacing w:after="0" w:line="240" w:lineRule="auto"/>
-        <w:contextualSpacing/>
-        <w:rPr>
-          <w:rFonts w:ascii="Times New Roman" w:hAnsi="Times New Roman" w:cs="Times New Roman"/>
-          <w:sz w:val="20"/>
-          <w:szCs w:val="20"/>
-        </w:rPr>
-      </w:pPr>
-      <w:r>
-        <w:rPr>
-          <w:rFonts w:ascii="Times New Roman" w:hAnsi="Times New Roman" w:cs="Times New Roman"/>
-          <w:sz w:val="20"/>
-          <w:szCs w:val="20"/>
-        </w:rPr>
-        <w:t>MissionGenerationData – Th</w:t>
-      </w:r>
-      <w:r>
-        <w:rPr>
-          <w:rFonts w:ascii="Times New Roman" w:hAnsi="Times New Roman" w:cs="Times New Roman"/>
-          <w:sz w:val="20"/>
-          <w:szCs w:val="20"/>
-        </w:rPr>
-        <w:t>is is just a packet of data</w:t>
-      </w:r>
+      <w:proofErr w:type="spellStart"/>
+      <w:r>
+        <w:rPr>
+          <w:rFonts w:ascii="Times New Roman" w:hAnsi="Times New Roman" w:cs="Times New Roman"/>
+          <w:sz w:val="20"/>
+          <w:szCs w:val="20"/>
+        </w:rPr>
+        <w:t>GameData</w:t>
+      </w:r>
+      <w:proofErr w:type="spellEnd"/>
+      <w:r>
+        <w:rPr>
+          <w:rFonts w:ascii="Times New Roman" w:hAnsi="Times New Roman" w:cs="Times New Roman"/>
+          <w:sz w:val="20"/>
+          <w:szCs w:val="20"/>
+        </w:rPr>
+        <w:t xml:space="preserve"> stores </w:t>
+      </w:r>
+      <w:r>
+        <w:rPr>
+          <w:rFonts w:ascii="Times New Roman" w:hAnsi="Times New Roman" w:cs="Times New Roman"/>
+          <w:sz w:val="20"/>
+          <w:szCs w:val="20"/>
+        </w:rPr>
+        <w:t>all the top-level prefabs.</w:t>
+      </w:r>
+    </w:p>
+    <w:p>
+      <w:pPr>
+        <w:spacing w:after="0" w:line="240" w:lineRule="auto"/>
+        <w:contextualSpacing/>
+        <w:rPr>
+          <w:rFonts w:ascii="Times New Roman" w:hAnsi="Times New Roman" w:cs="Times New Roman"/>
+          <w:sz w:val="20"/>
+          <w:szCs w:val="20"/>
+        </w:rPr>
+      </w:pPr>
+      <w:proofErr w:type="spellStart"/>
+      <w:r>
+        <w:rPr>
+          <w:rFonts w:ascii="Times New Roman" w:hAnsi="Times New Roman" w:cs="Times New Roman"/>
+          <w:sz w:val="20"/>
+          <w:szCs w:val="20"/>
+        </w:rPr>
+        <w:t>MissionGeneration</w:t>
+      </w:r>
+      <w:r>
+        <w:rPr>
+          <w:rFonts w:ascii="Times New Roman" w:hAnsi="Times New Roman" w:cs="Times New Roman"/>
+          <w:sz w:val="20"/>
+          <w:szCs w:val="20"/>
+        </w:rPr>
+        <w:t>Content</w:t>
+      </w:r>
+      <w:proofErr w:type="spellEnd"/>
+      <w:r>
+        <w:rPr>
+          <w:rFonts w:ascii="Times New Roman" w:hAnsi="Times New Roman" w:cs="Times New Roman"/>
+          <w:sz w:val="20"/>
+          <w:szCs w:val="20"/>
+        </w:rPr>
+        <w:t xml:space="preserve"> is used to store the generation </w:t>
+      </w:r>
+      <w:r>
+        <w:rPr>
+          <w:rFonts w:ascii="Times New Roman" w:hAnsi="Times New Roman" w:cs="Times New Roman"/>
+          <w:sz w:val="20"/>
+          <w:szCs w:val="20"/>
+        </w:rPr>
+        <w:t>data</w:t>
+      </w:r>
+      <w:r>
+        <w:rPr>
+          <w:rFonts w:ascii="Times New Roman" w:hAnsi="Times New Roman" w:cs="Times New Roman"/>
+          <w:sz w:val="20"/>
+          <w:szCs w:val="20"/>
+        </w:rPr>
+        <w:t xml:space="preserve"> for a mission.</w:t>
+      </w:r>
+    </w:p>
+    <w:p>
+      <w:pPr>
+        <w:spacing w:after="0" w:line="240" w:lineRule="auto"/>
+        <w:contextualSpacing/>
+        <w:rPr>
+          <w:rFonts w:ascii="Times New Roman" w:hAnsi="Times New Roman" w:cs="Times New Roman"/>
+          <w:sz w:val="20"/>
+          <w:szCs w:val="20"/>
+        </w:rPr>
+      </w:pPr>
+      <w:r>
+        <w:rPr>
+          <w:rFonts w:ascii="Times New Roman" w:hAnsi="Times New Roman" w:cs="Times New Roman"/>
+          <w:sz w:val="20"/>
+          <w:szCs w:val="20"/>
+        </w:rPr>
+        <w:t xml:space="preserve">The </w:t>
+      </w:r>
+      <w:proofErr w:type="spellStart"/>
+      <w:r>
+        <w:rPr>
+          <w:rFonts w:ascii="Times New Roman" w:hAnsi="Times New Roman" w:cs="Times New Roman"/>
+          <w:sz w:val="20"/>
+          <w:szCs w:val="20"/>
+        </w:rPr>
+        <w:t>Mission</w:t>
+      </w:r>
+      <w:r>
+        <w:rPr>
+          <w:rFonts w:ascii="Times New Roman" w:hAnsi="Times New Roman" w:cs="Times New Roman"/>
+          <w:sz w:val="20"/>
+          <w:szCs w:val="20"/>
+        </w:rPr>
+        <w:t>Manager</w:t>
+      </w:r>
+      <w:proofErr w:type="spellEnd"/>
       <w:r>
         <w:rPr>
           <w:rFonts w:ascii="Times New Roman" w:hAnsi="Times New Roman" w:cs="Times New Roman"/>
@@ -4714,23 +5041,125 @@
           <w:sz w:val="20"/>
           <w:szCs w:val="20"/>
         </w:rPr>
-        <w:t xml:space="preserve">that </w:t>
-      </w:r>
-      <w:r>
-        <w:rPr>
-          <w:rFonts w:ascii="Times New Roman" w:hAnsi="Times New Roman" w:cs="Times New Roman"/>
-          <w:sz w:val="20"/>
-          <w:szCs w:val="20"/>
-        </w:rPr>
-        <w:t>guide</w:t>
-      </w:r>
-      <w:r>
-        <w:rPr>
-          <w:rFonts w:ascii="Times New Roman" w:hAnsi="Times New Roman" w:cs="Times New Roman"/>
-          <w:sz w:val="20"/>
-          <w:szCs w:val="20"/>
-        </w:rPr>
-        <w:t>s</w:t>
+        <w:t>has all the useful references that systems below it might need. It currently</w:t>
+      </w:r>
+      <w:r>
+        <w:rPr>
+          <w:rFonts w:ascii="Times New Roman" w:hAnsi="Times New Roman" w:cs="Times New Roman"/>
+          <w:sz w:val="20"/>
+          <w:szCs w:val="20"/>
+        </w:rPr>
+        <w:t xml:space="preserve"> allows selecting a mission from a list, and keeps track of the mission, doing things like spawning the player in and activating the </w:t>
+      </w:r>
+      <w:proofErr w:type="spellStart"/>
+      <w:r>
+        <w:rPr>
+          <w:rFonts w:ascii="Times New Roman" w:hAnsi="Times New Roman" w:cs="Times New Roman"/>
+          <w:sz w:val="20"/>
+          <w:szCs w:val="20"/>
+        </w:rPr>
+        <w:t>spawnzones</w:t>
+      </w:r>
+      <w:proofErr w:type="spellEnd"/>
+      <w:r>
+        <w:rPr>
+          <w:rFonts w:ascii="Times New Roman" w:hAnsi="Times New Roman" w:cs="Times New Roman"/>
+          <w:sz w:val="20"/>
+          <w:szCs w:val="20"/>
+        </w:rPr>
+        <w:t>.</w:t>
+      </w:r>
+    </w:p>
+    <w:p>
+      <w:pPr>
+        <w:spacing w:after="0" w:line="240" w:lineRule="auto"/>
+        <w:contextualSpacing/>
+        <w:rPr>
+          <w:rFonts w:ascii="Times New Roman" w:hAnsi="Times New Roman" w:cs="Times New Roman"/>
+          <w:sz w:val="20"/>
+          <w:szCs w:val="20"/>
+        </w:rPr>
+      </w:pPr>
+      <w:r>
+        <w:rPr>
+          <w:rFonts w:ascii="Times New Roman" w:hAnsi="Times New Roman" w:cs="Times New Roman"/>
+          <w:sz w:val="20"/>
+          <w:szCs w:val="20"/>
+        </w:rPr>
+        <w:t xml:space="preserve">The </w:t>
+      </w:r>
+      <w:proofErr w:type="spellStart"/>
+      <w:r>
+        <w:rPr>
+          <w:rFonts w:ascii="Times New Roman" w:hAnsi="Times New Roman" w:cs="Times New Roman"/>
+          <w:sz w:val="20"/>
+          <w:szCs w:val="20"/>
+        </w:rPr>
+        <w:t>MissionContentSelector</w:t>
+      </w:r>
+      <w:proofErr w:type="spellEnd"/>
+      <w:r>
+        <w:rPr>
+          <w:rFonts w:ascii="Times New Roman" w:hAnsi="Times New Roman" w:cs="Times New Roman"/>
+          <w:sz w:val="20"/>
+          <w:szCs w:val="20"/>
+        </w:rPr>
+        <w:t xml:space="preserve"> uses the </w:t>
+      </w:r>
+      <w:proofErr w:type="spellStart"/>
+      <w:r>
+        <w:rPr>
+          <w:rFonts w:ascii="Times New Roman" w:hAnsi="Times New Roman" w:cs="Times New Roman"/>
+          <w:sz w:val="20"/>
+          <w:szCs w:val="20"/>
+        </w:rPr>
+        <w:t>MissionPossibleContent</w:t>
+      </w:r>
+      <w:proofErr w:type="spellEnd"/>
+      <w:r>
+        <w:rPr>
+          <w:rFonts w:ascii="Times New Roman" w:hAnsi="Times New Roman" w:cs="Times New Roman"/>
+          <w:sz w:val="20"/>
+          <w:szCs w:val="20"/>
+        </w:rPr>
+        <w:t xml:space="preserve"> to stay within the parameters and pick mission generation settings. Selected parameters are stored in the </w:t>
+      </w:r>
+      <w:proofErr w:type="spellStart"/>
+      <w:r>
+        <w:rPr>
+          <w:rFonts w:ascii="Times New Roman" w:hAnsi="Times New Roman" w:cs="Times New Roman"/>
+          <w:sz w:val="20"/>
+          <w:szCs w:val="20"/>
+        </w:rPr>
+        <w:t>MissionContent</w:t>
+      </w:r>
+      <w:proofErr w:type="spellEnd"/>
+      <w:r>
+        <w:rPr>
+          <w:rFonts w:ascii="Times New Roman" w:hAnsi="Times New Roman" w:cs="Times New Roman"/>
+          <w:sz w:val="20"/>
+          <w:szCs w:val="20"/>
+        </w:rPr>
+        <w:t xml:space="preserve"> object.</w:t>
+      </w:r>
+    </w:p>
+    <w:p>
+      <w:pPr>
+        <w:spacing w:after="0" w:line="240" w:lineRule="auto"/>
+        <w:contextualSpacing/>
+        <w:rPr>
+          <w:rFonts w:ascii="Times New Roman" w:hAnsi="Times New Roman" w:cs="Times New Roman"/>
+          <w:sz w:val="20"/>
+          <w:szCs w:val="20"/>
+        </w:rPr>
+      </w:pPr>
+      <w:r>
+        <w:rPr>
+          <w:rFonts w:ascii="Times New Roman" w:hAnsi="Times New Roman" w:cs="Times New Roman"/>
+          <w:sz w:val="20"/>
+          <w:szCs w:val="20"/>
+        </w:rPr>
+        <w:t>The</w:t>
       </w:r>
       <w:r>
         <w:rPr>
@@ -4740,310 +5169,270 @@
         </w:rPr>
         <w:t xml:space="preserve"> </w:t>
       </w:r>
-      <w:r>
-        <w:rPr>
-          <w:rFonts w:ascii="Times New Roman" w:hAnsi="Times New Roman" w:cs="Times New Roman"/>
-          <w:sz w:val="20"/>
-          <w:szCs w:val="20"/>
-        </w:rPr>
-        <w:t>what parameters must, can, or cannot be selected for this mission.</w:t>
-      </w:r>
-    </w:p>
-    <w:p>
-      <w:pPr>
-        <w:spacing w:after="0" w:line="240" w:lineRule="auto"/>
-        <w:contextualSpacing/>
-        <w:rPr>
-          <w:rFonts w:ascii="Times New Roman" w:hAnsi="Times New Roman" w:cs="Times New Roman"/>
-          <w:sz w:val="20"/>
-          <w:szCs w:val="20"/>
-        </w:rPr>
-      </w:pPr>
-      <w:r>
-        <w:rPr>
-          <w:rFonts w:ascii="Times New Roman" w:hAnsi="Times New Roman" w:cs="Times New Roman"/>
-          <w:sz w:val="20"/>
-          <w:szCs w:val="20"/>
-        </w:rPr>
-        <w:t>MissionContentSelector (LevelContentPicker) – This class uses the MissionGenerationData to configure the MissionData.</w:t>
-      </w:r>
-    </w:p>
-    <w:p>
-      <w:pPr>
-        <w:spacing w:after="0" w:line="240" w:lineRule="auto"/>
-        <w:contextualSpacing/>
-        <w:rPr>
-          <w:rFonts w:ascii="Times New Roman" w:hAnsi="Times New Roman" w:cs="Times New Roman"/>
-          <w:sz w:val="20"/>
-          <w:szCs w:val="20"/>
-        </w:rPr>
-      </w:pPr>
-      <w:r>
-        <w:rPr>
-          <w:rFonts w:ascii="Times New Roman" w:hAnsi="Times New Roman" w:cs="Times New Roman"/>
-          <w:sz w:val="20"/>
-          <w:szCs w:val="20"/>
-        </w:rPr>
-        <w:t>MissionData (LevelManager)</w:t>
-      </w:r>
-      <w:r>
-        <w:rPr>
-          <w:rFonts w:ascii="Times New Roman" w:hAnsi="Times New Roman" w:cs="Times New Roman"/>
-          <w:sz w:val="20"/>
-          <w:szCs w:val="20"/>
-        </w:rPr>
-        <w:t xml:space="preserve"> – This is the packet of data that has been selected to guide the generation of this mission.</w:t>
-      </w:r>
-    </w:p>
-    <w:p>
-      <w:pPr>
-        <w:spacing w:after="0" w:line="240" w:lineRule="auto"/>
-        <w:contextualSpacing/>
-        <w:rPr>
-          <w:rFonts w:ascii="Times New Roman" w:hAnsi="Times New Roman" w:cs="Times New Roman"/>
-          <w:sz w:val="20"/>
-          <w:szCs w:val="20"/>
-        </w:rPr>
-      </w:pPr>
-      <w:r>
-        <w:rPr>
-          <w:rFonts w:ascii="Times New Roman" w:hAnsi="Times New Roman" w:cs="Times New Roman"/>
-          <w:sz w:val="20"/>
-          <w:szCs w:val="20"/>
-        </w:rPr>
-        <w:t>MissionGenerator (LevelGenerator)</w:t>
-      </w:r>
-      <w:r>
-        <w:rPr>
-          <w:rFonts w:ascii="Times New Roman" w:hAnsi="Times New Roman" w:cs="Times New Roman"/>
-          <w:sz w:val="20"/>
-          <w:szCs w:val="20"/>
-        </w:rPr>
-        <w:t xml:space="preserve"> – This class uses the MissionData to generate the contents of the mission.</w:t>
-      </w:r>
-    </w:p>
-    <w:p>
-      <w:pPr>
-        <w:spacing w:after="0" w:line="240" w:lineRule="auto"/>
-        <w:contextualSpacing/>
-        <w:rPr>
-          <w:rFonts w:ascii="Times New Roman" w:hAnsi="Times New Roman" w:cs="Times New Roman"/>
-          <w:sz w:val="20"/>
-          <w:szCs w:val="20"/>
-        </w:rPr>
-      </w:pPr>
-    </w:p>
-    <w:p>
-      <w:pPr>
-        <w:spacing w:after="0" w:line="240" w:lineRule="auto"/>
-        <w:contextualSpacing/>
-        <w:rPr>
-          <w:rFonts w:ascii="Times New Roman" w:hAnsi="Times New Roman" w:cs="Times New Roman"/>
-          <w:sz w:val="20"/>
-          <w:szCs w:val="20"/>
-        </w:rPr>
-      </w:pPr>
-      <w:r>
-        <w:rPr>
-          <w:rFonts w:ascii="Times New Roman" w:hAnsi="Times New Roman" w:cs="Times New Roman"/>
-          <w:sz w:val="20"/>
-          <w:szCs w:val="20"/>
-        </w:rPr>
-        <w:t>MissionManager – The big persistent class that track</w:t>
-      </w:r>
-      <w:r>
-        <w:rPr>
-          <w:rFonts w:ascii="Times New Roman" w:hAnsi="Times New Roman" w:cs="Times New Roman"/>
-          <w:sz w:val="20"/>
-          <w:szCs w:val="20"/>
-        </w:rPr>
-        <w:t>s</w:t>
-      </w:r>
-      <w:r>
-        <w:rPr>
-          <w:rFonts w:ascii="Times New Roman" w:hAnsi="Times New Roman" w:cs="Times New Roman"/>
-          <w:sz w:val="20"/>
-          <w:szCs w:val="20"/>
-        </w:rPr>
-        <w:t xml:space="preserve"> everything mission related</w:t>
-      </w:r>
-      <w:r>
-        <w:rPr>
-          <w:rFonts w:ascii="Times New Roman" w:hAnsi="Times New Roman" w:cs="Times New Roman"/>
-          <w:sz w:val="20"/>
-          <w:szCs w:val="20"/>
-        </w:rPr>
-        <w:t xml:space="preserve"> throughout the game</w:t>
-      </w:r>
-      <w:r>
-        <w:rPr>
-          <w:rFonts w:ascii="Times New Roman" w:hAnsi="Times New Roman" w:cs="Times New Roman"/>
-          <w:sz w:val="20"/>
-          <w:szCs w:val="20"/>
-        </w:rPr>
-        <w:t>, but only does t</w:t>
-      </w:r>
-      <w:r>
-        <w:rPr>
-          <w:rFonts w:ascii="Times New Roman" w:hAnsi="Times New Roman" w:cs="Times New Roman"/>
-          <w:sz w:val="20"/>
-          <w:szCs w:val="20"/>
-        </w:rPr>
-        <w:t>op</w:t>
-      </w:r>
-      <w:r>
-        <w:rPr>
-          <w:rFonts w:ascii="Times New Roman" w:hAnsi="Times New Roman" w:cs="Times New Roman"/>
-          <w:sz w:val="20"/>
-          <w:szCs w:val="20"/>
-        </w:rPr>
-        <w:t xml:space="preserve"> level stuff.</w:t>
-      </w:r>
-    </w:p>
-    <w:p>
-      <w:pPr>
-        <w:spacing w:after="0" w:line="240" w:lineRule="auto"/>
-        <w:contextualSpacing/>
-        <w:rPr>
-          <w:rFonts w:ascii="Times New Roman" w:hAnsi="Times New Roman" w:cs="Times New Roman"/>
-          <w:sz w:val="20"/>
-          <w:szCs w:val="20"/>
-        </w:rPr>
-      </w:pPr>
-      <w:r>
-        <w:rPr>
-          <w:rFonts w:ascii="Times New Roman" w:hAnsi="Times New Roman" w:cs="Times New Roman"/>
-          <w:sz w:val="20"/>
-          <w:szCs w:val="20"/>
-        </w:rPr>
-        <w:t xml:space="preserve">Mission – The class in charge of </w:t>
-      </w:r>
-      <w:r>
-        <w:rPr>
-          <w:rFonts w:ascii="Times New Roman" w:hAnsi="Times New Roman" w:cs="Times New Roman"/>
-          <w:sz w:val="20"/>
-          <w:szCs w:val="20"/>
-        </w:rPr>
-        <w:t>a specific</w:t>
-      </w:r>
-      <w:r>
-        <w:rPr>
-          <w:rFonts w:ascii="Times New Roman" w:hAnsi="Times New Roman" w:cs="Times New Roman"/>
-          <w:sz w:val="20"/>
-          <w:szCs w:val="20"/>
-        </w:rPr>
-        <w:t xml:space="preserve"> mission</w:t>
-      </w:r>
-      <w:r>
-        <w:rPr>
-          <w:rFonts w:ascii="Times New Roman" w:hAnsi="Times New Roman" w:cs="Times New Roman"/>
-          <w:sz w:val="20"/>
-          <w:szCs w:val="20"/>
-        </w:rPr>
-        <w:t>’s</w:t>
-      </w:r>
-      <w:r>
-        <w:rPr>
-          <w:rFonts w:ascii="Times New Roman" w:hAnsi="Times New Roman" w:cs="Times New Roman"/>
-          <w:sz w:val="20"/>
-          <w:szCs w:val="20"/>
-        </w:rPr>
-        <w:t xml:space="preserve"> progress, events, and success/failure.</w:t>
-      </w:r>
-    </w:p>
-    <w:p>
-      <w:pPr>
-        <w:spacing w:after="0" w:line="240" w:lineRule="auto"/>
-        <w:contextualSpacing/>
-        <w:rPr>
-          <w:rFonts w:ascii="Times New Roman" w:hAnsi="Times New Roman" w:cs="Times New Roman"/>
-          <w:sz w:val="20"/>
-          <w:szCs w:val="20"/>
-        </w:rPr>
-      </w:pPr>
-    </w:p>
-    <w:p>
-      <w:pPr>
-        <w:spacing w:after="0" w:line="240" w:lineRule="auto"/>
-        <w:contextualSpacing/>
-        <w:rPr>
-          <w:rFonts w:ascii="Times New Roman" w:hAnsi="Times New Roman" w:cs="Times New Roman"/>
-          <w:sz w:val="20"/>
-          <w:szCs w:val="20"/>
-        </w:rPr>
-      </w:pPr>
-      <w:r>
-        <w:rPr>
-          <w:rFonts w:ascii="Times New Roman" w:hAnsi="Times New Roman" w:cs="Times New Roman"/>
-          <w:sz w:val="20"/>
-          <w:szCs w:val="20"/>
-        </w:rPr>
-        <w:t>ActorManager – A mission-specific class in charge of tracking all actors and providing convenient access to them.</w:t>
-      </w:r>
-    </w:p>
-    <w:p>
-      <w:pPr>
-        <w:spacing w:after="0" w:line="240" w:lineRule="auto"/>
-        <w:contextualSpacing/>
-        <w:rPr>
-          <w:rFonts w:ascii="Times New Roman" w:hAnsi="Times New Roman" w:cs="Times New Roman"/>
-          <w:sz w:val="20"/>
-          <w:szCs w:val="20"/>
-        </w:rPr>
-      </w:pPr>
-      <w:r>
-        <w:rPr>
-          <w:rFonts w:ascii="Times New Roman" w:hAnsi="Times New Roman" w:cs="Times New Roman"/>
-          <w:sz w:val="20"/>
-          <w:szCs w:val="20"/>
-        </w:rPr>
-        <w:t>ProjectileManager – A mission-specific class in charge of tracking all projectiles and providing convenient access to them.</w:t>
-      </w:r>
-    </w:p>
-    <w:p>
-      <w:pPr>
-        <w:spacing w:after="0" w:line="240" w:lineRule="auto"/>
-        <w:contextualSpacing/>
-        <w:rPr>
-          <w:rFonts w:ascii="Times New Roman" w:hAnsi="Times New Roman" w:cs="Times New Roman"/>
-          <w:sz w:val="20"/>
-          <w:szCs w:val="20"/>
-        </w:rPr>
-      </w:pPr>
-    </w:p>
-    <w:p>
-      <w:pPr>
-        <w:spacing w:after="0" w:line="240" w:lineRule="auto"/>
-        <w:contextualSpacing/>
-        <w:rPr>
-          <w:rFonts w:ascii="Times New Roman" w:hAnsi="Times New Roman" w:cs="Times New Roman"/>
-          <w:sz w:val="20"/>
-          <w:szCs w:val="20"/>
-        </w:rPr>
-      </w:pPr>
-      <w:r>
-        <w:rPr>
-          <w:rFonts w:ascii="Times New Roman" w:hAnsi="Times New Roman" w:cs="Times New Roman"/>
-          <w:sz w:val="20"/>
-          <w:szCs w:val="20"/>
-        </w:rPr>
-        <w:t>After refactoring the generation functionality</w:t>
-      </w:r>
-      <w:r>
-        <w:rPr>
-          <w:rFonts w:ascii="Times New Roman" w:hAnsi="Times New Roman" w:cs="Times New Roman"/>
-          <w:sz w:val="20"/>
-          <w:szCs w:val="20"/>
-        </w:rPr>
-        <w:t xml:space="preserve"> and creating a flowchart</w:t>
-      </w:r>
-      <w:r>
-        <w:rPr>
-          <w:rFonts w:ascii="Times New Roman" w:hAnsi="Times New Roman" w:cs="Times New Roman"/>
-          <w:sz w:val="20"/>
-          <w:szCs w:val="20"/>
-        </w:rPr>
-        <w:t>, you should allow for weights to be used when specifying MissionGenerationData and MissionData. Don’t use dictionaries.</w:t>
+      <w:proofErr w:type="spellStart"/>
+      <w:r>
+        <w:rPr>
+          <w:rFonts w:ascii="Times New Roman" w:hAnsi="Times New Roman" w:cs="Times New Roman"/>
+          <w:sz w:val="20"/>
+          <w:szCs w:val="20"/>
+        </w:rPr>
+        <w:t>Mission</w:t>
+      </w:r>
+      <w:r>
+        <w:rPr>
+          <w:rFonts w:ascii="Times New Roman" w:hAnsi="Times New Roman" w:cs="Times New Roman"/>
+          <w:sz w:val="20"/>
+          <w:szCs w:val="20"/>
+        </w:rPr>
+        <w:t>Generator</w:t>
+      </w:r>
+      <w:proofErr w:type="spellEnd"/>
+      <w:r>
+        <w:rPr>
+          <w:rFonts w:ascii="Times New Roman" w:hAnsi="Times New Roman" w:cs="Times New Roman"/>
+          <w:sz w:val="20"/>
+          <w:szCs w:val="20"/>
+        </w:rPr>
+        <w:t xml:space="preserve"> uses the </w:t>
+      </w:r>
+      <w:proofErr w:type="spellStart"/>
+      <w:r>
+        <w:rPr>
+          <w:rFonts w:ascii="Times New Roman" w:hAnsi="Times New Roman" w:cs="Times New Roman"/>
+          <w:sz w:val="20"/>
+          <w:szCs w:val="20"/>
+        </w:rPr>
+        <w:t>Mission</w:t>
+      </w:r>
+      <w:r>
+        <w:rPr>
+          <w:rFonts w:ascii="Times New Roman" w:hAnsi="Times New Roman" w:cs="Times New Roman"/>
+          <w:sz w:val="20"/>
+          <w:szCs w:val="20"/>
+        </w:rPr>
+        <w:t>Content</w:t>
+      </w:r>
+      <w:proofErr w:type="spellEnd"/>
+      <w:r>
+        <w:rPr>
+          <w:rFonts w:ascii="Times New Roman" w:hAnsi="Times New Roman" w:cs="Times New Roman"/>
+          <w:sz w:val="20"/>
+          <w:szCs w:val="20"/>
+        </w:rPr>
+        <w:t xml:space="preserve"> to</w:t>
+      </w:r>
+      <w:r>
+        <w:rPr>
+          <w:rFonts w:ascii="Times New Roman" w:hAnsi="Times New Roman" w:cs="Times New Roman"/>
+          <w:sz w:val="20"/>
+          <w:szCs w:val="20"/>
+        </w:rPr>
+        <w:t xml:space="preserve"> </w:t>
+      </w:r>
+      <w:r>
+        <w:rPr>
+          <w:rFonts w:ascii="Times New Roman" w:hAnsi="Times New Roman" w:cs="Times New Roman"/>
+          <w:sz w:val="20"/>
+          <w:szCs w:val="20"/>
+        </w:rPr>
+        <w:t xml:space="preserve">configure the Mission and </w:t>
+      </w:r>
+      <w:r>
+        <w:rPr>
+          <w:rFonts w:ascii="Times New Roman" w:hAnsi="Times New Roman" w:cs="Times New Roman"/>
+          <w:sz w:val="20"/>
+          <w:szCs w:val="20"/>
+        </w:rPr>
+        <w:t>spawn in the features of the level.</w:t>
+      </w:r>
+    </w:p>
+    <w:p>
+      <w:pPr>
+        <w:spacing w:after="0" w:line="240" w:lineRule="auto"/>
+        <w:contextualSpacing/>
+        <w:rPr>
+          <w:rFonts w:ascii="Times New Roman" w:hAnsi="Times New Roman" w:cs="Times New Roman"/>
+          <w:sz w:val="20"/>
+          <w:szCs w:val="20"/>
+        </w:rPr>
+      </w:pPr>
+    </w:p>
+    <w:p>
+      <w:pPr>
+        <w:spacing w:after="0" w:line="240" w:lineRule="auto"/>
+        <w:contextualSpacing/>
+        <w:rPr>
+          <w:rFonts w:ascii="Times New Roman" w:hAnsi="Times New Roman" w:cs="Times New Roman"/>
+          <w:sz w:val="20"/>
+          <w:szCs w:val="20"/>
+        </w:rPr>
+      </w:pPr>
+      <w:r>
+        <w:rPr>
+          <w:rFonts w:ascii="Times New Roman" w:hAnsi="Times New Roman" w:cs="Times New Roman"/>
+          <w:sz w:val="20"/>
+          <w:szCs w:val="20"/>
+        </w:rPr>
+        <w:t xml:space="preserve">After everything in the level is </w:t>
+      </w:r>
+      <w:r>
+        <w:rPr>
+          <w:rFonts w:ascii="Times New Roman" w:hAnsi="Times New Roman" w:cs="Times New Roman"/>
+          <w:sz w:val="20"/>
+          <w:szCs w:val="20"/>
+        </w:rPr>
+        <w:t>selected</w:t>
+      </w:r>
+      <w:r>
+        <w:rPr>
+          <w:rFonts w:ascii="Times New Roman" w:hAnsi="Times New Roman" w:cs="Times New Roman"/>
+          <w:sz w:val="20"/>
+          <w:szCs w:val="20"/>
+        </w:rPr>
+        <w:t xml:space="preserve"> and then generated, the player is spawned and the spawn zones are enabled.</w:t>
+      </w:r>
+    </w:p>
+    <w:p>
+      <w:pPr>
+        <w:spacing w:after="0" w:line="240" w:lineRule="auto"/>
+        <w:contextualSpacing/>
+        <w:rPr>
+          <w:rFonts w:ascii="Times New Roman" w:hAnsi="Times New Roman" w:cs="Times New Roman"/>
+          <w:sz w:val="20"/>
+          <w:szCs w:val="20"/>
+        </w:rPr>
+      </w:pPr>
+    </w:p>
+    <w:p>
+      <w:pPr>
+        <w:spacing w:after="0" w:line="240" w:lineRule="auto"/>
+        <w:contextualSpacing/>
+        <w:rPr>
+          <w:rFonts w:ascii="Times New Roman" w:hAnsi="Times New Roman" w:cs="Times New Roman"/>
+          <w:sz w:val="20"/>
+          <w:szCs w:val="20"/>
+        </w:rPr>
+      </w:pPr>
+      <w:r>
+        <w:rPr>
+          <w:rFonts w:ascii="Times New Roman" w:hAnsi="Times New Roman" w:cs="Times New Roman"/>
+          <w:sz w:val="20"/>
+          <w:szCs w:val="20"/>
+        </w:rPr>
+        <w:t>Continue from the _</w:t>
+      </w:r>
+      <w:proofErr w:type="spellStart"/>
+      <w:r>
+        <w:rPr>
+          <w:rFonts w:ascii="Times New Roman" w:hAnsi="Times New Roman" w:cs="Times New Roman"/>
+          <w:sz w:val="20"/>
+          <w:szCs w:val="20"/>
+        </w:rPr>
+        <w:t>setBounds</w:t>
+      </w:r>
+      <w:proofErr w:type="spellEnd"/>
+      <w:r>
+        <w:rPr>
+          <w:rFonts w:ascii="Times New Roman" w:hAnsi="Times New Roman" w:cs="Times New Roman"/>
+          <w:sz w:val="20"/>
+          <w:szCs w:val="20"/>
+        </w:rPr>
+        <w:t xml:space="preserve">() of the </w:t>
+      </w:r>
+      <w:proofErr w:type="spellStart"/>
+      <w:r>
+        <w:rPr>
+          <w:rFonts w:ascii="Times New Roman" w:hAnsi="Times New Roman" w:cs="Times New Roman"/>
+          <w:sz w:val="20"/>
+          <w:szCs w:val="20"/>
+        </w:rPr>
+        <w:t>MissionContentGenerator</w:t>
+      </w:r>
+      <w:proofErr w:type="spellEnd"/>
+      <w:r>
+        <w:rPr>
+          <w:rFonts w:ascii="Times New Roman" w:hAnsi="Times New Roman" w:cs="Times New Roman"/>
+          <w:sz w:val="20"/>
+          <w:szCs w:val="20"/>
+        </w:rPr>
+        <w:t>.</w:t>
+      </w:r>
+    </w:p>
+    <w:p>
+      <w:pPr>
+        <w:spacing w:after="0" w:line="240" w:lineRule="auto"/>
+        <w:contextualSpacing/>
+        <w:rPr>
+          <w:rFonts w:ascii="Times New Roman" w:hAnsi="Times New Roman" w:cs="Times New Roman"/>
+          <w:sz w:val="20"/>
+          <w:szCs w:val="20"/>
+        </w:rPr>
+      </w:pPr>
+      <w:r>
+        <w:rPr>
+          <w:rFonts w:ascii="Times New Roman" w:hAnsi="Times New Roman" w:cs="Times New Roman"/>
+          <w:sz w:val="20"/>
+          <w:szCs w:val="20"/>
+        </w:rPr>
+        <w:t xml:space="preserve"> </w:t>
+      </w:r>
+    </w:p>
+    <w:p>
+      <w:pPr>
+        <w:spacing w:after="0" w:line="240" w:lineRule="auto"/>
+        <w:contextualSpacing/>
+        <w:rPr>
+          <w:rFonts w:ascii="Times New Roman" w:hAnsi="Times New Roman" w:cs="Times New Roman"/>
+          <w:sz w:val="20"/>
+          <w:szCs w:val="20"/>
+        </w:rPr>
+      </w:pPr>
+      <w:proofErr w:type="spellStart"/>
+      <w:r>
+        <w:rPr>
+          <w:rFonts w:ascii="Times New Roman" w:hAnsi="Times New Roman" w:cs="Times New Roman"/>
+          <w:sz w:val="20"/>
+          <w:szCs w:val="20"/>
+        </w:rPr>
+        <w:t>ActorManager</w:t>
+      </w:r>
+      <w:proofErr w:type="spellEnd"/>
+      <w:r>
+        <w:rPr>
+          <w:rFonts w:ascii="Times New Roman" w:hAnsi="Times New Roman" w:cs="Times New Roman"/>
+          <w:sz w:val="20"/>
+          <w:szCs w:val="20"/>
+        </w:rPr>
+        <w:t xml:space="preserve"> – A mission-specific class in charge of tracking all actors and providing convenient access to them.</w:t>
+      </w:r>
+    </w:p>
+    <w:p>
+      <w:pPr>
+        <w:spacing w:after="0" w:line="240" w:lineRule="auto"/>
+        <w:contextualSpacing/>
+        <w:rPr>
+          <w:rFonts w:ascii="Times New Roman" w:hAnsi="Times New Roman" w:cs="Times New Roman"/>
+          <w:sz w:val="20"/>
+          <w:szCs w:val="20"/>
+        </w:rPr>
+      </w:pPr>
+      <w:proofErr w:type="spellStart"/>
+      <w:r>
+        <w:rPr>
+          <w:rFonts w:ascii="Times New Roman" w:hAnsi="Times New Roman" w:cs="Times New Roman"/>
+          <w:sz w:val="20"/>
+          <w:szCs w:val="20"/>
+        </w:rPr>
+        <w:t>ProjectileManager</w:t>
+      </w:r>
+      <w:proofErr w:type="spellEnd"/>
+      <w:r>
+        <w:rPr>
+          <w:rFonts w:ascii="Times New Roman" w:hAnsi="Times New Roman" w:cs="Times New Roman"/>
+          <w:sz w:val="20"/>
+          <w:szCs w:val="20"/>
+        </w:rPr>
+        <w:t xml:space="preserve"> – A mission-specific class in charge of tracking all projectiles and providing convenient access to them.</w:t>
       </w:r>
     </w:p>
     <w:p>

</xml_diff>

<commit_message>
Early test - Refactored map generation, added spawning children.
Large maps with follow-cam results in open-world space game, not asteroids-like. Not the intention. Redesigned modifiers to affect single screen maps and refactored map generation.
</commit_message>
<xml_diff>
--- a/Plan.docx
+++ b/Plan.docx
@@ -249,23 +249,13 @@
           <w:szCs w:val="20"/>
         </w:rPr>
       </w:pPr>
-      <w:proofErr w:type="spellStart"/>
-      <w:r>
-        <w:rPr>
-          <w:rFonts w:ascii="Times New Roman" w:hAnsi="Times New Roman" w:cs="Times New Roman"/>
-          <w:sz w:val="20"/>
-          <w:szCs w:val="20"/>
-        </w:rPr>
-        <w:t>Unlockables</w:t>
-      </w:r>
-      <w:proofErr w:type="spellEnd"/>
-      <w:r>
-        <w:rPr>
-          <w:rFonts w:ascii="Times New Roman" w:hAnsi="Times New Roman" w:cs="Times New Roman"/>
-          <w:sz w:val="20"/>
-          <w:szCs w:val="20"/>
-        </w:rPr>
-        <w:t xml:space="preserve"> (As characters progress, global unlocks can be purchased)</w:t>
+      <w:r>
+        <w:rPr>
+          <w:rFonts w:ascii="Times New Roman" w:hAnsi="Times New Roman" w:cs="Times New Roman"/>
+          <w:sz w:val="20"/>
+          <w:szCs w:val="20"/>
+        </w:rPr>
+        <w:t>Unlockables (As characters progress, global unlocks can be purchased)</w:t>
       </w:r>
     </w:p>
     <w:p>
@@ -375,136 +365,64 @@
           <w:sz w:val="20"/>
           <w:szCs w:val="20"/>
         </w:rPr>
-        <w:t xml:space="preserve">Story [S, M] (Contains cinematics, dialog, and mechanical </w:t>
-      </w:r>
-      <w:proofErr w:type="spellStart"/>
-      <w:r>
-        <w:rPr>
-          <w:rFonts w:ascii="Times New Roman" w:hAnsi="Times New Roman" w:cs="Times New Roman"/>
-          <w:sz w:val="20"/>
-          <w:szCs w:val="20"/>
-        </w:rPr>
-        <w:t>unlockables</w:t>
-      </w:r>
-      <w:proofErr w:type="spellEnd"/>
-      <w:r>
-        <w:rPr>
-          <w:rFonts w:ascii="Times New Roman" w:hAnsi="Times New Roman" w:cs="Times New Roman"/>
-          <w:sz w:val="20"/>
-          <w:szCs w:val="20"/>
-        </w:rPr>
-        <w:t>)</w:t>
-      </w:r>
-    </w:p>
-    <w:p>
-      <w:pPr>
-        <w:spacing w:after="0" w:line="240" w:lineRule="auto"/>
-        <w:contextualSpacing/>
-        <w:rPr>
-          <w:rFonts w:ascii="Times New Roman" w:hAnsi="Times New Roman" w:cs="Times New Roman"/>
-          <w:sz w:val="20"/>
-          <w:szCs w:val="20"/>
-        </w:rPr>
-      </w:pPr>
-      <w:r>
-        <w:rPr>
-          <w:rFonts w:ascii="Times New Roman" w:hAnsi="Times New Roman" w:cs="Times New Roman"/>
-          <w:sz w:val="20"/>
-          <w:szCs w:val="20"/>
-        </w:rPr>
-        <w:t xml:space="preserve">Survival [S, M] (Endless waves, cosmetic </w:t>
-      </w:r>
-      <w:proofErr w:type="spellStart"/>
-      <w:r>
-        <w:rPr>
-          <w:rFonts w:ascii="Times New Roman" w:hAnsi="Times New Roman" w:cs="Times New Roman"/>
-          <w:sz w:val="20"/>
-          <w:szCs w:val="20"/>
-        </w:rPr>
-        <w:t>unlockables</w:t>
-      </w:r>
-      <w:proofErr w:type="spellEnd"/>
-      <w:r>
-        <w:rPr>
-          <w:rFonts w:ascii="Times New Roman" w:hAnsi="Times New Roman" w:cs="Times New Roman"/>
-          <w:sz w:val="20"/>
-          <w:szCs w:val="20"/>
-        </w:rPr>
-        <w:t>)</w:t>
-      </w:r>
-    </w:p>
-    <w:p>
-      <w:pPr>
-        <w:spacing w:after="0" w:line="240" w:lineRule="auto"/>
-        <w:contextualSpacing/>
-        <w:rPr>
-          <w:rFonts w:ascii="Times New Roman" w:hAnsi="Times New Roman" w:cs="Times New Roman"/>
-          <w:sz w:val="20"/>
-          <w:szCs w:val="20"/>
-        </w:rPr>
-      </w:pPr>
-      <w:r>
-        <w:rPr>
-          <w:rFonts w:ascii="Times New Roman" w:hAnsi="Times New Roman" w:cs="Times New Roman"/>
-          <w:sz w:val="20"/>
-          <w:szCs w:val="20"/>
-        </w:rPr>
-        <w:t xml:space="preserve">Team Games [M] (Select type of team game and wait for participants, cosmetic </w:t>
-      </w:r>
-      <w:proofErr w:type="spellStart"/>
-      <w:r>
-        <w:rPr>
-          <w:rFonts w:ascii="Times New Roman" w:hAnsi="Times New Roman" w:cs="Times New Roman"/>
-          <w:sz w:val="20"/>
-          <w:szCs w:val="20"/>
-        </w:rPr>
-        <w:t>unlockables</w:t>
-      </w:r>
-      <w:proofErr w:type="spellEnd"/>
-      <w:r>
-        <w:rPr>
-          <w:rFonts w:ascii="Times New Roman" w:hAnsi="Times New Roman" w:cs="Times New Roman"/>
-          <w:sz w:val="20"/>
-          <w:szCs w:val="20"/>
-        </w:rPr>
-        <w:t>)</w:t>
-      </w:r>
-    </w:p>
-    <w:p>
-      <w:pPr>
-        <w:spacing w:after="0" w:line="240" w:lineRule="auto"/>
-        <w:contextualSpacing/>
-        <w:rPr>
-          <w:rFonts w:ascii="Times New Roman" w:hAnsi="Times New Roman" w:cs="Times New Roman"/>
-          <w:sz w:val="20"/>
-          <w:szCs w:val="20"/>
-        </w:rPr>
-      </w:pPr>
-      <w:r>
-        <w:rPr>
-          <w:rFonts w:ascii="Times New Roman" w:hAnsi="Times New Roman" w:cs="Times New Roman"/>
-          <w:sz w:val="20"/>
-          <w:szCs w:val="20"/>
-        </w:rPr>
-        <w:t xml:space="preserve">Arena [M] (Free for all, cosmetic </w:t>
-      </w:r>
-      <w:proofErr w:type="spellStart"/>
-      <w:r>
-        <w:rPr>
-          <w:rFonts w:ascii="Times New Roman" w:hAnsi="Times New Roman" w:cs="Times New Roman"/>
-          <w:sz w:val="20"/>
-          <w:szCs w:val="20"/>
-        </w:rPr>
-        <w:t>unlockables</w:t>
-      </w:r>
-      <w:proofErr w:type="spellEnd"/>
-      <w:r>
-        <w:rPr>
-          <w:rFonts w:ascii="Times New Roman" w:hAnsi="Times New Roman" w:cs="Times New Roman"/>
-          <w:sz w:val="20"/>
-          <w:szCs w:val="20"/>
-        </w:rPr>
-        <w:t>)</w:t>
+        <w:t>Story [S, M] (Contains cinematics, dialog, and mechanical unlockables)</w:t>
+      </w:r>
+    </w:p>
+    <w:p>
+      <w:pPr>
+        <w:spacing w:after="0" w:line="240" w:lineRule="auto"/>
+        <w:contextualSpacing/>
+        <w:rPr>
+          <w:rFonts w:ascii="Times New Roman" w:hAnsi="Times New Roman" w:cs="Times New Roman"/>
+          <w:sz w:val="20"/>
+          <w:szCs w:val="20"/>
+        </w:rPr>
+      </w:pPr>
+      <w:r>
+        <w:rPr>
+          <w:rFonts w:ascii="Times New Roman" w:hAnsi="Times New Roman" w:cs="Times New Roman"/>
+          <w:sz w:val="20"/>
+          <w:szCs w:val="20"/>
+        </w:rPr>
+        <w:t>Survival [S, M] (Endless waves, cosmetic unlockables)</w:t>
+      </w:r>
+    </w:p>
+    <w:p>
+      <w:pPr>
+        <w:spacing w:after="0" w:line="240" w:lineRule="auto"/>
+        <w:contextualSpacing/>
+        <w:rPr>
+          <w:rFonts w:ascii="Times New Roman" w:hAnsi="Times New Roman" w:cs="Times New Roman"/>
+          <w:sz w:val="20"/>
+          <w:szCs w:val="20"/>
+        </w:rPr>
+      </w:pPr>
+      <w:r>
+        <w:rPr>
+          <w:rFonts w:ascii="Times New Roman" w:hAnsi="Times New Roman" w:cs="Times New Roman"/>
+          <w:sz w:val="20"/>
+          <w:szCs w:val="20"/>
+        </w:rPr>
+        <w:t>Team Games [M] (Select type of team game and wait for participants, cosmetic unlockables)</w:t>
+      </w:r>
+    </w:p>
+    <w:p>
+      <w:pPr>
+        <w:spacing w:after="0" w:line="240" w:lineRule="auto"/>
+        <w:contextualSpacing/>
+        <w:rPr>
+          <w:rFonts w:ascii="Times New Roman" w:hAnsi="Times New Roman" w:cs="Times New Roman"/>
+          <w:sz w:val="20"/>
+          <w:szCs w:val="20"/>
+        </w:rPr>
+      </w:pPr>
+      <w:r>
+        <w:rPr>
+          <w:rFonts w:ascii="Times New Roman" w:hAnsi="Times New Roman" w:cs="Times New Roman"/>
+          <w:sz w:val="20"/>
+          <w:szCs w:val="20"/>
+        </w:rPr>
+        <w:t>Arena [M] (Free for all, cosmetic unlockables)</w:t>
       </w:r>
     </w:p>
     <w:p>
@@ -854,25 +772,7 @@
           <w:sz w:val="20"/>
           <w:szCs w:val="20"/>
         </w:rPr>
-        <w:t xml:space="preserve">and zooming in to a </w:t>
-      </w:r>
-      <w:proofErr w:type="spellStart"/>
-      <w:r>
-        <w:rPr>
-          <w:rFonts w:ascii="Times New Roman" w:hAnsi="Times New Roman" w:cs="Times New Roman"/>
-          <w:sz w:val="20"/>
-          <w:szCs w:val="20"/>
-        </w:rPr>
-        <w:t>battlezone</w:t>
-      </w:r>
-      <w:proofErr w:type="spellEnd"/>
-      <w:r>
-        <w:rPr>
-          <w:rFonts w:ascii="Times New Roman" w:hAnsi="Times New Roman" w:cs="Times New Roman"/>
-          <w:sz w:val="20"/>
-          <w:szCs w:val="20"/>
-        </w:rPr>
-        <w:t>.</w:t>
+        <w:t>and zooming in to a battlezone.</w:t>
       </w:r>
     </w:p>
     <w:p>
@@ -1135,25 +1035,7 @@
           <w:sz w:val="20"/>
           <w:szCs w:val="20"/>
         </w:rPr>
-        <w:t xml:space="preserve"> (Story, secret </w:t>
-      </w:r>
-      <w:proofErr w:type="spellStart"/>
-      <w:r>
-        <w:rPr>
-          <w:rFonts w:ascii="Times New Roman" w:hAnsi="Times New Roman" w:cs="Times New Roman"/>
-          <w:sz w:val="20"/>
-          <w:szCs w:val="20"/>
-        </w:rPr>
-        <w:t>unlockables</w:t>
-      </w:r>
-      <w:proofErr w:type="spellEnd"/>
-      <w:r>
-        <w:rPr>
-          <w:rFonts w:ascii="Times New Roman" w:hAnsi="Times New Roman" w:cs="Times New Roman"/>
-          <w:sz w:val="20"/>
-          <w:szCs w:val="20"/>
-        </w:rPr>
-        <w:t>)</w:t>
+        <w:t xml:space="preserve"> (Story, secret unlockables)</w:t>
       </w:r>
     </w:p>
     <w:p>
@@ -1173,25 +1055,7 @@
           <w:szCs w:val="20"/>
         </w:rPr>
         <w:tab/>
-        <w:t xml:space="preserve">Repair bay (repair, install, remove systems, align ship, </w:t>
-      </w:r>
-      <w:proofErr w:type="spellStart"/>
-      <w:r>
-        <w:rPr>
-          <w:rFonts w:ascii="Times New Roman" w:hAnsi="Times New Roman" w:cs="Times New Roman"/>
-          <w:sz w:val="20"/>
-          <w:szCs w:val="20"/>
-        </w:rPr>
-        <w:t>unlockables</w:t>
-      </w:r>
-      <w:proofErr w:type="spellEnd"/>
-      <w:r>
-        <w:rPr>
-          <w:rFonts w:ascii="Times New Roman" w:hAnsi="Times New Roman" w:cs="Times New Roman"/>
-          <w:sz w:val="20"/>
-          <w:szCs w:val="20"/>
-        </w:rPr>
-        <w:t>)</w:t>
+        <w:t>Repair bay (repair, install, remove systems, align ship, unlockables)</w:t>
       </w:r>
     </w:p>
     <w:p>
@@ -1211,25 +1075,7 @@
           <w:szCs w:val="20"/>
         </w:rPr>
         <w:tab/>
-        <w:t>Research division (</w:t>
-      </w:r>
-      <w:proofErr w:type="spellStart"/>
-      <w:r>
-        <w:rPr>
-          <w:rFonts w:ascii="Times New Roman" w:hAnsi="Times New Roman" w:cs="Times New Roman"/>
-          <w:sz w:val="20"/>
-          <w:szCs w:val="20"/>
-        </w:rPr>
-        <w:t>Unlockables</w:t>
-      </w:r>
-      <w:proofErr w:type="spellEnd"/>
-      <w:r>
-        <w:rPr>
-          <w:rFonts w:ascii="Times New Roman" w:hAnsi="Times New Roman" w:cs="Times New Roman"/>
-          <w:sz w:val="20"/>
-          <w:szCs w:val="20"/>
-        </w:rPr>
-        <w:t>)</w:t>
+        <w:t>Research division (Unlockables)</w:t>
       </w:r>
     </w:p>
     <w:p>
@@ -1269,25 +1115,7 @@
           <w:szCs w:val="20"/>
         </w:rPr>
         <w:tab/>
-        <w:t xml:space="preserve">Marines (Story, secret </w:t>
-      </w:r>
-      <w:proofErr w:type="spellStart"/>
-      <w:r>
-        <w:rPr>
-          <w:rFonts w:ascii="Times New Roman" w:hAnsi="Times New Roman" w:cs="Times New Roman"/>
-          <w:sz w:val="20"/>
-          <w:szCs w:val="20"/>
-        </w:rPr>
-        <w:t>unlockables</w:t>
-      </w:r>
-      <w:proofErr w:type="spellEnd"/>
-      <w:r>
-        <w:rPr>
-          <w:rFonts w:ascii="Times New Roman" w:hAnsi="Times New Roman" w:cs="Times New Roman"/>
-          <w:sz w:val="20"/>
-          <w:szCs w:val="20"/>
-        </w:rPr>
-        <w:t>)</w:t>
+        <w:t>Marines (Story, secret unlockables)</w:t>
       </w:r>
     </w:p>
     <w:p>
@@ -1307,25 +1135,7 @@
           <w:szCs w:val="20"/>
         </w:rPr>
         <w:tab/>
-        <w:t xml:space="preserve">Other special crew members (Story, secret </w:t>
-      </w:r>
-      <w:proofErr w:type="spellStart"/>
-      <w:r>
-        <w:rPr>
-          <w:rFonts w:ascii="Times New Roman" w:hAnsi="Times New Roman" w:cs="Times New Roman"/>
-          <w:sz w:val="20"/>
-          <w:szCs w:val="20"/>
-        </w:rPr>
-        <w:t>unlockables</w:t>
-      </w:r>
-      <w:proofErr w:type="spellEnd"/>
-      <w:r>
-        <w:rPr>
-          <w:rFonts w:ascii="Times New Roman" w:hAnsi="Times New Roman" w:cs="Times New Roman"/>
-          <w:sz w:val="20"/>
-          <w:szCs w:val="20"/>
-        </w:rPr>
-        <w:t>)</w:t>
+        <w:t>Other special crew members (Story, secret unlockables)</w:t>
       </w:r>
     </w:p>
     <w:p>
@@ -1492,18 +1302,8 @@
           <w:szCs w:val="20"/>
         </w:rPr>
         <w:tab/>
-        <w:t xml:space="preserve">Optionally protect </w:t>
-      </w:r>
-      <w:proofErr w:type="spellStart"/>
-      <w:r>
-        <w:rPr>
-          <w:rFonts w:ascii="Times New Roman" w:hAnsi="Times New Roman" w:cs="Times New Roman"/>
-          <w:sz w:val="20"/>
-          <w:szCs w:val="20"/>
-        </w:rPr>
-        <w:t>npcs</w:t>
-      </w:r>
-      <w:proofErr w:type="spellEnd"/>
+        <w:t>Optionally protect npcs</w:t>
+      </w:r>
     </w:p>
     <w:p>
       <w:pPr>
@@ -1679,62 +1479,26 @@
           <w:sz w:val="20"/>
           <w:szCs w:val="20"/>
         </w:rPr>
-        <w:t xml:space="preserve">Left </w:t>
-      </w:r>
-      <w:proofErr w:type="spellStart"/>
-      <w:r>
-        <w:rPr>
-          <w:rFonts w:ascii="Times New Roman" w:hAnsi="Times New Roman" w:cs="Times New Roman"/>
-          <w:sz w:val="20"/>
-          <w:szCs w:val="20"/>
-        </w:rPr>
-        <w:t>thumbstick</w:t>
-      </w:r>
-      <w:proofErr w:type="spellEnd"/>
-      <w:r>
-        <w:rPr>
-          <w:rFonts w:ascii="Times New Roman" w:hAnsi="Times New Roman" w:cs="Times New Roman"/>
-          <w:sz w:val="20"/>
-          <w:szCs w:val="20"/>
-        </w:rPr>
-        <w:t xml:space="preserve"> controls acceleration; some additional effects with certain alignments/spells.</w:t>
-      </w:r>
-    </w:p>
-    <w:p>
-      <w:pPr>
-        <w:spacing w:after="0" w:line="240" w:lineRule="auto"/>
-        <w:contextualSpacing/>
-        <w:rPr>
-          <w:rFonts w:ascii="Times New Roman" w:hAnsi="Times New Roman" w:cs="Times New Roman"/>
-          <w:sz w:val="20"/>
-          <w:szCs w:val="20"/>
-        </w:rPr>
-      </w:pPr>
-      <w:r>
-        <w:rPr>
-          <w:rFonts w:ascii="Times New Roman" w:hAnsi="Times New Roman" w:cs="Times New Roman"/>
-          <w:sz w:val="20"/>
-          <w:szCs w:val="20"/>
-        </w:rPr>
-        <w:t xml:space="preserve">Right </w:t>
-      </w:r>
-      <w:proofErr w:type="spellStart"/>
-      <w:r>
-        <w:rPr>
-          <w:rFonts w:ascii="Times New Roman" w:hAnsi="Times New Roman" w:cs="Times New Roman"/>
-          <w:sz w:val="20"/>
-          <w:szCs w:val="20"/>
-        </w:rPr>
-        <w:t>thumbstick</w:t>
-      </w:r>
-      <w:proofErr w:type="spellEnd"/>
-      <w:r>
-        <w:rPr>
-          <w:rFonts w:ascii="Times New Roman" w:hAnsi="Times New Roman" w:cs="Times New Roman"/>
-          <w:sz w:val="20"/>
-          <w:szCs w:val="20"/>
-        </w:rPr>
-        <w:t xml:space="preserve"> controls </w:t>
+        <w:t>Left thumbstick controls acceleration; some additional effects with certain alignments/spells.</w:t>
+      </w:r>
+    </w:p>
+    <w:p>
+      <w:pPr>
+        <w:spacing w:after="0" w:line="240" w:lineRule="auto"/>
+        <w:contextualSpacing/>
+        <w:rPr>
+          <w:rFonts w:ascii="Times New Roman" w:hAnsi="Times New Roman" w:cs="Times New Roman"/>
+          <w:sz w:val="20"/>
+          <w:szCs w:val="20"/>
+        </w:rPr>
+      </w:pPr>
+      <w:r>
+        <w:rPr>
+          <w:rFonts w:ascii="Times New Roman" w:hAnsi="Times New Roman" w:cs="Times New Roman"/>
+          <w:sz w:val="20"/>
+          <w:szCs w:val="20"/>
+        </w:rPr>
+        <w:t xml:space="preserve">Right thumbstick controls </w:t>
       </w:r>
       <w:r>
         <w:rPr>
@@ -1991,17 +1755,8 @@
           <w:szCs w:val="20"/>
         </w:rPr>
         <w:tab/>
-      </w:r>
-      <w:proofErr w:type="spellStart"/>
-      <w:r>
-        <w:rPr>
-          <w:rFonts w:ascii="Times New Roman" w:hAnsi="Times New Roman" w:cs="Times New Roman"/>
-          <w:sz w:val="20"/>
-          <w:szCs w:val="20"/>
-        </w:rPr>
         <w:t>Zerg</w:t>
       </w:r>
-      <w:proofErr w:type="spellEnd"/>
     </w:p>
     <w:p>
       <w:pPr>
@@ -2819,23 +2574,13 @@
           <w:szCs w:val="20"/>
         </w:rPr>
       </w:pPr>
-      <w:proofErr w:type="spellStart"/>
-      <w:r>
-        <w:rPr>
-          <w:rFonts w:ascii="Times New Roman" w:hAnsi="Times New Roman" w:cs="Times New Roman"/>
-          <w:sz w:val="20"/>
-          <w:szCs w:val="20"/>
-        </w:rPr>
-        <w:t>Ammo+S</w:t>
-      </w:r>
-      <w:proofErr w:type="spellEnd"/>
-      <w:r>
-        <w:rPr>
-          <w:rFonts w:ascii="Times New Roman" w:hAnsi="Times New Roman" w:cs="Times New Roman"/>
-          <w:sz w:val="20"/>
-          <w:szCs w:val="20"/>
-        </w:rPr>
-        <w:t xml:space="preserve">: </w:t>
+      <w:r>
+        <w:rPr>
+          <w:rFonts w:ascii="Times New Roman" w:hAnsi="Times New Roman" w:cs="Times New Roman"/>
+          <w:sz w:val="20"/>
+          <w:szCs w:val="20"/>
+        </w:rPr>
+        <w:t xml:space="preserve">Ammo+S: </w:t>
       </w:r>
       <w:r>
         <w:rPr>
@@ -2856,23 +2601,13 @@
           <w:szCs w:val="20"/>
         </w:rPr>
       </w:pPr>
-      <w:proofErr w:type="spellStart"/>
-      <w:r>
-        <w:rPr>
-          <w:rFonts w:ascii="Times New Roman" w:hAnsi="Times New Roman" w:cs="Times New Roman"/>
-          <w:sz w:val="20"/>
-          <w:szCs w:val="20"/>
-        </w:rPr>
-        <w:t>Ammo+A</w:t>
-      </w:r>
-      <w:proofErr w:type="spellEnd"/>
-      <w:r>
-        <w:rPr>
-          <w:rFonts w:ascii="Times New Roman" w:hAnsi="Times New Roman" w:cs="Times New Roman"/>
-          <w:sz w:val="20"/>
-          <w:szCs w:val="20"/>
-        </w:rPr>
-        <w:t xml:space="preserve">: </w:t>
+      <w:r>
+        <w:rPr>
+          <w:rFonts w:ascii="Times New Roman" w:hAnsi="Times New Roman" w:cs="Times New Roman"/>
+          <w:sz w:val="20"/>
+          <w:szCs w:val="20"/>
+        </w:rPr>
+        <w:t xml:space="preserve">Ammo+A: </w:t>
       </w:r>
       <w:r>
         <w:rPr>
@@ -2893,52 +2628,32 @@
           <w:szCs w:val="20"/>
         </w:rPr>
       </w:pPr>
-      <w:proofErr w:type="spellStart"/>
-      <w:r>
-        <w:rPr>
-          <w:rFonts w:ascii="Times New Roman" w:hAnsi="Times New Roman" w:cs="Times New Roman"/>
-          <w:sz w:val="20"/>
-          <w:szCs w:val="20"/>
-        </w:rPr>
-        <w:t>AmmoSplit</w:t>
-      </w:r>
-      <w:proofErr w:type="spellEnd"/>
-      <w:r>
-        <w:rPr>
-          <w:rFonts w:ascii="Times New Roman" w:hAnsi="Times New Roman" w:cs="Times New Roman"/>
-          <w:sz w:val="20"/>
-          <w:szCs w:val="20"/>
-        </w:rPr>
-        <w:t>-A: Allow two types of ammo (decrease accuracy)</w:t>
-      </w:r>
-    </w:p>
-    <w:p>
-      <w:pPr>
-        <w:spacing w:after="0" w:line="240" w:lineRule="auto"/>
-        <w:contextualSpacing/>
-        <w:rPr>
-          <w:rFonts w:ascii="Times New Roman" w:hAnsi="Times New Roman" w:cs="Times New Roman"/>
-          <w:sz w:val="20"/>
-          <w:szCs w:val="20"/>
-        </w:rPr>
-      </w:pPr>
-      <w:proofErr w:type="spellStart"/>
-      <w:r>
-        <w:rPr>
-          <w:rFonts w:ascii="Times New Roman" w:hAnsi="Times New Roman" w:cs="Times New Roman"/>
-          <w:sz w:val="20"/>
-          <w:szCs w:val="20"/>
-        </w:rPr>
-        <w:t>AmmoSplit</w:t>
-      </w:r>
-      <w:proofErr w:type="spellEnd"/>
-      <w:r>
-        <w:rPr>
-          <w:rFonts w:ascii="Times New Roman" w:hAnsi="Times New Roman" w:cs="Times New Roman"/>
-          <w:sz w:val="20"/>
-          <w:szCs w:val="20"/>
-        </w:rPr>
-        <w:t>-S: Allow two types of ammo (decrease size)</w:t>
+      <w:r>
+        <w:rPr>
+          <w:rFonts w:ascii="Times New Roman" w:hAnsi="Times New Roman" w:cs="Times New Roman"/>
+          <w:sz w:val="20"/>
+          <w:szCs w:val="20"/>
+        </w:rPr>
+        <w:t>AmmoSplit-A: Allow two types of ammo (decrease accuracy)</w:t>
+      </w:r>
+    </w:p>
+    <w:p>
+      <w:pPr>
+        <w:spacing w:after="0" w:line="240" w:lineRule="auto"/>
+        <w:contextualSpacing/>
+        <w:rPr>
+          <w:rFonts w:ascii="Times New Roman" w:hAnsi="Times New Roman" w:cs="Times New Roman"/>
+          <w:sz w:val="20"/>
+          <w:szCs w:val="20"/>
+        </w:rPr>
+      </w:pPr>
+      <w:r>
+        <w:rPr>
+          <w:rFonts w:ascii="Times New Roman" w:hAnsi="Times New Roman" w:cs="Times New Roman"/>
+          <w:sz w:val="20"/>
+          <w:szCs w:val="20"/>
+        </w:rPr>
+        <w:t>AmmoSplit-S: Allow two types of ammo (decrease size)</w:t>
       </w:r>
     </w:p>
     <w:p>
@@ -3134,25 +2849,7 @@
           <w:sz w:val="20"/>
           <w:szCs w:val="20"/>
         </w:rPr>
-        <w:t xml:space="preserve">Void (reality distorting, teleporting, </w:t>
-      </w:r>
-      <w:proofErr w:type="spellStart"/>
-      <w:r>
-        <w:rPr>
-          <w:rFonts w:ascii="Times New Roman" w:hAnsi="Times New Roman" w:cs="Times New Roman"/>
-          <w:sz w:val="20"/>
-          <w:szCs w:val="20"/>
-        </w:rPr>
-        <w:t>etc</w:t>
-      </w:r>
-      <w:proofErr w:type="spellEnd"/>
-      <w:r>
-        <w:rPr>
-          <w:rFonts w:ascii="Times New Roman" w:hAnsi="Times New Roman" w:cs="Times New Roman"/>
-          <w:sz w:val="20"/>
-          <w:szCs w:val="20"/>
-        </w:rPr>
-        <w:t>…)</w:t>
+        <w:t>Void (reality distorting, teleporting, etc…)</w:t>
       </w:r>
     </w:p>
     <w:p>
@@ -3703,25 +3400,7 @@
           <w:sz w:val="20"/>
           <w:szCs w:val="20"/>
         </w:rPr>
-        <w:t xml:space="preserve">The player is called a </w:t>
-      </w:r>
-      <w:proofErr w:type="spellStart"/>
-      <w:r>
-        <w:rPr>
-          <w:rFonts w:ascii="Times New Roman" w:hAnsi="Times New Roman" w:cs="Times New Roman"/>
-          <w:sz w:val="20"/>
-          <w:szCs w:val="20"/>
-        </w:rPr>
-        <w:t>Trancer</w:t>
-      </w:r>
-      <w:proofErr w:type="spellEnd"/>
-      <w:r>
-        <w:rPr>
-          <w:rFonts w:ascii="Times New Roman" w:hAnsi="Times New Roman" w:cs="Times New Roman"/>
-          <w:sz w:val="20"/>
-          <w:szCs w:val="20"/>
-        </w:rPr>
-        <w:t>.</w:t>
+        <w:t>The player is called a Trancer.</w:t>
       </w:r>
     </w:p>
     <w:p>
@@ -3756,25 +3435,7 @@
           <w:sz w:val="20"/>
           <w:szCs w:val="20"/>
         </w:rPr>
-        <w:t xml:space="preserve"> results in “trance-lash”, causing the </w:t>
-      </w:r>
-      <w:proofErr w:type="spellStart"/>
-      <w:r>
-        <w:rPr>
-          <w:rFonts w:ascii="Times New Roman" w:hAnsi="Times New Roman" w:cs="Times New Roman"/>
-          <w:sz w:val="20"/>
-          <w:szCs w:val="20"/>
-        </w:rPr>
-        <w:t>trancer</w:t>
-      </w:r>
-      <w:proofErr w:type="spellEnd"/>
-      <w:r>
-        <w:rPr>
-          <w:rFonts w:ascii="Times New Roman" w:hAnsi="Times New Roman" w:cs="Times New Roman"/>
-          <w:sz w:val="20"/>
-          <w:szCs w:val="20"/>
-        </w:rPr>
-        <w:t xml:space="preserve"> to lose all his progress for the run.</w:t>
+        <w:t xml:space="preserve"> results in “trance-lash”, causing the trancer to lose all his progress for the run.</w:t>
       </w:r>
     </w:p>
     <w:p>
@@ -3867,23 +3528,13 @@
           <w:szCs w:val="20"/>
         </w:rPr>
       </w:pPr>
-      <w:proofErr w:type="spellStart"/>
-      <w:r>
-        <w:rPr>
-          <w:rFonts w:ascii="Times New Roman" w:hAnsi="Times New Roman" w:cs="Times New Roman"/>
-          <w:sz w:val="20"/>
-          <w:szCs w:val="20"/>
-        </w:rPr>
-        <w:t>Trancer</w:t>
-      </w:r>
-      <w:proofErr w:type="spellEnd"/>
-      <w:r>
-        <w:rPr>
-          <w:rFonts w:ascii="Times New Roman" w:hAnsi="Times New Roman" w:cs="Times New Roman"/>
-          <w:sz w:val="20"/>
-          <w:szCs w:val="20"/>
-        </w:rPr>
-        <w:t xml:space="preserve">: The player character. A master of </w:t>
+      <w:r>
+        <w:rPr>
+          <w:rFonts w:ascii="Times New Roman" w:hAnsi="Times New Roman" w:cs="Times New Roman"/>
+          <w:sz w:val="20"/>
+          <w:szCs w:val="20"/>
+        </w:rPr>
+        <w:t xml:space="preserve">Trancer: The player character. A master of </w:t>
       </w:r>
       <w:r>
         <w:rPr>
@@ -3918,25 +3569,7 @@
           <w:sz w:val="20"/>
           <w:szCs w:val="20"/>
         </w:rPr>
-        <w:t xml:space="preserve">Relay: The player ship. A vessel through which a </w:t>
-      </w:r>
-      <w:proofErr w:type="spellStart"/>
-      <w:r>
-        <w:rPr>
-          <w:rFonts w:ascii="Times New Roman" w:hAnsi="Times New Roman" w:cs="Times New Roman"/>
-          <w:sz w:val="20"/>
-          <w:szCs w:val="20"/>
-        </w:rPr>
-        <w:t>trancer</w:t>
-      </w:r>
-      <w:proofErr w:type="spellEnd"/>
-      <w:r>
-        <w:rPr>
-          <w:rFonts w:ascii="Times New Roman" w:hAnsi="Times New Roman" w:cs="Times New Roman"/>
-          <w:sz w:val="20"/>
-          <w:szCs w:val="20"/>
-        </w:rPr>
-        <w:t xml:space="preserve"> </w:t>
+        <w:t xml:space="preserve">Relay: The player ship. A vessel through which a trancer </w:t>
       </w:r>
       <w:r>
         <w:rPr>
@@ -3957,60 +3590,32 @@
           <w:szCs w:val="20"/>
         </w:rPr>
       </w:pPr>
-      <w:proofErr w:type="spellStart"/>
-      <w:r>
-        <w:rPr>
-          <w:rFonts w:ascii="Times New Roman" w:hAnsi="Times New Roman" w:cs="Times New Roman"/>
-          <w:sz w:val="20"/>
-          <w:szCs w:val="20"/>
-        </w:rPr>
-        <w:t>Trancelash</w:t>
-      </w:r>
-      <w:proofErr w:type="spellEnd"/>
-      <w:r>
-        <w:rPr>
-          <w:rFonts w:ascii="Times New Roman" w:hAnsi="Times New Roman" w:cs="Times New Roman"/>
-          <w:sz w:val="20"/>
-          <w:szCs w:val="20"/>
-        </w:rPr>
-        <w:t>: The effect of losing a relay while tethered to it. Results in severe temporary injury in body and mind.</w:t>
-      </w:r>
-    </w:p>
-    <w:p>
-      <w:pPr>
-        <w:spacing w:after="0" w:line="240" w:lineRule="auto"/>
-        <w:contextualSpacing/>
-        <w:rPr>
-          <w:rFonts w:ascii="Times New Roman" w:hAnsi="Times New Roman" w:cs="Times New Roman"/>
-          <w:sz w:val="20"/>
-          <w:szCs w:val="20"/>
-        </w:rPr>
-      </w:pPr>
-      <w:r>
-        <w:rPr>
-          <w:rFonts w:ascii="Times New Roman" w:hAnsi="Times New Roman" w:cs="Times New Roman"/>
-          <w:sz w:val="20"/>
-          <w:szCs w:val="20"/>
-        </w:rPr>
-        <w:t xml:space="preserve">Grace: A </w:t>
-      </w:r>
-      <w:proofErr w:type="spellStart"/>
-      <w:r>
-        <w:rPr>
-          <w:rFonts w:ascii="Times New Roman" w:hAnsi="Times New Roman" w:cs="Times New Roman"/>
-          <w:sz w:val="20"/>
-          <w:szCs w:val="20"/>
-        </w:rPr>
-        <w:t>trancer’s</w:t>
-      </w:r>
-      <w:proofErr w:type="spellEnd"/>
-      <w:r>
-        <w:rPr>
-          <w:rFonts w:ascii="Times New Roman" w:hAnsi="Times New Roman" w:cs="Times New Roman"/>
-          <w:sz w:val="20"/>
-          <w:szCs w:val="20"/>
-        </w:rPr>
-        <w:t xml:space="preserve"> natural talent for </w:t>
+      <w:r>
+        <w:rPr>
+          <w:rFonts w:ascii="Times New Roman" w:hAnsi="Times New Roman" w:cs="Times New Roman"/>
+          <w:sz w:val="20"/>
+          <w:szCs w:val="20"/>
+        </w:rPr>
+        <w:t>Trancelash: The effect of losing a relay while tethered to it. Results in severe temporary injury in body and mind.</w:t>
+      </w:r>
+    </w:p>
+    <w:p>
+      <w:pPr>
+        <w:spacing w:after="0" w:line="240" w:lineRule="auto"/>
+        <w:contextualSpacing/>
+        <w:rPr>
+          <w:rFonts w:ascii="Times New Roman" w:hAnsi="Times New Roman" w:cs="Times New Roman"/>
+          <w:sz w:val="20"/>
+          <w:szCs w:val="20"/>
+        </w:rPr>
+      </w:pPr>
+      <w:r>
+        <w:rPr>
+          <w:rFonts w:ascii="Times New Roman" w:hAnsi="Times New Roman" w:cs="Times New Roman"/>
+          <w:sz w:val="20"/>
+          <w:szCs w:val="20"/>
+        </w:rPr>
+        <w:t xml:space="preserve">Grace: A trancer’s natural talent for </w:t>
       </w:r>
       <w:r>
         <w:rPr>
@@ -4045,62 +3650,26 @@
           <w:sz w:val="20"/>
           <w:szCs w:val="20"/>
         </w:rPr>
-        <w:t xml:space="preserve">Hunger: A </w:t>
-      </w:r>
-      <w:proofErr w:type="spellStart"/>
-      <w:r>
-        <w:rPr>
-          <w:rFonts w:ascii="Times New Roman" w:hAnsi="Times New Roman" w:cs="Times New Roman"/>
-          <w:sz w:val="20"/>
-          <w:szCs w:val="20"/>
-        </w:rPr>
-        <w:t>trancer’s</w:t>
-      </w:r>
-      <w:proofErr w:type="spellEnd"/>
-      <w:r>
-        <w:rPr>
-          <w:rFonts w:ascii="Times New Roman" w:hAnsi="Times New Roman" w:cs="Times New Roman"/>
-          <w:sz w:val="20"/>
-          <w:szCs w:val="20"/>
-        </w:rPr>
-        <w:t xml:space="preserve"> drive and force of will. Governs spell strength and casts.</w:t>
-      </w:r>
-    </w:p>
-    <w:p>
-      <w:pPr>
-        <w:spacing w:after="0" w:line="240" w:lineRule="auto"/>
-        <w:contextualSpacing/>
-        <w:rPr>
-          <w:rFonts w:ascii="Times New Roman" w:hAnsi="Times New Roman" w:cs="Times New Roman"/>
-          <w:sz w:val="20"/>
-          <w:szCs w:val="20"/>
-        </w:rPr>
-      </w:pPr>
-      <w:r>
-        <w:rPr>
-          <w:rFonts w:ascii="Times New Roman" w:hAnsi="Times New Roman" w:cs="Times New Roman"/>
-          <w:sz w:val="20"/>
-          <w:szCs w:val="20"/>
-        </w:rPr>
-        <w:t xml:space="preserve">Wit: A </w:t>
-      </w:r>
-      <w:proofErr w:type="spellStart"/>
-      <w:r>
-        <w:rPr>
-          <w:rFonts w:ascii="Times New Roman" w:hAnsi="Times New Roman" w:cs="Times New Roman"/>
-          <w:sz w:val="20"/>
-          <w:szCs w:val="20"/>
-        </w:rPr>
-        <w:t>trancer’s</w:t>
-      </w:r>
-      <w:proofErr w:type="spellEnd"/>
-      <w:r>
-        <w:rPr>
-          <w:rFonts w:ascii="Times New Roman" w:hAnsi="Times New Roman" w:cs="Times New Roman"/>
-          <w:sz w:val="20"/>
-          <w:szCs w:val="20"/>
-        </w:rPr>
-        <w:t xml:space="preserve"> cleverness and flexibility. Governs number and effect of spells.</w:t>
+        <w:t>Hunger: A trancer’s drive and force of will. Governs spell strength and casts.</w:t>
+      </w:r>
+    </w:p>
+    <w:p>
+      <w:pPr>
+        <w:spacing w:after="0" w:line="240" w:lineRule="auto"/>
+        <w:contextualSpacing/>
+        <w:rPr>
+          <w:rFonts w:ascii="Times New Roman" w:hAnsi="Times New Roman" w:cs="Times New Roman"/>
+          <w:sz w:val="20"/>
+          <w:szCs w:val="20"/>
+        </w:rPr>
+      </w:pPr>
+      <w:r>
+        <w:rPr>
+          <w:rFonts w:ascii="Times New Roman" w:hAnsi="Times New Roman" w:cs="Times New Roman"/>
+          <w:sz w:val="20"/>
+          <w:szCs w:val="20"/>
+        </w:rPr>
+        <w:t>Wit: A trancer’s cleverness and flexibility. Governs number and effect of spells.</w:t>
       </w:r>
     </w:p>
     <w:p>
@@ -4911,23 +4480,13 @@
           <w:szCs w:val="20"/>
         </w:rPr>
       </w:pPr>
-      <w:proofErr w:type="spellStart"/>
-      <w:r>
-        <w:rPr>
-          <w:rFonts w:ascii="Times New Roman" w:hAnsi="Times New Roman" w:cs="Times New Roman"/>
-          <w:sz w:val="20"/>
-          <w:szCs w:val="20"/>
-        </w:rPr>
-        <w:t>GameData</w:t>
-      </w:r>
-      <w:proofErr w:type="spellEnd"/>
-      <w:r>
-        <w:rPr>
-          <w:rFonts w:ascii="Times New Roman" w:hAnsi="Times New Roman" w:cs="Times New Roman"/>
-          <w:sz w:val="20"/>
-          <w:szCs w:val="20"/>
-        </w:rPr>
-        <w:t xml:space="preserve"> stores </w:t>
+      <w:r>
+        <w:rPr>
+          <w:rFonts w:ascii="Times New Roman" w:hAnsi="Times New Roman" w:cs="Times New Roman"/>
+          <w:sz w:val="20"/>
+          <w:szCs w:val="20"/>
+        </w:rPr>
+        <w:t xml:space="preserve">GameData stores </w:t>
       </w:r>
       <w:r>
         <w:rPr>
@@ -4948,7 +4507,6 @@
           <w:szCs w:val="20"/>
         </w:rPr>
       </w:pPr>
-      <w:proofErr w:type="spellStart"/>
       <w:r>
         <w:rPr>
           <w:rFonts w:ascii="Times New Roman" w:hAnsi="Times New Roman" w:cs="Times New Roman"/>
@@ -4965,7 +4523,6 @@
         </w:rPr>
         <w:t>Content</w:t>
       </w:r>
-      <w:proofErr w:type="spellEnd"/>
       <w:r>
         <w:rPr>
           <w:rFonts w:ascii="Times New Roman" w:hAnsi="Times New Roman" w:cs="Times New Roman"/>
@@ -5009,7 +4566,6 @@
         </w:rPr>
         <w:t xml:space="preserve">The </w:t>
       </w:r>
-      <w:proofErr w:type="spellStart"/>
       <w:r>
         <w:rPr>
           <w:rFonts w:ascii="Times New Roman" w:hAnsi="Times New Roman" w:cs="Times New Roman"/>
@@ -5024,9 +4580,126 @@
           <w:sz w:val="20"/>
           <w:szCs w:val="20"/>
         </w:rPr>
-        <w:t>Manager</w:t>
-      </w:r>
-      <w:proofErr w:type="spellEnd"/>
+        <w:t xml:space="preserve">Manager </w:t>
+      </w:r>
+      <w:r>
+        <w:rPr>
+          <w:rFonts w:ascii="Times New Roman" w:hAnsi="Times New Roman" w:cs="Times New Roman"/>
+          <w:sz w:val="20"/>
+          <w:szCs w:val="20"/>
+        </w:rPr>
+        <w:t>has all the useful references that systems below it might need. It currently</w:t>
+      </w:r>
+      <w:r>
+        <w:rPr>
+          <w:rFonts w:ascii="Times New Roman" w:hAnsi="Times New Roman" w:cs="Times New Roman"/>
+          <w:sz w:val="20"/>
+          <w:szCs w:val="20"/>
+        </w:rPr>
+        <w:t xml:space="preserve"> allows selecting a mission from a list, and keeps track of the mission, doing things like spawning the player in and activating the spawnzones.</w:t>
+      </w:r>
+    </w:p>
+    <w:p>
+      <w:pPr>
+        <w:spacing w:after="0" w:line="240" w:lineRule="auto"/>
+        <w:contextualSpacing/>
+        <w:rPr>
+          <w:rFonts w:ascii="Times New Roman" w:hAnsi="Times New Roman" w:cs="Times New Roman"/>
+          <w:sz w:val="20"/>
+          <w:szCs w:val="20"/>
+        </w:rPr>
+      </w:pPr>
+      <w:r>
+        <w:rPr>
+          <w:rFonts w:ascii="Times New Roman" w:hAnsi="Times New Roman" w:cs="Times New Roman"/>
+          <w:sz w:val="20"/>
+          <w:szCs w:val="20"/>
+        </w:rPr>
+        <w:t xml:space="preserve">The </w:t>
+      </w:r>
+      <w:r>
+        <w:rPr>
+          <w:rFonts w:ascii="Times New Roman" w:hAnsi="Times New Roman" w:cs="Times New Roman"/>
+          <w:sz w:val="20"/>
+          <w:szCs w:val="20"/>
+        </w:rPr>
+        <w:t>MissionContentSelector</w:t>
+      </w:r>
+      <w:r>
+        <w:rPr>
+          <w:rFonts w:ascii="Times New Roman" w:hAnsi="Times New Roman" w:cs="Times New Roman"/>
+          <w:sz w:val="20"/>
+          <w:szCs w:val="20"/>
+        </w:rPr>
+        <w:t xml:space="preserve"> uses the </w:t>
+      </w:r>
+      <w:r>
+        <w:rPr>
+          <w:rFonts w:ascii="Times New Roman" w:hAnsi="Times New Roman" w:cs="Times New Roman"/>
+          <w:sz w:val="20"/>
+          <w:szCs w:val="20"/>
+        </w:rPr>
+        <w:t>MissionPossibleContent</w:t>
+      </w:r>
+      <w:r>
+        <w:rPr>
+          <w:rFonts w:ascii="Times New Roman" w:hAnsi="Times New Roman" w:cs="Times New Roman"/>
+          <w:sz w:val="20"/>
+          <w:szCs w:val="20"/>
+        </w:rPr>
+        <w:t xml:space="preserve"> to stay within the parameters and pick mission generation settings. Selected parameters are stored in the </w:t>
+      </w:r>
+      <w:r>
+        <w:rPr>
+          <w:rFonts w:ascii="Times New Roman" w:hAnsi="Times New Roman" w:cs="Times New Roman"/>
+          <w:sz w:val="20"/>
+          <w:szCs w:val="20"/>
+        </w:rPr>
+        <w:t>MissionContent object.</w:t>
+      </w:r>
+    </w:p>
+    <w:p>
+      <w:pPr>
+        <w:spacing w:after="0" w:line="240" w:lineRule="auto"/>
+        <w:contextualSpacing/>
+        <w:rPr>
+          <w:rFonts w:ascii="Times New Roman" w:hAnsi="Times New Roman" w:cs="Times New Roman"/>
+          <w:sz w:val="20"/>
+          <w:szCs w:val="20"/>
+        </w:rPr>
+      </w:pPr>
+      <w:r>
+        <w:rPr>
+          <w:rFonts w:ascii="Times New Roman" w:hAnsi="Times New Roman" w:cs="Times New Roman"/>
+          <w:sz w:val="20"/>
+          <w:szCs w:val="20"/>
+        </w:rPr>
+        <w:t>The</w:t>
+      </w:r>
+      <w:r>
+        <w:rPr>
+          <w:rFonts w:ascii="Times New Roman" w:hAnsi="Times New Roman" w:cs="Times New Roman"/>
+          <w:sz w:val="20"/>
+          <w:szCs w:val="20"/>
+        </w:rPr>
+        <w:t xml:space="preserve"> Mission</w:t>
+      </w:r>
+      <w:r>
+        <w:rPr>
+          <w:rFonts w:ascii="Times New Roman" w:hAnsi="Times New Roman" w:cs="Times New Roman"/>
+          <w:sz w:val="20"/>
+          <w:szCs w:val="20"/>
+        </w:rPr>
+        <w:t>Generator uses the Mission</w:t>
+      </w:r>
+      <w:r>
+        <w:rPr>
+          <w:rFonts w:ascii="Times New Roman" w:hAnsi="Times New Roman" w:cs="Times New Roman"/>
+          <w:sz w:val="20"/>
+          <w:szCs w:val="20"/>
+        </w:rPr>
+        <w:t>Content to</w:t>
+      </w:r>
       <w:r>
         <w:rPr>
           <w:rFonts w:ascii="Times New Roman" w:hAnsi="Times New Roman" w:cs="Times New Roman"/>
@@ -5041,126 +4714,103 @@
           <w:sz w:val="20"/>
           <w:szCs w:val="20"/>
         </w:rPr>
-        <w:t>has all the useful references that systems below it might need. It currently</w:t>
-      </w:r>
-      <w:r>
-        <w:rPr>
-          <w:rFonts w:ascii="Times New Roman" w:hAnsi="Times New Roman" w:cs="Times New Roman"/>
-          <w:sz w:val="20"/>
-          <w:szCs w:val="20"/>
-        </w:rPr>
-        <w:t xml:space="preserve"> allows selecting a mission from a list, and keeps track of the mission, doing things like spawning the player in and activating the </w:t>
-      </w:r>
-      <w:proofErr w:type="spellStart"/>
-      <w:r>
-        <w:rPr>
-          <w:rFonts w:ascii="Times New Roman" w:hAnsi="Times New Roman" w:cs="Times New Roman"/>
-          <w:sz w:val="20"/>
-          <w:szCs w:val="20"/>
-        </w:rPr>
-        <w:t>spawnzones</w:t>
-      </w:r>
-      <w:proofErr w:type="spellEnd"/>
-      <w:r>
-        <w:rPr>
-          <w:rFonts w:ascii="Times New Roman" w:hAnsi="Times New Roman" w:cs="Times New Roman"/>
-          <w:sz w:val="20"/>
-          <w:szCs w:val="20"/>
-        </w:rPr>
-        <w:t>.</w:t>
-      </w:r>
-    </w:p>
-    <w:p>
-      <w:pPr>
-        <w:spacing w:after="0" w:line="240" w:lineRule="auto"/>
-        <w:contextualSpacing/>
-        <w:rPr>
-          <w:rFonts w:ascii="Times New Roman" w:hAnsi="Times New Roman" w:cs="Times New Roman"/>
-          <w:sz w:val="20"/>
-          <w:szCs w:val="20"/>
-        </w:rPr>
-      </w:pPr>
-      <w:r>
-        <w:rPr>
-          <w:rFonts w:ascii="Times New Roman" w:hAnsi="Times New Roman" w:cs="Times New Roman"/>
-          <w:sz w:val="20"/>
-          <w:szCs w:val="20"/>
-        </w:rPr>
-        <w:t xml:space="preserve">The </w:t>
-      </w:r>
-      <w:proofErr w:type="spellStart"/>
-      <w:r>
-        <w:rPr>
-          <w:rFonts w:ascii="Times New Roman" w:hAnsi="Times New Roman" w:cs="Times New Roman"/>
-          <w:sz w:val="20"/>
-          <w:szCs w:val="20"/>
-        </w:rPr>
-        <w:t>MissionContentSelector</w:t>
-      </w:r>
-      <w:proofErr w:type="spellEnd"/>
-      <w:r>
-        <w:rPr>
-          <w:rFonts w:ascii="Times New Roman" w:hAnsi="Times New Roman" w:cs="Times New Roman"/>
-          <w:sz w:val="20"/>
-          <w:szCs w:val="20"/>
-        </w:rPr>
-        <w:t xml:space="preserve"> uses the </w:t>
-      </w:r>
-      <w:proofErr w:type="spellStart"/>
-      <w:r>
-        <w:rPr>
-          <w:rFonts w:ascii="Times New Roman" w:hAnsi="Times New Roman" w:cs="Times New Roman"/>
-          <w:sz w:val="20"/>
-          <w:szCs w:val="20"/>
-        </w:rPr>
-        <w:t>MissionPossibleContent</w:t>
-      </w:r>
-      <w:proofErr w:type="spellEnd"/>
-      <w:r>
-        <w:rPr>
-          <w:rFonts w:ascii="Times New Roman" w:hAnsi="Times New Roman" w:cs="Times New Roman"/>
-          <w:sz w:val="20"/>
-          <w:szCs w:val="20"/>
-        </w:rPr>
-        <w:t xml:space="preserve"> to stay within the parameters and pick mission generation settings. Selected parameters are stored in the </w:t>
-      </w:r>
-      <w:proofErr w:type="spellStart"/>
-      <w:r>
-        <w:rPr>
-          <w:rFonts w:ascii="Times New Roman" w:hAnsi="Times New Roman" w:cs="Times New Roman"/>
-          <w:sz w:val="20"/>
-          <w:szCs w:val="20"/>
-        </w:rPr>
-        <w:t>MissionContent</w:t>
-      </w:r>
-      <w:proofErr w:type="spellEnd"/>
-      <w:r>
-        <w:rPr>
-          <w:rFonts w:ascii="Times New Roman" w:hAnsi="Times New Roman" w:cs="Times New Roman"/>
-          <w:sz w:val="20"/>
-          <w:szCs w:val="20"/>
-        </w:rPr>
-        <w:t xml:space="preserve"> object.</w:t>
-      </w:r>
-    </w:p>
-    <w:p>
-      <w:pPr>
-        <w:spacing w:after="0" w:line="240" w:lineRule="auto"/>
-        <w:contextualSpacing/>
-        <w:rPr>
-          <w:rFonts w:ascii="Times New Roman" w:hAnsi="Times New Roman" w:cs="Times New Roman"/>
-          <w:sz w:val="20"/>
-          <w:szCs w:val="20"/>
-        </w:rPr>
-      </w:pPr>
-      <w:r>
-        <w:rPr>
-          <w:rFonts w:ascii="Times New Roman" w:hAnsi="Times New Roman" w:cs="Times New Roman"/>
-          <w:sz w:val="20"/>
-          <w:szCs w:val="20"/>
-        </w:rPr>
-        <w:t>The</w:t>
-      </w:r>
+        <w:t xml:space="preserve">configure the Mission and </w:t>
+      </w:r>
+      <w:r>
+        <w:rPr>
+          <w:rFonts w:ascii="Times New Roman" w:hAnsi="Times New Roman" w:cs="Times New Roman"/>
+          <w:sz w:val="20"/>
+          <w:szCs w:val="20"/>
+        </w:rPr>
+        <w:t>spawn in the features of the level.</w:t>
+      </w:r>
+    </w:p>
+    <w:p>
+      <w:pPr>
+        <w:spacing w:after="0" w:line="240" w:lineRule="auto"/>
+        <w:contextualSpacing/>
+        <w:rPr>
+          <w:rFonts w:ascii="Times New Roman" w:hAnsi="Times New Roman" w:cs="Times New Roman"/>
+          <w:sz w:val="20"/>
+          <w:szCs w:val="20"/>
+        </w:rPr>
+      </w:pPr>
+    </w:p>
+    <w:p>
+      <w:pPr>
+        <w:spacing w:after="0" w:line="240" w:lineRule="auto"/>
+        <w:contextualSpacing/>
+        <w:rPr>
+          <w:rFonts w:ascii="Times New Roman" w:hAnsi="Times New Roman" w:cs="Times New Roman"/>
+          <w:sz w:val="20"/>
+          <w:szCs w:val="20"/>
+        </w:rPr>
+      </w:pPr>
+      <w:r>
+        <w:rPr>
+          <w:rFonts w:ascii="Times New Roman" w:hAnsi="Times New Roman" w:cs="Times New Roman"/>
+          <w:sz w:val="20"/>
+          <w:szCs w:val="20"/>
+        </w:rPr>
+        <w:t xml:space="preserve">After everything in the level is </w:t>
+      </w:r>
+      <w:r>
+        <w:rPr>
+          <w:rFonts w:ascii="Times New Roman" w:hAnsi="Times New Roman" w:cs="Times New Roman"/>
+          <w:sz w:val="20"/>
+          <w:szCs w:val="20"/>
+        </w:rPr>
+        <w:t>selected</w:t>
+      </w:r>
+      <w:r>
+        <w:rPr>
+          <w:rFonts w:ascii="Times New Roman" w:hAnsi="Times New Roman" w:cs="Times New Roman"/>
+          <w:sz w:val="20"/>
+          <w:szCs w:val="20"/>
+        </w:rPr>
+        <w:t xml:space="preserve"> and then generated, the player is spawned and the spawn zones are enabled.</w:t>
+      </w:r>
+    </w:p>
+    <w:p>
+      <w:pPr>
+        <w:spacing w:after="0" w:line="240" w:lineRule="auto"/>
+        <w:contextualSpacing/>
+        <w:rPr>
+          <w:rFonts w:ascii="Times New Roman" w:hAnsi="Times New Roman" w:cs="Times New Roman"/>
+          <w:sz w:val="20"/>
+          <w:szCs w:val="20"/>
+        </w:rPr>
+      </w:pPr>
+    </w:p>
+    <w:p>
+      <w:pPr>
+        <w:spacing w:after="0" w:line="240" w:lineRule="auto"/>
+        <w:contextualSpacing/>
+        <w:rPr>
+          <w:rFonts w:ascii="Times New Roman" w:hAnsi="Times New Roman" w:cs="Times New Roman"/>
+          <w:sz w:val="20"/>
+          <w:szCs w:val="20"/>
+        </w:rPr>
+      </w:pPr>
+      <w:r>
+        <w:rPr>
+          <w:rFonts w:ascii="Times New Roman" w:hAnsi="Times New Roman" w:cs="Times New Roman"/>
+          <w:sz w:val="20"/>
+          <w:szCs w:val="20"/>
+        </w:rPr>
+        <w:t>Continue from the _setBounds() of the MissionContentGenerator.</w:t>
+      </w:r>
+    </w:p>
+    <w:p>
+      <w:pPr>
+        <w:spacing w:after="0" w:line="240" w:lineRule="auto"/>
+        <w:contextualSpacing/>
+        <w:rPr>
+          <w:rFonts w:ascii="Times New Roman" w:hAnsi="Times New Roman" w:cs="Times New Roman"/>
+          <w:sz w:val="20"/>
+          <w:szCs w:val="20"/>
+        </w:rPr>
+      </w:pPr>
       <w:r>
         <w:rPr>
           <w:rFonts w:ascii="Times New Roman" w:hAnsi="Times New Roman" w:cs="Times New Roman"/>
@@ -5169,270 +4819,43 @@
         </w:rPr>
         <w:t xml:space="preserve"> </w:t>
       </w:r>
-      <w:proofErr w:type="spellStart"/>
-      <w:r>
-        <w:rPr>
-          <w:rFonts w:ascii="Times New Roman" w:hAnsi="Times New Roman" w:cs="Times New Roman"/>
-          <w:sz w:val="20"/>
-          <w:szCs w:val="20"/>
-        </w:rPr>
-        <w:t>Mission</w:t>
-      </w:r>
-      <w:r>
-        <w:rPr>
-          <w:rFonts w:ascii="Times New Roman" w:hAnsi="Times New Roman" w:cs="Times New Roman"/>
-          <w:sz w:val="20"/>
-          <w:szCs w:val="20"/>
-        </w:rPr>
-        <w:t>Generator</w:t>
-      </w:r>
-      <w:proofErr w:type="spellEnd"/>
-      <w:r>
-        <w:rPr>
-          <w:rFonts w:ascii="Times New Roman" w:hAnsi="Times New Roman" w:cs="Times New Roman"/>
-          <w:sz w:val="20"/>
-          <w:szCs w:val="20"/>
-        </w:rPr>
-        <w:t xml:space="preserve"> uses the </w:t>
-      </w:r>
-      <w:proofErr w:type="spellStart"/>
-      <w:r>
-        <w:rPr>
-          <w:rFonts w:ascii="Times New Roman" w:hAnsi="Times New Roman" w:cs="Times New Roman"/>
-          <w:sz w:val="20"/>
-          <w:szCs w:val="20"/>
-        </w:rPr>
-        <w:t>Mission</w:t>
-      </w:r>
-      <w:r>
-        <w:rPr>
-          <w:rFonts w:ascii="Times New Roman" w:hAnsi="Times New Roman" w:cs="Times New Roman"/>
-          <w:sz w:val="20"/>
-          <w:szCs w:val="20"/>
-        </w:rPr>
-        <w:t>Content</w:t>
-      </w:r>
-      <w:proofErr w:type="spellEnd"/>
-      <w:r>
-        <w:rPr>
-          <w:rFonts w:ascii="Times New Roman" w:hAnsi="Times New Roman" w:cs="Times New Roman"/>
-          <w:sz w:val="20"/>
-          <w:szCs w:val="20"/>
-        </w:rPr>
-        <w:t xml:space="preserve"> to</w:t>
-      </w:r>
-      <w:r>
-        <w:rPr>
-          <w:rFonts w:ascii="Times New Roman" w:hAnsi="Times New Roman" w:cs="Times New Roman"/>
-          <w:sz w:val="20"/>
-          <w:szCs w:val="20"/>
-        </w:rPr>
-        <w:t xml:space="preserve"> </w:t>
-      </w:r>
-      <w:r>
-        <w:rPr>
-          <w:rFonts w:ascii="Times New Roman" w:hAnsi="Times New Roman" w:cs="Times New Roman"/>
-          <w:sz w:val="20"/>
-          <w:szCs w:val="20"/>
-        </w:rPr>
-        <w:t xml:space="preserve">configure the Mission and </w:t>
-      </w:r>
-      <w:r>
-        <w:rPr>
-          <w:rFonts w:ascii="Times New Roman" w:hAnsi="Times New Roman" w:cs="Times New Roman"/>
-          <w:sz w:val="20"/>
-          <w:szCs w:val="20"/>
-        </w:rPr>
-        <w:t>spawn in the features of the level.</w:t>
-      </w:r>
-    </w:p>
-    <w:p>
-      <w:pPr>
-        <w:spacing w:after="0" w:line="240" w:lineRule="auto"/>
-        <w:contextualSpacing/>
-        <w:rPr>
-          <w:rFonts w:ascii="Times New Roman" w:hAnsi="Times New Roman" w:cs="Times New Roman"/>
-          <w:sz w:val="20"/>
-          <w:szCs w:val="20"/>
-        </w:rPr>
-      </w:pPr>
-    </w:p>
-    <w:p>
-      <w:pPr>
-        <w:spacing w:after="0" w:line="240" w:lineRule="auto"/>
-        <w:contextualSpacing/>
-        <w:rPr>
-          <w:rFonts w:ascii="Times New Roman" w:hAnsi="Times New Roman" w:cs="Times New Roman"/>
-          <w:sz w:val="20"/>
-          <w:szCs w:val="20"/>
-        </w:rPr>
-      </w:pPr>
-      <w:r>
-        <w:rPr>
-          <w:rFonts w:ascii="Times New Roman" w:hAnsi="Times New Roman" w:cs="Times New Roman"/>
-          <w:sz w:val="20"/>
-          <w:szCs w:val="20"/>
-        </w:rPr>
-        <w:t xml:space="preserve">After everything in the level is </w:t>
-      </w:r>
-      <w:r>
-        <w:rPr>
-          <w:rFonts w:ascii="Times New Roman" w:hAnsi="Times New Roman" w:cs="Times New Roman"/>
-          <w:sz w:val="20"/>
-          <w:szCs w:val="20"/>
-        </w:rPr>
-        <w:t>selected</w:t>
-      </w:r>
-      <w:r>
-        <w:rPr>
-          <w:rFonts w:ascii="Times New Roman" w:hAnsi="Times New Roman" w:cs="Times New Roman"/>
-          <w:sz w:val="20"/>
-          <w:szCs w:val="20"/>
-        </w:rPr>
-        <w:t xml:space="preserve"> and then generated, the player is spawned and the spawn zones are enabled.</w:t>
-      </w:r>
-    </w:p>
-    <w:p>
-      <w:pPr>
-        <w:spacing w:after="0" w:line="240" w:lineRule="auto"/>
-        <w:contextualSpacing/>
-        <w:rPr>
-          <w:rFonts w:ascii="Times New Roman" w:hAnsi="Times New Roman" w:cs="Times New Roman"/>
-          <w:sz w:val="20"/>
-          <w:szCs w:val="20"/>
-        </w:rPr>
-      </w:pPr>
-    </w:p>
-    <w:p>
-      <w:pPr>
-        <w:spacing w:after="0" w:line="240" w:lineRule="auto"/>
-        <w:contextualSpacing/>
-        <w:rPr>
-          <w:rFonts w:ascii="Times New Roman" w:hAnsi="Times New Roman" w:cs="Times New Roman"/>
-          <w:sz w:val="20"/>
-          <w:szCs w:val="20"/>
-        </w:rPr>
-      </w:pPr>
-      <w:r>
-        <w:rPr>
-          <w:rFonts w:ascii="Times New Roman" w:hAnsi="Times New Roman" w:cs="Times New Roman"/>
-          <w:sz w:val="20"/>
-          <w:szCs w:val="20"/>
-        </w:rPr>
-        <w:t>Continue from the _</w:t>
-      </w:r>
-      <w:proofErr w:type="spellStart"/>
-      <w:r>
-        <w:rPr>
-          <w:rFonts w:ascii="Times New Roman" w:hAnsi="Times New Roman" w:cs="Times New Roman"/>
-          <w:sz w:val="20"/>
-          <w:szCs w:val="20"/>
-        </w:rPr>
-        <w:t>setBounds</w:t>
-      </w:r>
-      <w:proofErr w:type="spellEnd"/>
-      <w:r>
-        <w:rPr>
-          <w:rFonts w:ascii="Times New Roman" w:hAnsi="Times New Roman" w:cs="Times New Roman"/>
-          <w:sz w:val="20"/>
-          <w:szCs w:val="20"/>
-        </w:rPr>
-        <w:t xml:space="preserve">() of the </w:t>
-      </w:r>
-      <w:proofErr w:type="spellStart"/>
-      <w:r>
-        <w:rPr>
-          <w:rFonts w:ascii="Times New Roman" w:hAnsi="Times New Roman" w:cs="Times New Roman"/>
-          <w:sz w:val="20"/>
-          <w:szCs w:val="20"/>
-        </w:rPr>
-        <w:t>MissionContentGenerator</w:t>
-      </w:r>
-      <w:proofErr w:type="spellEnd"/>
-      <w:r>
-        <w:rPr>
-          <w:rFonts w:ascii="Times New Roman" w:hAnsi="Times New Roman" w:cs="Times New Roman"/>
-          <w:sz w:val="20"/>
-          <w:szCs w:val="20"/>
-        </w:rPr>
-        <w:t>.</w:t>
-      </w:r>
-    </w:p>
-    <w:p>
-      <w:pPr>
-        <w:spacing w:after="0" w:line="240" w:lineRule="auto"/>
-        <w:contextualSpacing/>
-        <w:rPr>
-          <w:rFonts w:ascii="Times New Roman" w:hAnsi="Times New Roman" w:cs="Times New Roman"/>
-          <w:sz w:val="20"/>
-          <w:szCs w:val="20"/>
-        </w:rPr>
-      </w:pPr>
-      <w:r>
-        <w:rPr>
-          <w:rFonts w:ascii="Times New Roman" w:hAnsi="Times New Roman" w:cs="Times New Roman"/>
-          <w:sz w:val="20"/>
-          <w:szCs w:val="20"/>
-        </w:rPr>
-        <w:t xml:space="preserve"> </w:t>
-      </w:r>
-    </w:p>
-    <w:p>
-      <w:pPr>
-        <w:spacing w:after="0" w:line="240" w:lineRule="auto"/>
-        <w:contextualSpacing/>
-        <w:rPr>
-          <w:rFonts w:ascii="Times New Roman" w:hAnsi="Times New Roman" w:cs="Times New Roman"/>
-          <w:sz w:val="20"/>
-          <w:szCs w:val="20"/>
-        </w:rPr>
-      </w:pPr>
-      <w:proofErr w:type="spellStart"/>
-      <w:r>
-        <w:rPr>
-          <w:rFonts w:ascii="Times New Roman" w:hAnsi="Times New Roman" w:cs="Times New Roman"/>
-          <w:sz w:val="20"/>
-          <w:szCs w:val="20"/>
-        </w:rPr>
-        <w:t>ActorManager</w:t>
-      </w:r>
-      <w:proofErr w:type="spellEnd"/>
-      <w:r>
-        <w:rPr>
-          <w:rFonts w:ascii="Times New Roman" w:hAnsi="Times New Roman" w:cs="Times New Roman"/>
-          <w:sz w:val="20"/>
-          <w:szCs w:val="20"/>
-        </w:rPr>
-        <w:t xml:space="preserve"> – A mission-specific class in charge of tracking all actors and providing convenient access to them.</w:t>
-      </w:r>
-    </w:p>
-    <w:p>
-      <w:pPr>
-        <w:spacing w:after="0" w:line="240" w:lineRule="auto"/>
-        <w:contextualSpacing/>
-        <w:rPr>
-          <w:rFonts w:ascii="Times New Roman" w:hAnsi="Times New Roman" w:cs="Times New Roman"/>
-          <w:sz w:val="20"/>
-          <w:szCs w:val="20"/>
-        </w:rPr>
-      </w:pPr>
-      <w:proofErr w:type="spellStart"/>
-      <w:r>
-        <w:rPr>
-          <w:rFonts w:ascii="Times New Roman" w:hAnsi="Times New Roman" w:cs="Times New Roman"/>
-          <w:sz w:val="20"/>
-          <w:szCs w:val="20"/>
-        </w:rPr>
-        <w:t>ProjectileManager</w:t>
-      </w:r>
-      <w:proofErr w:type="spellEnd"/>
-      <w:r>
-        <w:rPr>
-          <w:rFonts w:ascii="Times New Roman" w:hAnsi="Times New Roman" w:cs="Times New Roman"/>
-          <w:sz w:val="20"/>
-          <w:szCs w:val="20"/>
-        </w:rPr>
-        <w:t xml:space="preserve"> – A mission-specific class in charge of tracking all projectiles and providing convenient access to them.</w:t>
+    </w:p>
+    <w:p>
+      <w:pPr>
+        <w:spacing w:after="0" w:line="240" w:lineRule="auto"/>
+        <w:contextualSpacing/>
+        <w:rPr>
+          <w:rFonts w:ascii="Times New Roman" w:hAnsi="Times New Roman" w:cs="Times New Roman"/>
+          <w:sz w:val="20"/>
+          <w:szCs w:val="20"/>
+        </w:rPr>
+      </w:pPr>
+      <w:r>
+        <w:rPr>
+          <w:rFonts w:ascii="Times New Roman" w:hAnsi="Times New Roman" w:cs="Times New Roman"/>
+          <w:sz w:val="20"/>
+          <w:szCs w:val="20"/>
+        </w:rPr>
+        <w:t>ActorManager – A mission-specific class in charge of tracking all actors and providing convenient access to them.</w:t>
+      </w:r>
+    </w:p>
+    <w:p>
+      <w:pPr>
+        <w:spacing w:after="0" w:line="240" w:lineRule="auto"/>
+        <w:contextualSpacing/>
+        <w:rPr>
+          <w:rFonts w:ascii="Times New Roman" w:hAnsi="Times New Roman" w:cs="Times New Roman"/>
+          <w:sz w:val="20"/>
+          <w:szCs w:val="20"/>
+        </w:rPr>
+      </w:pPr>
+      <w:r>
+        <w:rPr>
+          <w:rFonts w:ascii="Times New Roman" w:hAnsi="Times New Roman" w:cs="Times New Roman"/>
+          <w:sz w:val="20"/>
+          <w:szCs w:val="20"/>
+        </w:rPr>
+        <w:t>ProjectileManager – A mission-specific class in charge of tracking all projectiles and providing convenient access to them.</w:t>
       </w:r>
     </w:p>
     <w:p>
@@ -5513,6 +4936,25 @@
           <w:szCs w:val="20"/>
         </w:rPr>
       </w:pPr>
+    </w:p>
+    <w:p>
+      <w:pPr>
+        <w:spacing w:after="0" w:line="240" w:lineRule="auto"/>
+        <w:contextualSpacing/>
+        <w:rPr>
+          <w:rFonts w:ascii="Times New Roman" w:hAnsi="Times New Roman" w:cs="Times New Roman"/>
+          <w:sz w:val="20"/>
+          <w:szCs w:val="20"/>
+        </w:rPr>
+      </w:pPr>
+      <w:r>
+        <w:rPr>
+          <w:rFonts w:ascii="Times New Roman" w:hAnsi="Times New Roman" w:cs="Times New Roman"/>
+          <w:sz w:val="20"/>
+          <w:szCs w:val="20"/>
+        </w:rPr>
+        <w:t>OFFLOAD SPAWNING CHILDREN TO THE MANAGER. USE THE COMPONENT TO SEND THE DATA TO THE MANAGER, THEN DIE.</w:t>
+      </w:r>
     </w:p>
     <w:sectPr>
       <w:pgSz w:w="12240" w:h="15840"/>

</xml_diff>

<commit_message>
Refactored actors/hazards/other stuff, reorganized file structure, refactored mission selector and generator.
</commit_message>
<xml_diff>
--- a/Plan.docx
+++ b/Plan.docx
@@ -4947,14 +4947,322 @@
           <w:szCs w:val="20"/>
         </w:rPr>
       </w:pPr>
-      <w:r>
-        <w:rPr>
-          <w:rFonts w:ascii="Times New Roman" w:hAnsi="Times New Roman" w:cs="Times New Roman"/>
-          <w:sz w:val="20"/>
-          <w:szCs w:val="20"/>
-        </w:rPr>
-        <w:t>OFFLOAD SPAWNING CHILDREN TO THE MANAGER. USE THE COMPONENT TO SEND THE DATA TO THE MANAGER, THEN DIE.</w:t>
-      </w:r>
+    </w:p>
+    <w:p>
+      <w:pPr>
+        <w:spacing w:after="0" w:line="240" w:lineRule="auto"/>
+        <w:contextualSpacing/>
+        <w:rPr>
+          <w:rFonts w:ascii="Times New Roman" w:hAnsi="Times New Roman" w:cs="Times New Roman"/>
+          <w:sz w:val="20"/>
+          <w:szCs w:val="20"/>
+        </w:rPr>
+      </w:pPr>
+    </w:p>
+    <w:p>
+      <w:pPr>
+        <w:spacing w:after="0" w:line="240" w:lineRule="auto"/>
+        <w:contextualSpacing/>
+        <w:rPr>
+          <w:rFonts w:ascii="Times New Roman" w:hAnsi="Times New Roman" w:cs="Times New Roman"/>
+          <w:sz w:val="20"/>
+          <w:szCs w:val="20"/>
+        </w:rPr>
+      </w:pPr>
+      <w:r>
+        <w:rPr>
+          <w:rFonts w:ascii="Times New Roman" w:hAnsi="Times New Roman" w:cs="Times New Roman"/>
+          <w:sz w:val="20"/>
+          <w:szCs w:val="20"/>
+        </w:rPr>
+        <w:t>Spawn Pool isn’t updating correctly on secondary pool objects. So when they die, their children don’t go in the tertiary pool.</w:t>
+      </w:r>
+    </w:p>
+    <w:p>
+      <w:pPr>
+        <w:spacing w:after="0" w:line="240" w:lineRule="auto"/>
+        <w:contextualSpacing/>
+        <w:rPr>
+          <w:rFonts w:ascii="Times New Roman" w:hAnsi="Times New Roman" w:cs="Times New Roman"/>
+          <w:sz w:val="20"/>
+          <w:szCs w:val="20"/>
+        </w:rPr>
+      </w:pPr>
+      <w:r>
+        <w:rPr>
+          <w:rFonts w:ascii="Times New Roman" w:hAnsi="Times New Roman" w:cs="Times New Roman"/>
+          <w:sz w:val="20"/>
+          <w:szCs w:val="20"/>
+        </w:rPr>
+        <w:t>Spawn zone objects are still spawning in overlapping.</w:t>
+      </w:r>
+    </w:p>
+    <w:p>
+      <w:pPr>
+        <w:spacing w:after="0" w:line="240" w:lineRule="auto"/>
+        <w:contextualSpacing/>
+        <w:rPr>
+          <w:rFonts w:ascii="Times New Roman" w:hAnsi="Times New Roman" w:cs="Times New Roman"/>
+          <w:sz w:val="20"/>
+          <w:szCs w:val="20"/>
+        </w:rPr>
+      </w:pPr>
+      <w:r>
+        <w:rPr>
+          <w:rFonts w:ascii="Times New Roman" w:hAnsi="Times New Roman" w:cs="Times New Roman"/>
+          <w:sz w:val="20"/>
+          <w:szCs w:val="20"/>
+        </w:rPr>
+        <w:t>Refactor spawning – break out spawners.</w:t>
+      </w:r>
+    </w:p>
+    <w:p>
+      <w:pPr>
+        <w:spacing w:after="0" w:line="240" w:lineRule="auto"/>
+        <w:contextualSpacing/>
+        <w:rPr>
+          <w:rFonts w:ascii="Times New Roman" w:hAnsi="Times New Roman" w:cs="Times New Roman"/>
+          <w:sz w:val="20"/>
+          <w:szCs w:val="20"/>
+        </w:rPr>
+      </w:pPr>
+      <w:r>
+        <w:rPr>
+          <w:rFonts w:ascii="Times New Roman" w:hAnsi="Times New Roman" w:cs="Times New Roman"/>
+          <w:sz w:val="20"/>
+          <w:szCs w:val="20"/>
+        </w:rPr>
+        <w:t>Children are sometimes spawning in overlapping.</w:t>
+      </w:r>
+    </w:p>
+    <w:p>
+      <w:pPr>
+        <w:spacing w:after="0" w:line="240" w:lineRule="auto"/>
+        <w:contextualSpacing/>
+        <w:rPr>
+          <w:rFonts w:ascii="Times New Roman" w:hAnsi="Times New Roman" w:cs="Times New Roman"/>
+          <w:sz w:val="20"/>
+          <w:szCs w:val="20"/>
+        </w:rPr>
+      </w:pPr>
+      <w:r>
+        <w:rPr>
+          <w:rFonts w:ascii="Times New Roman" w:hAnsi="Times New Roman" w:cs="Times New Roman"/>
+          <w:sz w:val="20"/>
+          <w:szCs w:val="20"/>
+        </w:rPr>
+        <w:t>Physics looks bad for asteroids. Is there a physics material that would improve things?</w:t>
+      </w:r>
+    </w:p>
+    <w:p>
+      <w:pPr>
+        <w:spacing w:after="0" w:line="240" w:lineRule="auto"/>
+        <w:contextualSpacing/>
+        <w:rPr>
+          <w:rFonts w:ascii="Times New Roman" w:hAnsi="Times New Roman" w:cs="Times New Roman"/>
+          <w:sz w:val="20"/>
+          <w:szCs w:val="20"/>
+        </w:rPr>
+      </w:pPr>
+    </w:p>
+    <w:p>
+      <w:pPr>
+        <w:spacing w:after="0" w:line="240" w:lineRule="auto"/>
+        <w:contextualSpacing/>
+        <w:rPr>
+          <w:rFonts w:ascii="Times New Roman" w:hAnsi="Times New Roman" w:cs="Times New Roman"/>
+          <w:sz w:val="20"/>
+          <w:szCs w:val="20"/>
+        </w:rPr>
+      </w:pPr>
+      <w:r>
+        <w:rPr>
+          <w:rFonts w:ascii="Times New Roman" w:hAnsi="Times New Roman" w:cs="Times New Roman"/>
+          <w:sz w:val="20"/>
+          <w:szCs w:val="20"/>
+        </w:rPr>
+        <w:t>Refactor Actor components.</w:t>
+      </w:r>
+    </w:p>
+    <w:p>
+      <w:pPr>
+        <w:spacing w:after="0" w:line="240" w:lineRule="auto"/>
+        <w:contextualSpacing/>
+        <w:rPr>
+          <w:rFonts w:ascii="Times New Roman" w:hAnsi="Times New Roman" w:cs="Times New Roman"/>
+          <w:sz w:val="20"/>
+          <w:szCs w:val="20"/>
+        </w:rPr>
+      </w:pPr>
+    </w:p>
+    <w:p>
+      <w:pPr>
+        <w:spacing w:after="0" w:line="240" w:lineRule="auto"/>
+        <w:contextualSpacing/>
+        <w:rPr>
+          <w:rFonts w:ascii="Times New Roman" w:hAnsi="Times New Roman" w:cs="Times New Roman"/>
+          <w:sz w:val="20"/>
+          <w:szCs w:val="20"/>
+        </w:rPr>
+      </w:pPr>
+      <w:r>
+        <w:rPr>
+          <w:rFonts w:ascii="Times New Roman" w:hAnsi="Times New Roman" w:cs="Times New Roman"/>
+          <w:sz w:val="20"/>
+          <w:szCs w:val="20"/>
+        </w:rPr>
+        <w:t>Add modifiers for asteroid spawn directions/behaviors.</w:t>
+      </w:r>
+    </w:p>
+    <w:p>
+      <w:pPr>
+        <w:spacing w:after="0" w:line="240" w:lineRule="auto"/>
+        <w:contextualSpacing/>
+        <w:rPr>
+          <w:rFonts w:ascii="Times New Roman" w:hAnsi="Times New Roman" w:cs="Times New Roman"/>
+          <w:sz w:val="20"/>
+          <w:szCs w:val="20"/>
+        </w:rPr>
+      </w:pPr>
+      <w:r>
+        <w:rPr>
+          <w:rFonts w:ascii="Times New Roman" w:hAnsi="Times New Roman" w:cs="Times New Roman"/>
+          <w:sz w:val="20"/>
+          <w:szCs w:val="20"/>
+        </w:rPr>
+        <w:tab/>
+        <w:t>One way (which direction)</w:t>
+      </w:r>
+    </w:p>
+    <w:p>
+      <w:pPr>
+        <w:spacing w:after="0" w:line="240" w:lineRule="auto"/>
+        <w:contextualSpacing/>
+        <w:rPr>
+          <w:rFonts w:ascii="Times New Roman" w:hAnsi="Times New Roman" w:cs="Times New Roman"/>
+          <w:sz w:val="20"/>
+          <w:szCs w:val="20"/>
+        </w:rPr>
+      </w:pPr>
+      <w:r>
+        <w:rPr>
+          <w:rFonts w:ascii="Times New Roman" w:hAnsi="Times New Roman" w:cs="Times New Roman"/>
+          <w:sz w:val="20"/>
+          <w:szCs w:val="20"/>
+        </w:rPr>
+        <w:tab/>
+        <w:t>Orbiting center</w:t>
+      </w:r>
+      <w:r>
+        <w:rPr>
+          <w:rFonts w:ascii="Times New Roman" w:hAnsi="Times New Roman" w:cs="Times New Roman"/>
+          <w:sz w:val="20"/>
+          <w:szCs w:val="20"/>
+        </w:rPr>
+        <w:t xml:space="preserve"> (clockwise/counter)</w:t>
+      </w:r>
+    </w:p>
+    <w:p>
+      <w:pPr>
+        <w:spacing w:after="0" w:line="240" w:lineRule="auto"/>
+        <w:contextualSpacing/>
+        <w:rPr>
+          <w:rFonts w:ascii="Times New Roman" w:hAnsi="Times New Roman" w:cs="Times New Roman"/>
+          <w:sz w:val="20"/>
+          <w:szCs w:val="20"/>
+        </w:rPr>
+      </w:pPr>
+      <w:r>
+        <w:rPr>
+          <w:rFonts w:ascii="Times New Roman" w:hAnsi="Times New Roman" w:cs="Times New Roman"/>
+          <w:sz w:val="20"/>
+          <w:szCs w:val="20"/>
+        </w:rPr>
+        <w:tab/>
+        <w:t>Pulsing out in</w:t>
+      </w:r>
+    </w:p>
+    <w:p>
+      <w:pPr>
+        <w:spacing w:after="0" w:line="240" w:lineRule="auto"/>
+        <w:contextualSpacing/>
+        <w:rPr>
+          <w:rFonts w:ascii="Times New Roman" w:hAnsi="Times New Roman" w:cs="Times New Roman"/>
+          <w:sz w:val="20"/>
+          <w:szCs w:val="20"/>
+        </w:rPr>
+      </w:pPr>
+    </w:p>
+    <w:p>
+      <w:pPr>
+        <w:spacing w:after="0" w:line="240" w:lineRule="auto"/>
+        <w:contextualSpacing/>
+        <w:rPr>
+          <w:rFonts w:ascii="Times New Roman" w:hAnsi="Times New Roman" w:cs="Times New Roman"/>
+          <w:sz w:val="20"/>
+          <w:szCs w:val="20"/>
+        </w:rPr>
+      </w:pPr>
+      <w:r>
+        <w:rPr>
+          <w:rFonts w:ascii="Times New Roman" w:hAnsi="Times New Roman" w:cs="Times New Roman"/>
+          <w:sz w:val="20"/>
+          <w:szCs w:val="20"/>
+        </w:rPr>
+        <w:t>Improve piloting control. Impulse.</w:t>
+      </w:r>
+    </w:p>
+    <w:p>
+      <w:pPr>
+        <w:spacing w:after="0" w:line="240" w:lineRule="auto"/>
+        <w:contextualSpacing/>
+        <w:rPr>
+          <w:rFonts w:ascii="Times New Roman" w:hAnsi="Times New Roman" w:cs="Times New Roman"/>
+          <w:sz w:val="20"/>
+          <w:szCs w:val="20"/>
+        </w:rPr>
+      </w:pPr>
+    </w:p>
+    <w:p>
+      <w:pPr>
+        <w:spacing w:after="0" w:line="240" w:lineRule="auto"/>
+        <w:contextualSpacing/>
+        <w:rPr>
+          <w:rFonts w:ascii="Times New Roman" w:hAnsi="Times New Roman" w:cs="Times New Roman"/>
+          <w:sz w:val="20"/>
+          <w:szCs w:val="20"/>
+        </w:rPr>
+      </w:pPr>
+      <w:r>
+        <w:rPr>
+          <w:rFonts w:ascii="Times New Roman" w:hAnsi="Times New Roman" w:cs="Times New Roman"/>
+          <w:sz w:val="20"/>
+          <w:szCs w:val="20"/>
+        </w:rPr>
+        <w:t>Add weapons.</w:t>
+      </w:r>
+    </w:p>
+    <w:p>
+      <w:pPr>
+        <w:spacing w:after="0" w:line="240" w:lineRule="auto"/>
+        <w:contextualSpacing/>
+        <w:rPr>
+          <w:rFonts w:ascii="Times New Roman" w:hAnsi="Times New Roman" w:cs="Times New Roman"/>
+          <w:sz w:val="20"/>
+          <w:szCs w:val="20"/>
+        </w:rPr>
+      </w:pPr>
+    </w:p>
+    <w:p>
+      <w:pPr>
+        <w:spacing w:after="0" w:line="240" w:lineRule="auto"/>
+        <w:contextualSpacing/>
+        <w:rPr>
+          <w:rFonts w:ascii="Times New Roman" w:hAnsi="Times New Roman" w:cs="Times New Roman"/>
+          <w:sz w:val="20"/>
+          <w:szCs w:val="20"/>
+        </w:rPr>
+      </w:pPr>
     </w:p>
     <w:sectPr>
       <w:pgSz w:w="12240" w:h="15840"/>

</xml_diff>

<commit_message>
Fixed some spawning issues. Added physics2d materials.
</commit_message>
<xml_diff>
--- a/Plan.docx
+++ b/Plan.docx
@@ -249,13 +249,23 @@
           <w:szCs w:val="20"/>
         </w:rPr>
       </w:pPr>
-      <w:r>
-        <w:rPr>
-          <w:rFonts w:ascii="Times New Roman" w:hAnsi="Times New Roman" w:cs="Times New Roman"/>
-          <w:sz w:val="20"/>
-          <w:szCs w:val="20"/>
-        </w:rPr>
-        <w:t>Unlockables (As characters progress, global unlocks can be purchased)</w:t>
+      <w:proofErr w:type="spellStart"/>
+      <w:r>
+        <w:rPr>
+          <w:rFonts w:ascii="Times New Roman" w:hAnsi="Times New Roman" w:cs="Times New Roman"/>
+          <w:sz w:val="20"/>
+          <w:szCs w:val="20"/>
+        </w:rPr>
+        <w:t>Unlockables</w:t>
+      </w:r>
+      <w:proofErr w:type="spellEnd"/>
+      <w:r>
+        <w:rPr>
+          <w:rFonts w:ascii="Times New Roman" w:hAnsi="Times New Roman" w:cs="Times New Roman"/>
+          <w:sz w:val="20"/>
+          <w:szCs w:val="20"/>
+        </w:rPr>
+        <w:t xml:space="preserve"> (As characters progress, global unlocks can be purchased)</w:t>
       </w:r>
     </w:p>
     <w:p>
@@ -365,64 +375,136 @@
           <w:sz w:val="20"/>
           <w:szCs w:val="20"/>
         </w:rPr>
-        <w:t>Story [S, M] (Contains cinematics, dialog, and mechanical unlockables)</w:t>
-      </w:r>
-    </w:p>
-    <w:p>
-      <w:pPr>
-        <w:spacing w:after="0" w:line="240" w:lineRule="auto"/>
-        <w:contextualSpacing/>
-        <w:rPr>
-          <w:rFonts w:ascii="Times New Roman" w:hAnsi="Times New Roman" w:cs="Times New Roman"/>
-          <w:sz w:val="20"/>
-          <w:szCs w:val="20"/>
-        </w:rPr>
-      </w:pPr>
-      <w:r>
-        <w:rPr>
-          <w:rFonts w:ascii="Times New Roman" w:hAnsi="Times New Roman" w:cs="Times New Roman"/>
-          <w:sz w:val="20"/>
-          <w:szCs w:val="20"/>
-        </w:rPr>
-        <w:t>Survival [S, M] (Endless waves, cosmetic unlockables)</w:t>
-      </w:r>
-    </w:p>
-    <w:p>
-      <w:pPr>
-        <w:spacing w:after="0" w:line="240" w:lineRule="auto"/>
-        <w:contextualSpacing/>
-        <w:rPr>
-          <w:rFonts w:ascii="Times New Roman" w:hAnsi="Times New Roman" w:cs="Times New Roman"/>
-          <w:sz w:val="20"/>
-          <w:szCs w:val="20"/>
-        </w:rPr>
-      </w:pPr>
-      <w:r>
-        <w:rPr>
-          <w:rFonts w:ascii="Times New Roman" w:hAnsi="Times New Roman" w:cs="Times New Roman"/>
-          <w:sz w:val="20"/>
-          <w:szCs w:val="20"/>
-        </w:rPr>
-        <w:t>Team Games [M] (Select type of team game and wait for participants, cosmetic unlockables)</w:t>
-      </w:r>
-    </w:p>
-    <w:p>
-      <w:pPr>
-        <w:spacing w:after="0" w:line="240" w:lineRule="auto"/>
-        <w:contextualSpacing/>
-        <w:rPr>
-          <w:rFonts w:ascii="Times New Roman" w:hAnsi="Times New Roman" w:cs="Times New Roman"/>
-          <w:sz w:val="20"/>
-          <w:szCs w:val="20"/>
-        </w:rPr>
-      </w:pPr>
-      <w:r>
-        <w:rPr>
-          <w:rFonts w:ascii="Times New Roman" w:hAnsi="Times New Roman" w:cs="Times New Roman"/>
-          <w:sz w:val="20"/>
-          <w:szCs w:val="20"/>
-        </w:rPr>
-        <w:t>Arena [M] (Free for all, cosmetic unlockables)</w:t>
+        <w:t xml:space="preserve">Story [S, M] (Contains cinematics, dialog, and mechanical </w:t>
+      </w:r>
+      <w:proofErr w:type="spellStart"/>
+      <w:r>
+        <w:rPr>
+          <w:rFonts w:ascii="Times New Roman" w:hAnsi="Times New Roman" w:cs="Times New Roman"/>
+          <w:sz w:val="20"/>
+          <w:szCs w:val="20"/>
+        </w:rPr>
+        <w:t>unlockables</w:t>
+      </w:r>
+      <w:proofErr w:type="spellEnd"/>
+      <w:r>
+        <w:rPr>
+          <w:rFonts w:ascii="Times New Roman" w:hAnsi="Times New Roman" w:cs="Times New Roman"/>
+          <w:sz w:val="20"/>
+          <w:szCs w:val="20"/>
+        </w:rPr>
+        <w:t>)</w:t>
+      </w:r>
+    </w:p>
+    <w:p>
+      <w:pPr>
+        <w:spacing w:after="0" w:line="240" w:lineRule="auto"/>
+        <w:contextualSpacing/>
+        <w:rPr>
+          <w:rFonts w:ascii="Times New Roman" w:hAnsi="Times New Roman" w:cs="Times New Roman"/>
+          <w:sz w:val="20"/>
+          <w:szCs w:val="20"/>
+        </w:rPr>
+      </w:pPr>
+      <w:r>
+        <w:rPr>
+          <w:rFonts w:ascii="Times New Roman" w:hAnsi="Times New Roman" w:cs="Times New Roman"/>
+          <w:sz w:val="20"/>
+          <w:szCs w:val="20"/>
+        </w:rPr>
+        <w:t xml:space="preserve">Survival [S, M] (Endless waves, cosmetic </w:t>
+      </w:r>
+      <w:proofErr w:type="spellStart"/>
+      <w:r>
+        <w:rPr>
+          <w:rFonts w:ascii="Times New Roman" w:hAnsi="Times New Roman" w:cs="Times New Roman"/>
+          <w:sz w:val="20"/>
+          <w:szCs w:val="20"/>
+        </w:rPr>
+        <w:t>unlockables</w:t>
+      </w:r>
+      <w:proofErr w:type="spellEnd"/>
+      <w:r>
+        <w:rPr>
+          <w:rFonts w:ascii="Times New Roman" w:hAnsi="Times New Roman" w:cs="Times New Roman"/>
+          <w:sz w:val="20"/>
+          <w:szCs w:val="20"/>
+        </w:rPr>
+        <w:t>)</w:t>
+      </w:r>
+    </w:p>
+    <w:p>
+      <w:pPr>
+        <w:spacing w:after="0" w:line="240" w:lineRule="auto"/>
+        <w:contextualSpacing/>
+        <w:rPr>
+          <w:rFonts w:ascii="Times New Roman" w:hAnsi="Times New Roman" w:cs="Times New Roman"/>
+          <w:sz w:val="20"/>
+          <w:szCs w:val="20"/>
+        </w:rPr>
+      </w:pPr>
+      <w:r>
+        <w:rPr>
+          <w:rFonts w:ascii="Times New Roman" w:hAnsi="Times New Roman" w:cs="Times New Roman"/>
+          <w:sz w:val="20"/>
+          <w:szCs w:val="20"/>
+        </w:rPr>
+        <w:t xml:space="preserve">Team Games [M] (Select type of team game and wait for participants, cosmetic </w:t>
+      </w:r>
+      <w:proofErr w:type="spellStart"/>
+      <w:r>
+        <w:rPr>
+          <w:rFonts w:ascii="Times New Roman" w:hAnsi="Times New Roman" w:cs="Times New Roman"/>
+          <w:sz w:val="20"/>
+          <w:szCs w:val="20"/>
+        </w:rPr>
+        <w:t>unlockables</w:t>
+      </w:r>
+      <w:proofErr w:type="spellEnd"/>
+      <w:r>
+        <w:rPr>
+          <w:rFonts w:ascii="Times New Roman" w:hAnsi="Times New Roman" w:cs="Times New Roman"/>
+          <w:sz w:val="20"/>
+          <w:szCs w:val="20"/>
+        </w:rPr>
+        <w:t>)</w:t>
+      </w:r>
+    </w:p>
+    <w:p>
+      <w:pPr>
+        <w:spacing w:after="0" w:line="240" w:lineRule="auto"/>
+        <w:contextualSpacing/>
+        <w:rPr>
+          <w:rFonts w:ascii="Times New Roman" w:hAnsi="Times New Roman" w:cs="Times New Roman"/>
+          <w:sz w:val="20"/>
+          <w:szCs w:val="20"/>
+        </w:rPr>
+      </w:pPr>
+      <w:r>
+        <w:rPr>
+          <w:rFonts w:ascii="Times New Roman" w:hAnsi="Times New Roman" w:cs="Times New Roman"/>
+          <w:sz w:val="20"/>
+          <w:szCs w:val="20"/>
+        </w:rPr>
+        <w:t xml:space="preserve">Arena [M] (Free for all, cosmetic </w:t>
+      </w:r>
+      <w:proofErr w:type="spellStart"/>
+      <w:r>
+        <w:rPr>
+          <w:rFonts w:ascii="Times New Roman" w:hAnsi="Times New Roman" w:cs="Times New Roman"/>
+          <w:sz w:val="20"/>
+          <w:szCs w:val="20"/>
+        </w:rPr>
+        <w:t>unlockables</w:t>
+      </w:r>
+      <w:proofErr w:type="spellEnd"/>
+      <w:r>
+        <w:rPr>
+          <w:rFonts w:ascii="Times New Roman" w:hAnsi="Times New Roman" w:cs="Times New Roman"/>
+          <w:sz w:val="20"/>
+          <w:szCs w:val="20"/>
+        </w:rPr>
+        <w:t>)</w:t>
       </w:r>
     </w:p>
     <w:p>
@@ -772,7 +854,25 @@
           <w:sz w:val="20"/>
           <w:szCs w:val="20"/>
         </w:rPr>
-        <w:t>and zooming in to a battlezone.</w:t>
+        <w:t xml:space="preserve">and zooming in to a </w:t>
+      </w:r>
+      <w:proofErr w:type="spellStart"/>
+      <w:r>
+        <w:rPr>
+          <w:rFonts w:ascii="Times New Roman" w:hAnsi="Times New Roman" w:cs="Times New Roman"/>
+          <w:sz w:val="20"/>
+          <w:szCs w:val="20"/>
+        </w:rPr>
+        <w:t>battlezone</w:t>
+      </w:r>
+      <w:proofErr w:type="spellEnd"/>
+      <w:r>
+        <w:rPr>
+          <w:rFonts w:ascii="Times New Roman" w:hAnsi="Times New Roman" w:cs="Times New Roman"/>
+          <w:sz w:val="20"/>
+          <w:szCs w:val="20"/>
+        </w:rPr>
+        <w:t>.</w:t>
       </w:r>
     </w:p>
     <w:p>
@@ -1035,7 +1135,25 @@
           <w:sz w:val="20"/>
           <w:szCs w:val="20"/>
         </w:rPr>
-        <w:t xml:space="preserve"> (Story, secret unlockables)</w:t>
+        <w:t xml:space="preserve"> (Story, secret </w:t>
+      </w:r>
+      <w:proofErr w:type="spellStart"/>
+      <w:r>
+        <w:rPr>
+          <w:rFonts w:ascii="Times New Roman" w:hAnsi="Times New Roman" w:cs="Times New Roman"/>
+          <w:sz w:val="20"/>
+          <w:szCs w:val="20"/>
+        </w:rPr>
+        <w:t>unlockables</w:t>
+      </w:r>
+      <w:proofErr w:type="spellEnd"/>
+      <w:r>
+        <w:rPr>
+          <w:rFonts w:ascii="Times New Roman" w:hAnsi="Times New Roman" w:cs="Times New Roman"/>
+          <w:sz w:val="20"/>
+          <w:szCs w:val="20"/>
+        </w:rPr>
+        <w:t>)</w:t>
       </w:r>
     </w:p>
     <w:p>
@@ -1055,7 +1173,25 @@
           <w:szCs w:val="20"/>
         </w:rPr>
         <w:tab/>
-        <w:t>Repair bay (repair, install, remove systems, align ship, unlockables)</w:t>
+        <w:t xml:space="preserve">Repair bay (repair, install, remove systems, align ship, </w:t>
+      </w:r>
+      <w:proofErr w:type="spellStart"/>
+      <w:r>
+        <w:rPr>
+          <w:rFonts w:ascii="Times New Roman" w:hAnsi="Times New Roman" w:cs="Times New Roman"/>
+          <w:sz w:val="20"/>
+          <w:szCs w:val="20"/>
+        </w:rPr>
+        <w:t>unlockables</w:t>
+      </w:r>
+      <w:proofErr w:type="spellEnd"/>
+      <w:r>
+        <w:rPr>
+          <w:rFonts w:ascii="Times New Roman" w:hAnsi="Times New Roman" w:cs="Times New Roman"/>
+          <w:sz w:val="20"/>
+          <w:szCs w:val="20"/>
+        </w:rPr>
+        <w:t>)</w:t>
       </w:r>
     </w:p>
     <w:p>
@@ -1075,7 +1211,25 @@
           <w:szCs w:val="20"/>
         </w:rPr>
         <w:tab/>
-        <w:t>Research division (Unlockables)</w:t>
+        <w:t>Research division (</w:t>
+      </w:r>
+      <w:proofErr w:type="spellStart"/>
+      <w:r>
+        <w:rPr>
+          <w:rFonts w:ascii="Times New Roman" w:hAnsi="Times New Roman" w:cs="Times New Roman"/>
+          <w:sz w:val="20"/>
+          <w:szCs w:val="20"/>
+        </w:rPr>
+        <w:t>Unlockables</w:t>
+      </w:r>
+      <w:proofErr w:type="spellEnd"/>
+      <w:r>
+        <w:rPr>
+          <w:rFonts w:ascii="Times New Roman" w:hAnsi="Times New Roman" w:cs="Times New Roman"/>
+          <w:sz w:val="20"/>
+          <w:szCs w:val="20"/>
+        </w:rPr>
+        <w:t>)</w:t>
       </w:r>
     </w:p>
     <w:p>
@@ -1115,7 +1269,25 @@
           <w:szCs w:val="20"/>
         </w:rPr>
         <w:tab/>
-        <w:t>Marines (Story, secret unlockables)</w:t>
+        <w:t xml:space="preserve">Marines (Story, secret </w:t>
+      </w:r>
+      <w:proofErr w:type="spellStart"/>
+      <w:r>
+        <w:rPr>
+          <w:rFonts w:ascii="Times New Roman" w:hAnsi="Times New Roman" w:cs="Times New Roman"/>
+          <w:sz w:val="20"/>
+          <w:szCs w:val="20"/>
+        </w:rPr>
+        <w:t>unlockables</w:t>
+      </w:r>
+      <w:proofErr w:type="spellEnd"/>
+      <w:r>
+        <w:rPr>
+          <w:rFonts w:ascii="Times New Roman" w:hAnsi="Times New Roman" w:cs="Times New Roman"/>
+          <w:sz w:val="20"/>
+          <w:szCs w:val="20"/>
+        </w:rPr>
+        <w:t>)</w:t>
       </w:r>
     </w:p>
     <w:p>
@@ -1135,7 +1307,25 @@
           <w:szCs w:val="20"/>
         </w:rPr>
         <w:tab/>
-        <w:t>Other special crew members (Story, secret unlockables)</w:t>
+        <w:t xml:space="preserve">Other special crew members (Story, secret </w:t>
+      </w:r>
+      <w:proofErr w:type="spellStart"/>
+      <w:r>
+        <w:rPr>
+          <w:rFonts w:ascii="Times New Roman" w:hAnsi="Times New Roman" w:cs="Times New Roman"/>
+          <w:sz w:val="20"/>
+          <w:szCs w:val="20"/>
+        </w:rPr>
+        <w:t>unlockables</w:t>
+      </w:r>
+      <w:proofErr w:type="spellEnd"/>
+      <w:r>
+        <w:rPr>
+          <w:rFonts w:ascii="Times New Roman" w:hAnsi="Times New Roman" w:cs="Times New Roman"/>
+          <w:sz w:val="20"/>
+          <w:szCs w:val="20"/>
+        </w:rPr>
+        <w:t>)</w:t>
       </w:r>
     </w:p>
     <w:p>
@@ -1302,8 +1492,18 @@
           <w:szCs w:val="20"/>
         </w:rPr>
         <w:tab/>
-        <w:t>Optionally protect npcs</w:t>
-      </w:r>
+        <w:t xml:space="preserve">Optionally protect </w:t>
+      </w:r>
+      <w:proofErr w:type="spellStart"/>
+      <w:r>
+        <w:rPr>
+          <w:rFonts w:ascii="Times New Roman" w:hAnsi="Times New Roman" w:cs="Times New Roman"/>
+          <w:sz w:val="20"/>
+          <w:szCs w:val="20"/>
+        </w:rPr>
+        <w:t>npcs</w:t>
+      </w:r>
+      <w:proofErr w:type="spellEnd"/>
     </w:p>
     <w:p>
       <w:pPr>
@@ -1479,26 +1679,62 @@
           <w:sz w:val="20"/>
           <w:szCs w:val="20"/>
         </w:rPr>
-        <w:t>Left thumbstick controls acceleration; some additional effects with certain alignments/spells.</w:t>
-      </w:r>
-    </w:p>
-    <w:p>
-      <w:pPr>
-        <w:spacing w:after="0" w:line="240" w:lineRule="auto"/>
-        <w:contextualSpacing/>
-        <w:rPr>
-          <w:rFonts w:ascii="Times New Roman" w:hAnsi="Times New Roman" w:cs="Times New Roman"/>
-          <w:sz w:val="20"/>
-          <w:szCs w:val="20"/>
-        </w:rPr>
-      </w:pPr>
-      <w:r>
-        <w:rPr>
-          <w:rFonts w:ascii="Times New Roman" w:hAnsi="Times New Roman" w:cs="Times New Roman"/>
-          <w:sz w:val="20"/>
-          <w:szCs w:val="20"/>
-        </w:rPr>
-        <w:t xml:space="preserve">Right thumbstick controls </w:t>
+        <w:t xml:space="preserve">Left </w:t>
+      </w:r>
+      <w:proofErr w:type="spellStart"/>
+      <w:r>
+        <w:rPr>
+          <w:rFonts w:ascii="Times New Roman" w:hAnsi="Times New Roman" w:cs="Times New Roman"/>
+          <w:sz w:val="20"/>
+          <w:szCs w:val="20"/>
+        </w:rPr>
+        <w:t>thumbstick</w:t>
+      </w:r>
+      <w:proofErr w:type="spellEnd"/>
+      <w:r>
+        <w:rPr>
+          <w:rFonts w:ascii="Times New Roman" w:hAnsi="Times New Roman" w:cs="Times New Roman"/>
+          <w:sz w:val="20"/>
+          <w:szCs w:val="20"/>
+        </w:rPr>
+        <w:t xml:space="preserve"> controls acceleration; some additional effects with certain alignments/spells.</w:t>
+      </w:r>
+    </w:p>
+    <w:p>
+      <w:pPr>
+        <w:spacing w:after="0" w:line="240" w:lineRule="auto"/>
+        <w:contextualSpacing/>
+        <w:rPr>
+          <w:rFonts w:ascii="Times New Roman" w:hAnsi="Times New Roman" w:cs="Times New Roman"/>
+          <w:sz w:val="20"/>
+          <w:szCs w:val="20"/>
+        </w:rPr>
+      </w:pPr>
+      <w:r>
+        <w:rPr>
+          <w:rFonts w:ascii="Times New Roman" w:hAnsi="Times New Roman" w:cs="Times New Roman"/>
+          <w:sz w:val="20"/>
+          <w:szCs w:val="20"/>
+        </w:rPr>
+        <w:t xml:space="preserve">Right </w:t>
+      </w:r>
+      <w:proofErr w:type="spellStart"/>
+      <w:r>
+        <w:rPr>
+          <w:rFonts w:ascii="Times New Roman" w:hAnsi="Times New Roman" w:cs="Times New Roman"/>
+          <w:sz w:val="20"/>
+          <w:szCs w:val="20"/>
+        </w:rPr>
+        <w:t>thumbstick</w:t>
+      </w:r>
+      <w:proofErr w:type="spellEnd"/>
+      <w:r>
+        <w:rPr>
+          <w:rFonts w:ascii="Times New Roman" w:hAnsi="Times New Roman" w:cs="Times New Roman"/>
+          <w:sz w:val="20"/>
+          <w:szCs w:val="20"/>
+        </w:rPr>
+        <w:t xml:space="preserve"> controls </w:t>
       </w:r>
       <w:r>
         <w:rPr>
@@ -1755,8 +1991,17 @@
           <w:szCs w:val="20"/>
         </w:rPr>
         <w:tab/>
+      </w:r>
+      <w:proofErr w:type="spellStart"/>
+      <w:r>
+        <w:rPr>
+          <w:rFonts w:ascii="Times New Roman" w:hAnsi="Times New Roman" w:cs="Times New Roman"/>
+          <w:sz w:val="20"/>
+          <w:szCs w:val="20"/>
+        </w:rPr>
         <w:t>Zerg</w:t>
       </w:r>
+      <w:proofErr w:type="spellEnd"/>
     </w:p>
     <w:p>
       <w:pPr>
@@ -2574,13 +2819,23 @@
           <w:szCs w:val="20"/>
         </w:rPr>
       </w:pPr>
-      <w:r>
-        <w:rPr>
-          <w:rFonts w:ascii="Times New Roman" w:hAnsi="Times New Roman" w:cs="Times New Roman"/>
-          <w:sz w:val="20"/>
-          <w:szCs w:val="20"/>
-        </w:rPr>
-        <w:t xml:space="preserve">Ammo+S: </w:t>
+      <w:proofErr w:type="spellStart"/>
+      <w:r>
+        <w:rPr>
+          <w:rFonts w:ascii="Times New Roman" w:hAnsi="Times New Roman" w:cs="Times New Roman"/>
+          <w:sz w:val="20"/>
+          <w:szCs w:val="20"/>
+        </w:rPr>
+        <w:t>Ammo+S</w:t>
+      </w:r>
+      <w:proofErr w:type="spellEnd"/>
+      <w:r>
+        <w:rPr>
+          <w:rFonts w:ascii="Times New Roman" w:hAnsi="Times New Roman" w:cs="Times New Roman"/>
+          <w:sz w:val="20"/>
+          <w:szCs w:val="20"/>
+        </w:rPr>
+        <w:t xml:space="preserve">: </w:t>
       </w:r>
       <w:r>
         <w:rPr>
@@ -2601,13 +2856,23 @@
           <w:szCs w:val="20"/>
         </w:rPr>
       </w:pPr>
-      <w:r>
-        <w:rPr>
-          <w:rFonts w:ascii="Times New Roman" w:hAnsi="Times New Roman" w:cs="Times New Roman"/>
-          <w:sz w:val="20"/>
-          <w:szCs w:val="20"/>
-        </w:rPr>
-        <w:t xml:space="preserve">Ammo+A: </w:t>
+      <w:proofErr w:type="spellStart"/>
+      <w:r>
+        <w:rPr>
+          <w:rFonts w:ascii="Times New Roman" w:hAnsi="Times New Roman" w:cs="Times New Roman"/>
+          <w:sz w:val="20"/>
+          <w:szCs w:val="20"/>
+        </w:rPr>
+        <w:t>Ammo+A</w:t>
+      </w:r>
+      <w:proofErr w:type="spellEnd"/>
+      <w:r>
+        <w:rPr>
+          <w:rFonts w:ascii="Times New Roman" w:hAnsi="Times New Roman" w:cs="Times New Roman"/>
+          <w:sz w:val="20"/>
+          <w:szCs w:val="20"/>
+        </w:rPr>
+        <w:t xml:space="preserve">: </w:t>
       </w:r>
       <w:r>
         <w:rPr>
@@ -2628,32 +2893,52 @@
           <w:szCs w:val="20"/>
         </w:rPr>
       </w:pPr>
-      <w:r>
-        <w:rPr>
-          <w:rFonts w:ascii="Times New Roman" w:hAnsi="Times New Roman" w:cs="Times New Roman"/>
-          <w:sz w:val="20"/>
-          <w:szCs w:val="20"/>
-        </w:rPr>
-        <w:t>AmmoSplit-A: Allow two types of ammo (decrease accuracy)</w:t>
-      </w:r>
-    </w:p>
-    <w:p>
-      <w:pPr>
-        <w:spacing w:after="0" w:line="240" w:lineRule="auto"/>
-        <w:contextualSpacing/>
-        <w:rPr>
-          <w:rFonts w:ascii="Times New Roman" w:hAnsi="Times New Roman" w:cs="Times New Roman"/>
-          <w:sz w:val="20"/>
-          <w:szCs w:val="20"/>
-        </w:rPr>
-      </w:pPr>
-      <w:r>
-        <w:rPr>
-          <w:rFonts w:ascii="Times New Roman" w:hAnsi="Times New Roman" w:cs="Times New Roman"/>
-          <w:sz w:val="20"/>
-          <w:szCs w:val="20"/>
-        </w:rPr>
-        <w:t>AmmoSplit-S: Allow two types of ammo (decrease size)</w:t>
+      <w:proofErr w:type="spellStart"/>
+      <w:r>
+        <w:rPr>
+          <w:rFonts w:ascii="Times New Roman" w:hAnsi="Times New Roman" w:cs="Times New Roman"/>
+          <w:sz w:val="20"/>
+          <w:szCs w:val="20"/>
+        </w:rPr>
+        <w:t>AmmoSplit</w:t>
+      </w:r>
+      <w:proofErr w:type="spellEnd"/>
+      <w:r>
+        <w:rPr>
+          <w:rFonts w:ascii="Times New Roman" w:hAnsi="Times New Roman" w:cs="Times New Roman"/>
+          <w:sz w:val="20"/>
+          <w:szCs w:val="20"/>
+        </w:rPr>
+        <w:t>-A: Allow two types of ammo (decrease accuracy)</w:t>
+      </w:r>
+    </w:p>
+    <w:p>
+      <w:pPr>
+        <w:spacing w:after="0" w:line="240" w:lineRule="auto"/>
+        <w:contextualSpacing/>
+        <w:rPr>
+          <w:rFonts w:ascii="Times New Roman" w:hAnsi="Times New Roman" w:cs="Times New Roman"/>
+          <w:sz w:val="20"/>
+          <w:szCs w:val="20"/>
+        </w:rPr>
+      </w:pPr>
+      <w:proofErr w:type="spellStart"/>
+      <w:r>
+        <w:rPr>
+          <w:rFonts w:ascii="Times New Roman" w:hAnsi="Times New Roman" w:cs="Times New Roman"/>
+          <w:sz w:val="20"/>
+          <w:szCs w:val="20"/>
+        </w:rPr>
+        <w:t>AmmoSplit</w:t>
+      </w:r>
+      <w:proofErr w:type="spellEnd"/>
+      <w:r>
+        <w:rPr>
+          <w:rFonts w:ascii="Times New Roman" w:hAnsi="Times New Roman" w:cs="Times New Roman"/>
+          <w:sz w:val="20"/>
+          <w:szCs w:val="20"/>
+        </w:rPr>
+        <w:t>-S: Allow two types of ammo (decrease size)</w:t>
       </w:r>
     </w:p>
     <w:p>
@@ -2849,7 +3134,25 @@
           <w:sz w:val="20"/>
           <w:szCs w:val="20"/>
         </w:rPr>
-        <w:t>Void (reality distorting, teleporting, etc…)</w:t>
+        <w:t xml:space="preserve">Void (reality distorting, teleporting, </w:t>
+      </w:r>
+      <w:proofErr w:type="spellStart"/>
+      <w:r>
+        <w:rPr>
+          <w:rFonts w:ascii="Times New Roman" w:hAnsi="Times New Roman" w:cs="Times New Roman"/>
+          <w:sz w:val="20"/>
+          <w:szCs w:val="20"/>
+        </w:rPr>
+        <w:t>etc</w:t>
+      </w:r>
+      <w:proofErr w:type="spellEnd"/>
+      <w:r>
+        <w:rPr>
+          <w:rFonts w:ascii="Times New Roman" w:hAnsi="Times New Roman" w:cs="Times New Roman"/>
+          <w:sz w:val="20"/>
+          <w:szCs w:val="20"/>
+        </w:rPr>
+        <w:t>…)</w:t>
       </w:r>
     </w:p>
     <w:p>
@@ -3400,7 +3703,25 @@
           <w:sz w:val="20"/>
           <w:szCs w:val="20"/>
         </w:rPr>
-        <w:t>The player is called a Trancer.</w:t>
+        <w:t xml:space="preserve">The player is called a </w:t>
+      </w:r>
+      <w:proofErr w:type="spellStart"/>
+      <w:r>
+        <w:rPr>
+          <w:rFonts w:ascii="Times New Roman" w:hAnsi="Times New Roman" w:cs="Times New Roman"/>
+          <w:sz w:val="20"/>
+          <w:szCs w:val="20"/>
+        </w:rPr>
+        <w:t>Trancer</w:t>
+      </w:r>
+      <w:proofErr w:type="spellEnd"/>
+      <w:r>
+        <w:rPr>
+          <w:rFonts w:ascii="Times New Roman" w:hAnsi="Times New Roman" w:cs="Times New Roman"/>
+          <w:sz w:val="20"/>
+          <w:szCs w:val="20"/>
+        </w:rPr>
+        <w:t>.</w:t>
       </w:r>
     </w:p>
     <w:p>
@@ -3435,7 +3756,25 @@
           <w:sz w:val="20"/>
           <w:szCs w:val="20"/>
         </w:rPr>
-        <w:t xml:space="preserve"> results in “trance-lash”, causing the trancer to lose all his progress for the run.</w:t>
+        <w:t xml:space="preserve"> results in “trance-lash”, causing the </w:t>
+      </w:r>
+      <w:proofErr w:type="spellStart"/>
+      <w:r>
+        <w:rPr>
+          <w:rFonts w:ascii="Times New Roman" w:hAnsi="Times New Roman" w:cs="Times New Roman"/>
+          <w:sz w:val="20"/>
+          <w:szCs w:val="20"/>
+        </w:rPr>
+        <w:t>trancer</w:t>
+      </w:r>
+      <w:proofErr w:type="spellEnd"/>
+      <w:r>
+        <w:rPr>
+          <w:rFonts w:ascii="Times New Roman" w:hAnsi="Times New Roman" w:cs="Times New Roman"/>
+          <w:sz w:val="20"/>
+          <w:szCs w:val="20"/>
+        </w:rPr>
+        <w:t xml:space="preserve"> to lose all his progress for the run.</w:t>
       </w:r>
     </w:p>
     <w:p>
@@ -3528,13 +3867,23 @@
           <w:szCs w:val="20"/>
         </w:rPr>
       </w:pPr>
-      <w:r>
-        <w:rPr>
-          <w:rFonts w:ascii="Times New Roman" w:hAnsi="Times New Roman" w:cs="Times New Roman"/>
-          <w:sz w:val="20"/>
-          <w:szCs w:val="20"/>
-        </w:rPr>
-        <w:t xml:space="preserve">Trancer: The player character. A master of </w:t>
+      <w:proofErr w:type="spellStart"/>
+      <w:r>
+        <w:rPr>
+          <w:rFonts w:ascii="Times New Roman" w:hAnsi="Times New Roman" w:cs="Times New Roman"/>
+          <w:sz w:val="20"/>
+          <w:szCs w:val="20"/>
+        </w:rPr>
+        <w:t>Trancer</w:t>
+      </w:r>
+      <w:proofErr w:type="spellEnd"/>
+      <w:r>
+        <w:rPr>
+          <w:rFonts w:ascii="Times New Roman" w:hAnsi="Times New Roman" w:cs="Times New Roman"/>
+          <w:sz w:val="20"/>
+          <w:szCs w:val="20"/>
+        </w:rPr>
+        <w:t xml:space="preserve">: The player character. A master of </w:t>
       </w:r>
       <w:r>
         <w:rPr>
@@ -3569,7 +3918,25 @@
           <w:sz w:val="20"/>
           <w:szCs w:val="20"/>
         </w:rPr>
-        <w:t xml:space="preserve">Relay: The player ship. A vessel through which a trancer </w:t>
+        <w:t xml:space="preserve">Relay: The player ship. A vessel through which a </w:t>
+      </w:r>
+      <w:proofErr w:type="spellStart"/>
+      <w:r>
+        <w:rPr>
+          <w:rFonts w:ascii="Times New Roman" w:hAnsi="Times New Roman" w:cs="Times New Roman"/>
+          <w:sz w:val="20"/>
+          <w:szCs w:val="20"/>
+        </w:rPr>
+        <w:t>trancer</w:t>
+      </w:r>
+      <w:proofErr w:type="spellEnd"/>
+      <w:r>
+        <w:rPr>
+          <w:rFonts w:ascii="Times New Roman" w:hAnsi="Times New Roman" w:cs="Times New Roman"/>
+          <w:sz w:val="20"/>
+          <w:szCs w:val="20"/>
+        </w:rPr>
+        <w:t xml:space="preserve"> </w:t>
       </w:r>
       <w:r>
         <w:rPr>
@@ -3590,32 +3957,60 @@
           <w:szCs w:val="20"/>
         </w:rPr>
       </w:pPr>
-      <w:r>
-        <w:rPr>
-          <w:rFonts w:ascii="Times New Roman" w:hAnsi="Times New Roman" w:cs="Times New Roman"/>
-          <w:sz w:val="20"/>
-          <w:szCs w:val="20"/>
-        </w:rPr>
-        <w:t>Trancelash: The effect of losing a relay while tethered to it. Results in severe temporary injury in body and mind.</w:t>
-      </w:r>
-    </w:p>
-    <w:p>
-      <w:pPr>
-        <w:spacing w:after="0" w:line="240" w:lineRule="auto"/>
-        <w:contextualSpacing/>
-        <w:rPr>
-          <w:rFonts w:ascii="Times New Roman" w:hAnsi="Times New Roman" w:cs="Times New Roman"/>
-          <w:sz w:val="20"/>
-          <w:szCs w:val="20"/>
-        </w:rPr>
-      </w:pPr>
-      <w:r>
-        <w:rPr>
-          <w:rFonts w:ascii="Times New Roman" w:hAnsi="Times New Roman" w:cs="Times New Roman"/>
-          <w:sz w:val="20"/>
-          <w:szCs w:val="20"/>
-        </w:rPr>
-        <w:t xml:space="preserve">Grace: A trancer’s natural talent for </w:t>
+      <w:proofErr w:type="spellStart"/>
+      <w:r>
+        <w:rPr>
+          <w:rFonts w:ascii="Times New Roman" w:hAnsi="Times New Roman" w:cs="Times New Roman"/>
+          <w:sz w:val="20"/>
+          <w:szCs w:val="20"/>
+        </w:rPr>
+        <w:t>Trancelash</w:t>
+      </w:r>
+      <w:proofErr w:type="spellEnd"/>
+      <w:r>
+        <w:rPr>
+          <w:rFonts w:ascii="Times New Roman" w:hAnsi="Times New Roman" w:cs="Times New Roman"/>
+          <w:sz w:val="20"/>
+          <w:szCs w:val="20"/>
+        </w:rPr>
+        <w:t>: The effect of losing a relay while tethered to it. Results in severe temporary injury in body and mind.</w:t>
+      </w:r>
+    </w:p>
+    <w:p>
+      <w:pPr>
+        <w:spacing w:after="0" w:line="240" w:lineRule="auto"/>
+        <w:contextualSpacing/>
+        <w:rPr>
+          <w:rFonts w:ascii="Times New Roman" w:hAnsi="Times New Roman" w:cs="Times New Roman"/>
+          <w:sz w:val="20"/>
+          <w:szCs w:val="20"/>
+        </w:rPr>
+      </w:pPr>
+      <w:r>
+        <w:rPr>
+          <w:rFonts w:ascii="Times New Roman" w:hAnsi="Times New Roman" w:cs="Times New Roman"/>
+          <w:sz w:val="20"/>
+          <w:szCs w:val="20"/>
+        </w:rPr>
+        <w:t xml:space="preserve">Grace: A </w:t>
+      </w:r>
+      <w:proofErr w:type="spellStart"/>
+      <w:r>
+        <w:rPr>
+          <w:rFonts w:ascii="Times New Roman" w:hAnsi="Times New Roman" w:cs="Times New Roman"/>
+          <w:sz w:val="20"/>
+          <w:szCs w:val="20"/>
+        </w:rPr>
+        <w:t>trancer’s</w:t>
+      </w:r>
+      <w:proofErr w:type="spellEnd"/>
+      <w:r>
+        <w:rPr>
+          <w:rFonts w:ascii="Times New Roman" w:hAnsi="Times New Roman" w:cs="Times New Roman"/>
+          <w:sz w:val="20"/>
+          <w:szCs w:val="20"/>
+        </w:rPr>
+        <w:t xml:space="preserve"> natural talent for </w:t>
       </w:r>
       <w:r>
         <w:rPr>
@@ -3650,26 +4045,62 @@
           <w:sz w:val="20"/>
           <w:szCs w:val="20"/>
         </w:rPr>
-        <w:t>Hunger: A trancer’s drive and force of will. Governs spell strength and casts.</w:t>
-      </w:r>
-    </w:p>
-    <w:p>
-      <w:pPr>
-        <w:spacing w:after="0" w:line="240" w:lineRule="auto"/>
-        <w:contextualSpacing/>
-        <w:rPr>
-          <w:rFonts w:ascii="Times New Roman" w:hAnsi="Times New Roman" w:cs="Times New Roman"/>
-          <w:sz w:val="20"/>
-          <w:szCs w:val="20"/>
-        </w:rPr>
-      </w:pPr>
-      <w:r>
-        <w:rPr>
-          <w:rFonts w:ascii="Times New Roman" w:hAnsi="Times New Roman" w:cs="Times New Roman"/>
-          <w:sz w:val="20"/>
-          <w:szCs w:val="20"/>
-        </w:rPr>
-        <w:t>Wit: A trancer’s cleverness and flexibility. Governs number and effect of spells.</w:t>
+        <w:t xml:space="preserve">Hunger: A </w:t>
+      </w:r>
+      <w:proofErr w:type="spellStart"/>
+      <w:r>
+        <w:rPr>
+          <w:rFonts w:ascii="Times New Roman" w:hAnsi="Times New Roman" w:cs="Times New Roman"/>
+          <w:sz w:val="20"/>
+          <w:szCs w:val="20"/>
+        </w:rPr>
+        <w:t>trancer’s</w:t>
+      </w:r>
+      <w:proofErr w:type="spellEnd"/>
+      <w:r>
+        <w:rPr>
+          <w:rFonts w:ascii="Times New Roman" w:hAnsi="Times New Roman" w:cs="Times New Roman"/>
+          <w:sz w:val="20"/>
+          <w:szCs w:val="20"/>
+        </w:rPr>
+        <w:t xml:space="preserve"> drive and force of will. Governs spell strength and casts.</w:t>
+      </w:r>
+    </w:p>
+    <w:p>
+      <w:pPr>
+        <w:spacing w:after="0" w:line="240" w:lineRule="auto"/>
+        <w:contextualSpacing/>
+        <w:rPr>
+          <w:rFonts w:ascii="Times New Roman" w:hAnsi="Times New Roman" w:cs="Times New Roman"/>
+          <w:sz w:val="20"/>
+          <w:szCs w:val="20"/>
+        </w:rPr>
+      </w:pPr>
+      <w:r>
+        <w:rPr>
+          <w:rFonts w:ascii="Times New Roman" w:hAnsi="Times New Roman" w:cs="Times New Roman"/>
+          <w:sz w:val="20"/>
+          <w:szCs w:val="20"/>
+        </w:rPr>
+        <w:t xml:space="preserve">Wit: A </w:t>
+      </w:r>
+      <w:proofErr w:type="spellStart"/>
+      <w:r>
+        <w:rPr>
+          <w:rFonts w:ascii="Times New Roman" w:hAnsi="Times New Roman" w:cs="Times New Roman"/>
+          <w:sz w:val="20"/>
+          <w:szCs w:val="20"/>
+        </w:rPr>
+        <w:t>trancer’s</w:t>
+      </w:r>
+      <w:proofErr w:type="spellEnd"/>
+      <w:r>
+        <w:rPr>
+          <w:rFonts w:ascii="Times New Roman" w:hAnsi="Times New Roman" w:cs="Times New Roman"/>
+          <w:sz w:val="20"/>
+          <w:szCs w:val="20"/>
+        </w:rPr>
+        <w:t xml:space="preserve"> cleverness and flexibility. Governs number and effect of spells.</w:t>
       </w:r>
     </w:p>
     <w:p>
@@ -4480,13 +4911,23 @@
           <w:szCs w:val="20"/>
         </w:rPr>
       </w:pPr>
-      <w:r>
-        <w:rPr>
-          <w:rFonts w:ascii="Times New Roman" w:hAnsi="Times New Roman" w:cs="Times New Roman"/>
-          <w:sz w:val="20"/>
-          <w:szCs w:val="20"/>
-        </w:rPr>
-        <w:t xml:space="preserve">GameData stores </w:t>
+      <w:proofErr w:type="spellStart"/>
+      <w:r>
+        <w:rPr>
+          <w:rFonts w:ascii="Times New Roman" w:hAnsi="Times New Roman" w:cs="Times New Roman"/>
+          <w:sz w:val="20"/>
+          <w:szCs w:val="20"/>
+        </w:rPr>
+        <w:t>GameData</w:t>
+      </w:r>
+      <w:proofErr w:type="spellEnd"/>
+      <w:r>
+        <w:rPr>
+          <w:rFonts w:ascii="Times New Roman" w:hAnsi="Times New Roman" w:cs="Times New Roman"/>
+          <w:sz w:val="20"/>
+          <w:szCs w:val="20"/>
+        </w:rPr>
+        <w:t xml:space="preserve"> stores </w:t>
       </w:r>
       <w:r>
         <w:rPr>
@@ -4507,6 +4948,7 @@
           <w:szCs w:val="20"/>
         </w:rPr>
       </w:pPr>
+      <w:proofErr w:type="spellStart"/>
       <w:r>
         <w:rPr>
           <w:rFonts w:ascii="Times New Roman" w:hAnsi="Times New Roman" w:cs="Times New Roman"/>
@@ -4523,6 +4965,7 @@
         </w:rPr>
         <w:t>Content</w:t>
       </w:r>
+      <w:proofErr w:type="spellEnd"/>
       <w:r>
         <w:rPr>
           <w:rFonts w:ascii="Times New Roman" w:hAnsi="Times New Roman" w:cs="Times New Roman"/>
@@ -4566,6 +5009,7 @@
         </w:rPr>
         <w:t xml:space="preserve">The </w:t>
       </w:r>
+      <w:proofErr w:type="spellStart"/>
       <w:r>
         <w:rPr>
           <w:rFonts w:ascii="Times New Roman" w:hAnsi="Times New Roman" w:cs="Times New Roman"/>
@@ -4580,7 +5024,16 @@
           <w:sz w:val="20"/>
           <w:szCs w:val="20"/>
         </w:rPr>
-        <w:t xml:space="preserve">Manager </w:t>
+        <w:t>Manager</w:t>
+      </w:r>
+      <w:proofErr w:type="spellEnd"/>
+      <w:r>
+        <w:rPr>
+          <w:rFonts w:ascii="Times New Roman" w:hAnsi="Times New Roman" w:cs="Times New Roman"/>
+          <w:sz w:val="20"/>
+          <w:szCs w:val="20"/>
+        </w:rPr>
+        <w:t xml:space="preserve"> </w:t>
       </w:r>
       <w:r>
         <w:rPr>
@@ -4596,7 +5049,25 @@
           <w:sz w:val="20"/>
           <w:szCs w:val="20"/>
         </w:rPr>
-        <w:t xml:space="preserve"> allows selecting a mission from a list, and keeps track of the mission, doing things like spawning the player in and activating the spawnzones.</w:t>
+        <w:t xml:space="preserve"> allows selecting a mission from a list, and keeps track of the mission, doing things like spawning the player in and activating the </w:t>
+      </w:r>
+      <w:proofErr w:type="spellStart"/>
+      <w:r>
+        <w:rPr>
+          <w:rFonts w:ascii="Times New Roman" w:hAnsi="Times New Roman" w:cs="Times New Roman"/>
+          <w:sz w:val="20"/>
+          <w:szCs w:val="20"/>
+        </w:rPr>
+        <w:t>spawnzones</w:t>
+      </w:r>
+      <w:proofErr w:type="spellEnd"/>
+      <w:r>
+        <w:rPr>
+          <w:rFonts w:ascii="Times New Roman" w:hAnsi="Times New Roman" w:cs="Times New Roman"/>
+          <w:sz w:val="20"/>
+          <w:szCs w:val="20"/>
+        </w:rPr>
+        <w:t>.</w:t>
       </w:r>
     </w:p>
     <w:p>
@@ -4617,6 +5088,7 @@
         </w:rPr>
         <w:t xml:space="preserve">The </w:t>
       </w:r>
+      <w:proofErr w:type="spellStart"/>
       <w:r>
         <w:rPr>
           <w:rFonts w:ascii="Times New Roman" w:hAnsi="Times New Roman" w:cs="Times New Roman"/>
@@ -4625,6 +5097,7 @@
         </w:rPr>
         <w:t>MissionContentSelector</w:t>
       </w:r>
+      <w:proofErr w:type="spellEnd"/>
       <w:r>
         <w:rPr>
           <w:rFonts w:ascii="Times New Roman" w:hAnsi="Times New Roman" w:cs="Times New Roman"/>
@@ -4633,6 +5106,7 @@
         </w:rPr>
         <w:t xml:space="preserve"> uses the </w:t>
       </w:r>
+      <w:proofErr w:type="spellStart"/>
       <w:r>
         <w:rPr>
           <w:rFonts w:ascii="Times New Roman" w:hAnsi="Times New Roman" w:cs="Times New Roman"/>
@@ -4641,6 +5115,7 @@
         </w:rPr>
         <w:t>MissionPossibleContent</w:t>
       </w:r>
+      <w:proofErr w:type="spellEnd"/>
       <w:r>
         <w:rPr>
           <w:rFonts w:ascii="Times New Roman" w:hAnsi="Times New Roman" w:cs="Times New Roman"/>
@@ -4649,13 +5124,23 @@
         </w:rPr>
         <w:t xml:space="preserve"> to stay within the parameters and pick mission generation settings. Selected parameters are stored in the </w:t>
       </w:r>
-      <w:r>
-        <w:rPr>
-          <w:rFonts w:ascii="Times New Roman" w:hAnsi="Times New Roman" w:cs="Times New Roman"/>
-          <w:sz w:val="20"/>
-          <w:szCs w:val="20"/>
-        </w:rPr>
-        <w:t>MissionContent object.</w:t>
+      <w:proofErr w:type="spellStart"/>
+      <w:r>
+        <w:rPr>
+          <w:rFonts w:ascii="Times New Roman" w:hAnsi="Times New Roman" w:cs="Times New Roman"/>
+          <w:sz w:val="20"/>
+          <w:szCs w:val="20"/>
+        </w:rPr>
+        <w:t>MissionContent</w:t>
+      </w:r>
+      <w:proofErr w:type="spellEnd"/>
+      <w:r>
+        <w:rPr>
+          <w:rFonts w:ascii="Times New Roman" w:hAnsi="Times New Roman" w:cs="Times New Roman"/>
+          <w:sz w:val="20"/>
+          <w:szCs w:val="20"/>
+        </w:rPr>
+        <w:t xml:space="preserve"> object.</w:t>
       </w:r>
     </w:p>
     <w:p>
@@ -4682,32 +5167,68 @@
           <w:sz w:val="20"/>
           <w:szCs w:val="20"/>
         </w:rPr>
-        <w:t xml:space="preserve"> Mission</w:t>
-      </w:r>
-      <w:r>
-        <w:rPr>
-          <w:rFonts w:ascii="Times New Roman" w:hAnsi="Times New Roman" w:cs="Times New Roman"/>
-          <w:sz w:val="20"/>
-          <w:szCs w:val="20"/>
-        </w:rPr>
-        <w:t>Generator uses the Mission</w:t>
-      </w:r>
-      <w:r>
-        <w:rPr>
-          <w:rFonts w:ascii="Times New Roman" w:hAnsi="Times New Roman" w:cs="Times New Roman"/>
-          <w:sz w:val="20"/>
-          <w:szCs w:val="20"/>
-        </w:rPr>
-        <w:t>Content to</w:t>
-      </w:r>
-      <w:r>
-        <w:rPr>
-          <w:rFonts w:ascii="Times New Roman" w:hAnsi="Times New Roman" w:cs="Times New Roman"/>
-          <w:sz w:val="20"/>
-          <w:szCs w:val="20"/>
-        </w:rPr>
         <w:t xml:space="preserve"> </w:t>
       </w:r>
+      <w:proofErr w:type="spellStart"/>
+      <w:r>
+        <w:rPr>
+          <w:rFonts w:ascii="Times New Roman" w:hAnsi="Times New Roman" w:cs="Times New Roman"/>
+          <w:sz w:val="20"/>
+          <w:szCs w:val="20"/>
+        </w:rPr>
+        <w:t>Mission</w:t>
+      </w:r>
+      <w:r>
+        <w:rPr>
+          <w:rFonts w:ascii="Times New Roman" w:hAnsi="Times New Roman" w:cs="Times New Roman"/>
+          <w:sz w:val="20"/>
+          <w:szCs w:val="20"/>
+        </w:rPr>
+        <w:t>Generator</w:t>
+      </w:r>
+      <w:proofErr w:type="spellEnd"/>
+      <w:r>
+        <w:rPr>
+          <w:rFonts w:ascii="Times New Roman" w:hAnsi="Times New Roman" w:cs="Times New Roman"/>
+          <w:sz w:val="20"/>
+          <w:szCs w:val="20"/>
+        </w:rPr>
+        <w:t xml:space="preserve"> uses the </w:t>
+      </w:r>
+      <w:proofErr w:type="spellStart"/>
+      <w:r>
+        <w:rPr>
+          <w:rFonts w:ascii="Times New Roman" w:hAnsi="Times New Roman" w:cs="Times New Roman"/>
+          <w:sz w:val="20"/>
+          <w:szCs w:val="20"/>
+        </w:rPr>
+        <w:t>Mission</w:t>
+      </w:r>
+      <w:r>
+        <w:rPr>
+          <w:rFonts w:ascii="Times New Roman" w:hAnsi="Times New Roman" w:cs="Times New Roman"/>
+          <w:sz w:val="20"/>
+          <w:szCs w:val="20"/>
+        </w:rPr>
+        <w:t>Content</w:t>
+      </w:r>
+      <w:proofErr w:type="spellEnd"/>
+      <w:r>
+        <w:rPr>
+          <w:rFonts w:ascii="Times New Roman" w:hAnsi="Times New Roman" w:cs="Times New Roman"/>
+          <w:sz w:val="20"/>
+          <w:szCs w:val="20"/>
+        </w:rPr>
+        <w:t xml:space="preserve"> to</w:t>
+      </w:r>
+      <w:r>
+        <w:rPr>
+          <w:rFonts w:ascii="Times New Roman" w:hAnsi="Times New Roman" w:cs="Times New Roman"/>
+          <w:sz w:val="20"/>
+          <w:szCs w:val="20"/>
+        </w:rPr>
+        <w:t xml:space="preserve"> </w:t>
+      </w:r>
       <w:r>
         <w:rPr>
           <w:rFonts w:ascii="Times New Roman" w:hAnsi="Times New Roman" w:cs="Times New Roman"/>
@@ -4798,7 +5319,43 @@
           <w:sz w:val="20"/>
           <w:szCs w:val="20"/>
         </w:rPr>
-        <w:t>Continue from the _setBounds() of the MissionContentGenerator.</w:t>
+        <w:t>Continue from the _</w:t>
+      </w:r>
+      <w:proofErr w:type="spellStart"/>
+      <w:r>
+        <w:rPr>
+          <w:rFonts w:ascii="Times New Roman" w:hAnsi="Times New Roman" w:cs="Times New Roman"/>
+          <w:sz w:val="20"/>
+          <w:szCs w:val="20"/>
+        </w:rPr>
+        <w:t>setBounds</w:t>
+      </w:r>
+      <w:proofErr w:type="spellEnd"/>
+      <w:r>
+        <w:rPr>
+          <w:rFonts w:ascii="Times New Roman" w:hAnsi="Times New Roman" w:cs="Times New Roman"/>
+          <w:sz w:val="20"/>
+          <w:szCs w:val="20"/>
+        </w:rPr>
+        <w:t xml:space="preserve">() of the </w:t>
+      </w:r>
+      <w:proofErr w:type="spellStart"/>
+      <w:r>
+        <w:rPr>
+          <w:rFonts w:ascii="Times New Roman" w:hAnsi="Times New Roman" w:cs="Times New Roman"/>
+          <w:sz w:val="20"/>
+          <w:szCs w:val="20"/>
+        </w:rPr>
+        <w:t>MissionContentGenerator</w:t>
+      </w:r>
+      <w:proofErr w:type="spellEnd"/>
+      <w:r>
+        <w:rPr>
+          <w:rFonts w:ascii="Times New Roman" w:hAnsi="Times New Roman" w:cs="Times New Roman"/>
+          <w:sz w:val="20"/>
+          <w:szCs w:val="20"/>
+        </w:rPr>
+        <w:t>.</w:t>
       </w:r>
     </w:p>
     <w:p>
@@ -4830,32 +5387,52 @@
           <w:szCs w:val="20"/>
         </w:rPr>
       </w:pPr>
-      <w:r>
-        <w:rPr>
-          <w:rFonts w:ascii="Times New Roman" w:hAnsi="Times New Roman" w:cs="Times New Roman"/>
-          <w:sz w:val="20"/>
-          <w:szCs w:val="20"/>
-        </w:rPr>
-        <w:t>ActorManager – A mission-specific class in charge of tracking all actors and providing convenient access to them.</w:t>
-      </w:r>
-    </w:p>
-    <w:p>
-      <w:pPr>
-        <w:spacing w:after="0" w:line="240" w:lineRule="auto"/>
-        <w:contextualSpacing/>
-        <w:rPr>
-          <w:rFonts w:ascii="Times New Roman" w:hAnsi="Times New Roman" w:cs="Times New Roman"/>
-          <w:sz w:val="20"/>
-          <w:szCs w:val="20"/>
-        </w:rPr>
-      </w:pPr>
-      <w:r>
-        <w:rPr>
-          <w:rFonts w:ascii="Times New Roman" w:hAnsi="Times New Roman" w:cs="Times New Roman"/>
-          <w:sz w:val="20"/>
-          <w:szCs w:val="20"/>
-        </w:rPr>
-        <w:t>ProjectileManager – A mission-specific class in charge of tracking all projectiles and providing convenient access to them.</w:t>
+      <w:proofErr w:type="spellStart"/>
+      <w:r>
+        <w:rPr>
+          <w:rFonts w:ascii="Times New Roman" w:hAnsi="Times New Roman" w:cs="Times New Roman"/>
+          <w:sz w:val="20"/>
+          <w:szCs w:val="20"/>
+        </w:rPr>
+        <w:t>ActorManager</w:t>
+      </w:r>
+      <w:proofErr w:type="spellEnd"/>
+      <w:r>
+        <w:rPr>
+          <w:rFonts w:ascii="Times New Roman" w:hAnsi="Times New Roman" w:cs="Times New Roman"/>
+          <w:sz w:val="20"/>
+          <w:szCs w:val="20"/>
+        </w:rPr>
+        <w:t xml:space="preserve"> – A mission-specific class in charge of tracking all actors and providing convenient access to them.</w:t>
+      </w:r>
+    </w:p>
+    <w:p>
+      <w:pPr>
+        <w:spacing w:after="0" w:line="240" w:lineRule="auto"/>
+        <w:contextualSpacing/>
+        <w:rPr>
+          <w:rFonts w:ascii="Times New Roman" w:hAnsi="Times New Roman" w:cs="Times New Roman"/>
+          <w:sz w:val="20"/>
+          <w:szCs w:val="20"/>
+        </w:rPr>
+      </w:pPr>
+      <w:proofErr w:type="spellStart"/>
+      <w:r>
+        <w:rPr>
+          <w:rFonts w:ascii="Times New Roman" w:hAnsi="Times New Roman" w:cs="Times New Roman"/>
+          <w:sz w:val="20"/>
+          <w:szCs w:val="20"/>
+        </w:rPr>
+        <w:t>ProjectileManager</w:t>
+      </w:r>
+      <w:proofErr w:type="spellEnd"/>
+      <w:r>
+        <w:rPr>
+          <w:rFonts w:ascii="Times New Roman" w:hAnsi="Times New Roman" w:cs="Times New Roman"/>
+          <w:sz w:val="20"/>
+          <w:szCs w:val="20"/>
+        </w:rPr>
+        <w:t xml:space="preserve"> – A mission-specific class in charge of tracking all projectiles and providing convenient access to them.</w:t>
       </w:r>
     </w:p>
     <w:p>
@@ -4975,26 +5552,7 @@
           <w:sz w:val="20"/>
           <w:szCs w:val="20"/>
         </w:rPr>
-        <w:t>Spawn Pool isn’t updating correctly on secondary pool objects. So when they die, their children don’t go in the tertiary pool.</w:t>
-      </w:r>
-    </w:p>
-    <w:p>
-      <w:pPr>
-        <w:spacing w:after="0" w:line="240" w:lineRule="auto"/>
-        <w:contextualSpacing/>
-        <w:rPr>
-          <w:rFonts w:ascii="Times New Roman" w:hAnsi="Times New Roman" w:cs="Times New Roman"/>
-          <w:sz w:val="20"/>
-          <w:szCs w:val="20"/>
-        </w:rPr>
-      </w:pPr>
-      <w:r>
-        <w:rPr>
-          <w:rFonts w:ascii="Times New Roman" w:hAnsi="Times New Roman" w:cs="Times New Roman"/>
-          <w:sz w:val="20"/>
-          <w:szCs w:val="20"/>
-        </w:rPr>
-        <w:t>Spawn zone objects are still spawning in overlapping.</w:t>
+        <w:t>Children are spawning in overlapping.</w:t>
       </w:r>
     </w:p>
     <w:p>
@@ -5014,25 +5572,6 @@
           <w:szCs w:val="20"/>
         </w:rPr>
         <w:t>Refactor spawning – break out spawners.</w:t>
-      </w:r>
-    </w:p>
-    <w:p>
-      <w:pPr>
-        <w:spacing w:after="0" w:line="240" w:lineRule="auto"/>
-        <w:contextualSpacing/>
-        <w:rPr>
-          <w:rFonts w:ascii="Times New Roman" w:hAnsi="Times New Roman" w:cs="Times New Roman"/>
-          <w:sz w:val="20"/>
-          <w:szCs w:val="20"/>
-        </w:rPr>
-      </w:pPr>
-      <w:r>
-        <w:rPr>
-          <w:rFonts w:ascii="Times New Roman" w:hAnsi="Times New Roman" w:cs="Times New Roman"/>
-          <w:sz w:val="20"/>
-          <w:szCs w:val="20"/>
-        </w:rPr>
-        <w:t>Children are sometimes spawning in overlapping.</w:t>
       </w:r>
     </w:p>
     <w:p>

</xml_diff>

<commit_message>
Worked on spawning from death, refactored Actor components, and started work with UIToolkit.
</commit_message>
<xml_diff>
--- a/Plan.docx
+++ b/Plan.docx
@@ -249,23 +249,13 @@
           <w:szCs w:val="20"/>
         </w:rPr>
       </w:pPr>
-      <w:proofErr w:type="spellStart"/>
-      <w:r>
-        <w:rPr>
-          <w:rFonts w:ascii="Times New Roman" w:hAnsi="Times New Roman" w:cs="Times New Roman"/>
-          <w:sz w:val="20"/>
-          <w:szCs w:val="20"/>
-        </w:rPr>
-        <w:t>Unlockables</w:t>
-      </w:r>
-      <w:proofErr w:type="spellEnd"/>
-      <w:r>
-        <w:rPr>
-          <w:rFonts w:ascii="Times New Roman" w:hAnsi="Times New Roman" w:cs="Times New Roman"/>
-          <w:sz w:val="20"/>
-          <w:szCs w:val="20"/>
-        </w:rPr>
-        <w:t xml:space="preserve"> (As characters progress, global unlocks can be purchased)</w:t>
+      <w:r>
+        <w:rPr>
+          <w:rFonts w:ascii="Times New Roman" w:hAnsi="Times New Roman" w:cs="Times New Roman"/>
+          <w:sz w:val="20"/>
+          <w:szCs w:val="20"/>
+        </w:rPr>
+        <w:t>Unlockables (As characters progress, global unlocks can be purchased)</w:t>
       </w:r>
     </w:p>
     <w:p>
@@ -375,136 +365,64 @@
           <w:sz w:val="20"/>
           <w:szCs w:val="20"/>
         </w:rPr>
-        <w:t xml:space="preserve">Story [S, M] (Contains cinematics, dialog, and mechanical </w:t>
-      </w:r>
-      <w:proofErr w:type="spellStart"/>
-      <w:r>
-        <w:rPr>
-          <w:rFonts w:ascii="Times New Roman" w:hAnsi="Times New Roman" w:cs="Times New Roman"/>
-          <w:sz w:val="20"/>
-          <w:szCs w:val="20"/>
-        </w:rPr>
-        <w:t>unlockables</w:t>
-      </w:r>
-      <w:proofErr w:type="spellEnd"/>
-      <w:r>
-        <w:rPr>
-          <w:rFonts w:ascii="Times New Roman" w:hAnsi="Times New Roman" w:cs="Times New Roman"/>
-          <w:sz w:val="20"/>
-          <w:szCs w:val="20"/>
-        </w:rPr>
-        <w:t>)</w:t>
-      </w:r>
-    </w:p>
-    <w:p>
-      <w:pPr>
-        <w:spacing w:after="0" w:line="240" w:lineRule="auto"/>
-        <w:contextualSpacing/>
-        <w:rPr>
-          <w:rFonts w:ascii="Times New Roman" w:hAnsi="Times New Roman" w:cs="Times New Roman"/>
-          <w:sz w:val="20"/>
-          <w:szCs w:val="20"/>
-        </w:rPr>
-      </w:pPr>
-      <w:r>
-        <w:rPr>
-          <w:rFonts w:ascii="Times New Roman" w:hAnsi="Times New Roman" w:cs="Times New Roman"/>
-          <w:sz w:val="20"/>
-          <w:szCs w:val="20"/>
-        </w:rPr>
-        <w:t xml:space="preserve">Survival [S, M] (Endless waves, cosmetic </w:t>
-      </w:r>
-      <w:proofErr w:type="spellStart"/>
-      <w:r>
-        <w:rPr>
-          <w:rFonts w:ascii="Times New Roman" w:hAnsi="Times New Roman" w:cs="Times New Roman"/>
-          <w:sz w:val="20"/>
-          <w:szCs w:val="20"/>
-        </w:rPr>
-        <w:t>unlockables</w:t>
-      </w:r>
-      <w:proofErr w:type="spellEnd"/>
-      <w:r>
-        <w:rPr>
-          <w:rFonts w:ascii="Times New Roman" w:hAnsi="Times New Roman" w:cs="Times New Roman"/>
-          <w:sz w:val="20"/>
-          <w:szCs w:val="20"/>
-        </w:rPr>
-        <w:t>)</w:t>
-      </w:r>
-    </w:p>
-    <w:p>
-      <w:pPr>
-        <w:spacing w:after="0" w:line="240" w:lineRule="auto"/>
-        <w:contextualSpacing/>
-        <w:rPr>
-          <w:rFonts w:ascii="Times New Roman" w:hAnsi="Times New Roman" w:cs="Times New Roman"/>
-          <w:sz w:val="20"/>
-          <w:szCs w:val="20"/>
-        </w:rPr>
-      </w:pPr>
-      <w:r>
-        <w:rPr>
-          <w:rFonts w:ascii="Times New Roman" w:hAnsi="Times New Roman" w:cs="Times New Roman"/>
-          <w:sz w:val="20"/>
-          <w:szCs w:val="20"/>
-        </w:rPr>
-        <w:t xml:space="preserve">Team Games [M] (Select type of team game and wait for participants, cosmetic </w:t>
-      </w:r>
-      <w:proofErr w:type="spellStart"/>
-      <w:r>
-        <w:rPr>
-          <w:rFonts w:ascii="Times New Roman" w:hAnsi="Times New Roman" w:cs="Times New Roman"/>
-          <w:sz w:val="20"/>
-          <w:szCs w:val="20"/>
-        </w:rPr>
-        <w:t>unlockables</w:t>
-      </w:r>
-      <w:proofErr w:type="spellEnd"/>
-      <w:r>
-        <w:rPr>
-          <w:rFonts w:ascii="Times New Roman" w:hAnsi="Times New Roman" w:cs="Times New Roman"/>
-          <w:sz w:val="20"/>
-          <w:szCs w:val="20"/>
-        </w:rPr>
-        <w:t>)</w:t>
-      </w:r>
-    </w:p>
-    <w:p>
-      <w:pPr>
-        <w:spacing w:after="0" w:line="240" w:lineRule="auto"/>
-        <w:contextualSpacing/>
-        <w:rPr>
-          <w:rFonts w:ascii="Times New Roman" w:hAnsi="Times New Roman" w:cs="Times New Roman"/>
-          <w:sz w:val="20"/>
-          <w:szCs w:val="20"/>
-        </w:rPr>
-      </w:pPr>
-      <w:r>
-        <w:rPr>
-          <w:rFonts w:ascii="Times New Roman" w:hAnsi="Times New Roman" w:cs="Times New Roman"/>
-          <w:sz w:val="20"/>
-          <w:szCs w:val="20"/>
-        </w:rPr>
-        <w:t xml:space="preserve">Arena [M] (Free for all, cosmetic </w:t>
-      </w:r>
-      <w:proofErr w:type="spellStart"/>
-      <w:r>
-        <w:rPr>
-          <w:rFonts w:ascii="Times New Roman" w:hAnsi="Times New Roman" w:cs="Times New Roman"/>
-          <w:sz w:val="20"/>
-          <w:szCs w:val="20"/>
-        </w:rPr>
-        <w:t>unlockables</w:t>
-      </w:r>
-      <w:proofErr w:type="spellEnd"/>
-      <w:r>
-        <w:rPr>
-          <w:rFonts w:ascii="Times New Roman" w:hAnsi="Times New Roman" w:cs="Times New Roman"/>
-          <w:sz w:val="20"/>
-          <w:szCs w:val="20"/>
-        </w:rPr>
-        <w:t>)</w:t>
+        <w:t>Story [S, M] (Contains cinematics, dialog, and mechanical unlockables)</w:t>
+      </w:r>
+    </w:p>
+    <w:p>
+      <w:pPr>
+        <w:spacing w:after="0" w:line="240" w:lineRule="auto"/>
+        <w:contextualSpacing/>
+        <w:rPr>
+          <w:rFonts w:ascii="Times New Roman" w:hAnsi="Times New Roman" w:cs="Times New Roman"/>
+          <w:sz w:val="20"/>
+          <w:szCs w:val="20"/>
+        </w:rPr>
+      </w:pPr>
+      <w:r>
+        <w:rPr>
+          <w:rFonts w:ascii="Times New Roman" w:hAnsi="Times New Roman" w:cs="Times New Roman"/>
+          <w:sz w:val="20"/>
+          <w:szCs w:val="20"/>
+        </w:rPr>
+        <w:t>Survival [S, M] (Endless waves, cosmetic unlockables)</w:t>
+      </w:r>
+    </w:p>
+    <w:p>
+      <w:pPr>
+        <w:spacing w:after="0" w:line="240" w:lineRule="auto"/>
+        <w:contextualSpacing/>
+        <w:rPr>
+          <w:rFonts w:ascii="Times New Roman" w:hAnsi="Times New Roman" w:cs="Times New Roman"/>
+          <w:sz w:val="20"/>
+          <w:szCs w:val="20"/>
+        </w:rPr>
+      </w:pPr>
+      <w:r>
+        <w:rPr>
+          <w:rFonts w:ascii="Times New Roman" w:hAnsi="Times New Roman" w:cs="Times New Roman"/>
+          <w:sz w:val="20"/>
+          <w:szCs w:val="20"/>
+        </w:rPr>
+        <w:t>Team Games [M] (Select type of team game and wait for participants, cosmetic unlockables)</w:t>
+      </w:r>
+    </w:p>
+    <w:p>
+      <w:pPr>
+        <w:spacing w:after="0" w:line="240" w:lineRule="auto"/>
+        <w:contextualSpacing/>
+        <w:rPr>
+          <w:rFonts w:ascii="Times New Roman" w:hAnsi="Times New Roman" w:cs="Times New Roman"/>
+          <w:sz w:val="20"/>
+          <w:szCs w:val="20"/>
+        </w:rPr>
+      </w:pPr>
+      <w:r>
+        <w:rPr>
+          <w:rFonts w:ascii="Times New Roman" w:hAnsi="Times New Roman" w:cs="Times New Roman"/>
+          <w:sz w:val="20"/>
+          <w:szCs w:val="20"/>
+        </w:rPr>
+        <w:t>Arena [M] (Free for all, cosmetic unlockables)</w:t>
       </w:r>
     </w:p>
     <w:p>
@@ -854,25 +772,7 @@
           <w:sz w:val="20"/>
           <w:szCs w:val="20"/>
         </w:rPr>
-        <w:t xml:space="preserve">and zooming in to a </w:t>
-      </w:r>
-      <w:proofErr w:type="spellStart"/>
-      <w:r>
-        <w:rPr>
-          <w:rFonts w:ascii="Times New Roman" w:hAnsi="Times New Roman" w:cs="Times New Roman"/>
-          <w:sz w:val="20"/>
-          <w:szCs w:val="20"/>
-        </w:rPr>
-        <w:t>battlezone</w:t>
-      </w:r>
-      <w:proofErr w:type="spellEnd"/>
-      <w:r>
-        <w:rPr>
-          <w:rFonts w:ascii="Times New Roman" w:hAnsi="Times New Roman" w:cs="Times New Roman"/>
-          <w:sz w:val="20"/>
-          <w:szCs w:val="20"/>
-        </w:rPr>
-        <w:t>.</w:t>
+        <w:t>and zooming in to a battlezone.</w:t>
       </w:r>
     </w:p>
     <w:p>
@@ -1135,25 +1035,7 @@
           <w:sz w:val="20"/>
           <w:szCs w:val="20"/>
         </w:rPr>
-        <w:t xml:space="preserve"> (Story, secret </w:t>
-      </w:r>
-      <w:proofErr w:type="spellStart"/>
-      <w:r>
-        <w:rPr>
-          <w:rFonts w:ascii="Times New Roman" w:hAnsi="Times New Roman" w:cs="Times New Roman"/>
-          <w:sz w:val="20"/>
-          <w:szCs w:val="20"/>
-        </w:rPr>
-        <w:t>unlockables</w:t>
-      </w:r>
-      <w:proofErr w:type="spellEnd"/>
-      <w:r>
-        <w:rPr>
-          <w:rFonts w:ascii="Times New Roman" w:hAnsi="Times New Roman" w:cs="Times New Roman"/>
-          <w:sz w:val="20"/>
-          <w:szCs w:val="20"/>
-        </w:rPr>
-        <w:t>)</w:t>
+        <w:t xml:space="preserve"> (Story, secret unlockables)</w:t>
       </w:r>
     </w:p>
     <w:p>
@@ -1173,25 +1055,7 @@
           <w:szCs w:val="20"/>
         </w:rPr>
         <w:tab/>
-        <w:t xml:space="preserve">Repair bay (repair, install, remove systems, align ship, </w:t>
-      </w:r>
-      <w:proofErr w:type="spellStart"/>
-      <w:r>
-        <w:rPr>
-          <w:rFonts w:ascii="Times New Roman" w:hAnsi="Times New Roman" w:cs="Times New Roman"/>
-          <w:sz w:val="20"/>
-          <w:szCs w:val="20"/>
-        </w:rPr>
-        <w:t>unlockables</w:t>
-      </w:r>
-      <w:proofErr w:type="spellEnd"/>
-      <w:r>
-        <w:rPr>
-          <w:rFonts w:ascii="Times New Roman" w:hAnsi="Times New Roman" w:cs="Times New Roman"/>
-          <w:sz w:val="20"/>
-          <w:szCs w:val="20"/>
-        </w:rPr>
-        <w:t>)</w:t>
+        <w:t>Repair bay (repair, install, remove systems, align ship, unlockables)</w:t>
       </w:r>
     </w:p>
     <w:p>
@@ -1211,25 +1075,7 @@
           <w:szCs w:val="20"/>
         </w:rPr>
         <w:tab/>
-        <w:t>Research division (</w:t>
-      </w:r>
-      <w:proofErr w:type="spellStart"/>
-      <w:r>
-        <w:rPr>
-          <w:rFonts w:ascii="Times New Roman" w:hAnsi="Times New Roman" w:cs="Times New Roman"/>
-          <w:sz w:val="20"/>
-          <w:szCs w:val="20"/>
-        </w:rPr>
-        <w:t>Unlockables</w:t>
-      </w:r>
-      <w:proofErr w:type="spellEnd"/>
-      <w:r>
-        <w:rPr>
-          <w:rFonts w:ascii="Times New Roman" w:hAnsi="Times New Roman" w:cs="Times New Roman"/>
-          <w:sz w:val="20"/>
-          <w:szCs w:val="20"/>
-        </w:rPr>
-        <w:t>)</w:t>
+        <w:t>Research division (Unlockables)</w:t>
       </w:r>
     </w:p>
     <w:p>
@@ -1269,25 +1115,7 @@
           <w:szCs w:val="20"/>
         </w:rPr>
         <w:tab/>
-        <w:t xml:space="preserve">Marines (Story, secret </w:t>
-      </w:r>
-      <w:proofErr w:type="spellStart"/>
-      <w:r>
-        <w:rPr>
-          <w:rFonts w:ascii="Times New Roman" w:hAnsi="Times New Roman" w:cs="Times New Roman"/>
-          <w:sz w:val="20"/>
-          <w:szCs w:val="20"/>
-        </w:rPr>
-        <w:t>unlockables</w:t>
-      </w:r>
-      <w:proofErr w:type="spellEnd"/>
-      <w:r>
-        <w:rPr>
-          <w:rFonts w:ascii="Times New Roman" w:hAnsi="Times New Roman" w:cs="Times New Roman"/>
-          <w:sz w:val="20"/>
-          <w:szCs w:val="20"/>
-        </w:rPr>
-        <w:t>)</w:t>
+        <w:t>Marines (Story, secret unlockables)</w:t>
       </w:r>
     </w:p>
     <w:p>
@@ -1307,25 +1135,7 @@
           <w:szCs w:val="20"/>
         </w:rPr>
         <w:tab/>
-        <w:t xml:space="preserve">Other special crew members (Story, secret </w:t>
-      </w:r>
-      <w:proofErr w:type="spellStart"/>
-      <w:r>
-        <w:rPr>
-          <w:rFonts w:ascii="Times New Roman" w:hAnsi="Times New Roman" w:cs="Times New Roman"/>
-          <w:sz w:val="20"/>
-          <w:szCs w:val="20"/>
-        </w:rPr>
-        <w:t>unlockables</w:t>
-      </w:r>
-      <w:proofErr w:type="spellEnd"/>
-      <w:r>
-        <w:rPr>
-          <w:rFonts w:ascii="Times New Roman" w:hAnsi="Times New Roman" w:cs="Times New Roman"/>
-          <w:sz w:val="20"/>
-          <w:szCs w:val="20"/>
-        </w:rPr>
-        <w:t>)</w:t>
+        <w:t>Other special crew members (Story, secret unlockables)</w:t>
       </w:r>
     </w:p>
     <w:p>
@@ -1492,18 +1302,8 @@
           <w:szCs w:val="20"/>
         </w:rPr>
         <w:tab/>
-        <w:t xml:space="preserve">Optionally protect </w:t>
-      </w:r>
-      <w:proofErr w:type="spellStart"/>
-      <w:r>
-        <w:rPr>
-          <w:rFonts w:ascii="Times New Roman" w:hAnsi="Times New Roman" w:cs="Times New Roman"/>
-          <w:sz w:val="20"/>
-          <w:szCs w:val="20"/>
-        </w:rPr>
-        <w:t>npcs</w:t>
-      </w:r>
-      <w:proofErr w:type="spellEnd"/>
+        <w:t>Optionally protect npcs</w:t>
+      </w:r>
     </w:p>
     <w:p>
       <w:pPr>
@@ -1679,62 +1479,26 @@
           <w:sz w:val="20"/>
           <w:szCs w:val="20"/>
         </w:rPr>
-        <w:t xml:space="preserve">Left </w:t>
-      </w:r>
-      <w:proofErr w:type="spellStart"/>
-      <w:r>
-        <w:rPr>
-          <w:rFonts w:ascii="Times New Roman" w:hAnsi="Times New Roman" w:cs="Times New Roman"/>
-          <w:sz w:val="20"/>
-          <w:szCs w:val="20"/>
-        </w:rPr>
-        <w:t>thumbstick</w:t>
-      </w:r>
-      <w:proofErr w:type="spellEnd"/>
-      <w:r>
-        <w:rPr>
-          <w:rFonts w:ascii="Times New Roman" w:hAnsi="Times New Roman" w:cs="Times New Roman"/>
-          <w:sz w:val="20"/>
-          <w:szCs w:val="20"/>
-        </w:rPr>
-        <w:t xml:space="preserve"> controls acceleration; some additional effects with certain alignments/spells.</w:t>
-      </w:r>
-    </w:p>
-    <w:p>
-      <w:pPr>
-        <w:spacing w:after="0" w:line="240" w:lineRule="auto"/>
-        <w:contextualSpacing/>
-        <w:rPr>
-          <w:rFonts w:ascii="Times New Roman" w:hAnsi="Times New Roman" w:cs="Times New Roman"/>
-          <w:sz w:val="20"/>
-          <w:szCs w:val="20"/>
-        </w:rPr>
-      </w:pPr>
-      <w:r>
-        <w:rPr>
-          <w:rFonts w:ascii="Times New Roman" w:hAnsi="Times New Roman" w:cs="Times New Roman"/>
-          <w:sz w:val="20"/>
-          <w:szCs w:val="20"/>
-        </w:rPr>
-        <w:t xml:space="preserve">Right </w:t>
-      </w:r>
-      <w:proofErr w:type="spellStart"/>
-      <w:r>
-        <w:rPr>
-          <w:rFonts w:ascii="Times New Roman" w:hAnsi="Times New Roman" w:cs="Times New Roman"/>
-          <w:sz w:val="20"/>
-          <w:szCs w:val="20"/>
-        </w:rPr>
-        <w:t>thumbstick</w:t>
-      </w:r>
-      <w:proofErr w:type="spellEnd"/>
-      <w:r>
-        <w:rPr>
-          <w:rFonts w:ascii="Times New Roman" w:hAnsi="Times New Roman" w:cs="Times New Roman"/>
-          <w:sz w:val="20"/>
-          <w:szCs w:val="20"/>
-        </w:rPr>
-        <w:t xml:space="preserve"> controls </w:t>
+        <w:t>Left thumbstick controls acceleration; some additional effects with certain alignments/spells.</w:t>
+      </w:r>
+    </w:p>
+    <w:p>
+      <w:pPr>
+        <w:spacing w:after="0" w:line="240" w:lineRule="auto"/>
+        <w:contextualSpacing/>
+        <w:rPr>
+          <w:rFonts w:ascii="Times New Roman" w:hAnsi="Times New Roman" w:cs="Times New Roman"/>
+          <w:sz w:val="20"/>
+          <w:szCs w:val="20"/>
+        </w:rPr>
+      </w:pPr>
+      <w:r>
+        <w:rPr>
+          <w:rFonts w:ascii="Times New Roman" w:hAnsi="Times New Roman" w:cs="Times New Roman"/>
+          <w:sz w:val="20"/>
+          <w:szCs w:val="20"/>
+        </w:rPr>
+        <w:t xml:space="preserve">Right thumbstick controls </w:t>
       </w:r>
       <w:r>
         <w:rPr>
@@ -1991,17 +1755,8 @@
           <w:szCs w:val="20"/>
         </w:rPr>
         <w:tab/>
-      </w:r>
-      <w:proofErr w:type="spellStart"/>
-      <w:r>
-        <w:rPr>
-          <w:rFonts w:ascii="Times New Roman" w:hAnsi="Times New Roman" w:cs="Times New Roman"/>
-          <w:sz w:val="20"/>
-          <w:szCs w:val="20"/>
-        </w:rPr>
         <w:t>Zerg</w:t>
       </w:r>
-      <w:proofErr w:type="spellEnd"/>
     </w:p>
     <w:p>
       <w:pPr>
@@ -2819,23 +2574,13 @@
           <w:szCs w:val="20"/>
         </w:rPr>
       </w:pPr>
-      <w:proofErr w:type="spellStart"/>
-      <w:r>
-        <w:rPr>
-          <w:rFonts w:ascii="Times New Roman" w:hAnsi="Times New Roman" w:cs="Times New Roman"/>
-          <w:sz w:val="20"/>
-          <w:szCs w:val="20"/>
-        </w:rPr>
-        <w:t>Ammo+S</w:t>
-      </w:r>
-      <w:proofErr w:type="spellEnd"/>
-      <w:r>
-        <w:rPr>
-          <w:rFonts w:ascii="Times New Roman" w:hAnsi="Times New Roman" w:cs="Times New Roman"/>
-          <w:sz w:val="20"/>
-          <w:szCs w:val="20"/>
-        </w:rPr>
-        <w:t xml:space="preserve">: </w:t>
+      <w:r>
+        <w:rPr>
+          <w:rFonts w:ascii="Times New Roman" w:hAnsi="Times New Roman" w:cs="Times New Roman"/>
+          <w:sz w:val="20"/>
+          <w:szCs w:val="20"/>
+        </w:rPr>
+        <w:t xml:space="preserve">Ammo+S: </w:t>
       </w:r>
       <w:r>
         <w:rPr>
@@ -2856,23 +2601,13 @@
           <w:szCs w:val="20"/>
         </w:rPr>
       </w:pPr>
-      <w:proofErr w:type="spellStart"/>
-      <w:r>
-        <w:rPr>
-          <w:rFonts w:ascii="Times New Roman" w:hAnsi="Times New Roman" w:cs="Times New Roman"/>
-          <w:sz w:val="20"/>
-          <w:szCs w:val="20"/>
-        </w:rPr>
-        <w:t>Ammo+A</w:t>
-      </w:r>
-      <w:proofErr w:type="spellEnd"/>
-      <w:r>
-        <w:rPr>
-          <w:rFonts w:ascii="Times New Roman" w:hAnsi="Times New Roman" w:cs="Times New Roman"/>
-          <w:sz w:val="20"/>
-          <w:szCs w:val="20"/>
-        </w:rPr>
-        <w:t xml:space="preserve">: </w:t>
+      <w:r>
+        <w:rPr>
+          <w:rFonts w:ascii="Times New Roman" w:hAnsi="Times New Roman" w:cs="Times New Roman"/>
+          <w:sz w:val="20"/>
+          <w:szCs w:val="20"/>
+        </w:rPr>
+        <w:t xml:space="preserve">Ammo+A: </w:t>
       </w:r>
       <w:r>
         <w:rPr>
@@ -2893,52 +2628,32 @@
           <w:szCs w:val="20"/>
         </w:rPr>
       </w:pPr>
-      <w:proofErr w:type="spellStart"/>
-      <w:r>
-        <w:rPr>
-          <w:rFonts w:ascii="Times New Roman" w:hAnsi="Times New Roman" w:cs="Times New Roman"/>
-          <w:sz w:val="20"/>
-          <w:szCs w:val="20"/>
-        </w:rPr>
-        <w:t>AmmoSplit</w:t>
-      </w:r>
-      <w:proofErr w:type="spellEnd"/>
-      <w:r>
-        <w:rPr>
-          <w:rFonts w:ascii="Times New Roman" w:hAnsi="Times New Roman" w:cs="Times New Roman"/>
-          <w:sz w:val="20"/>
-          <w:szCs w:val="20"/>
-        </w:rPr>
-        <w:t>-A: Allow two types of ammo (decrease accuracy)</w:t>
-      </w:r>
-    </w:p>
-    <w:p>
-      <w:pPr>
-        <w:spacing w:after="0" w:line="240" w:lineRule="auto"/>
-        <w:contextualSpacing/>
-        <w:rPr>
-          <w:rFonts w:ascii="Times New Roman" w:hAnsi="Times New Roman" w:cs="Times New Roman"/>
-          <w:sz w:val="20"/>
-          <w:szCs w:val="20"/>
-        </w:rPr>
-      </w:pPr>
-      <w:proofErr w:type="spellStart"/>
-      <w:r>
-        <w:rPr>
-          <w:rFonts w:ascii="Times New Roman" w:hAnsi="Times New Roman" w:cs="Times New Roman"/>
-          <w:sz w:val="20"/>
-          <w:szCs w:val="20"/>
-        </w:rPr>
-        <w:t>AmmoSplit</w:t>
-      </w:r>
-      <w:proofErr w:type="spellEnd"/>
-      <w:r>
-        <w:rPr>
-          <w:rFonts w:ascii="Times New Roman" w:hAnsi="Times New Roman" w:cs="Times New Roman"/>
-          <w:sz w:val="20"/>
-          <w:szCs w:val="20"/>
-        </w:rPr>
-        <w:t>-S: Allow two types of ammo (decrease size)</w:t>
+      <w:r>
+        <w:rPr>
+          <w:rFonts w:ascii="Times New Roman" w:hAnsi="Times New Roman" w:cs="Times New Roman"/>
+          <w:sz w:val="20"/>
+          <w:szCs w:val="20"/>
+        </w:rPr>
+        <w:t>AmmoSplit-A: Allow two types of ammo (decrease accuracy)</w:t>
+      </w:r>
+    </w:p>
+    <w:p>
+      <w:pPr>
+        <w:spacing w:after="0" w:line="240" w:lineRule="auto"/>
+        <w:contextualSpacing/>
+        <w:rPr>
+          <w:rFonts w:ascii="Times New Roman" w:hAnsi="Times New Roman" w:cs="Times New Roman"/>
+          <w:sz w:val="20"/>
+          <w:szCs w:val="20"/>
+        </w:rPr>
+      </w:pPr>
+      <w:r>
+        <w:rPr>
+          <w:rFonts w:ascii="Times New Roman" w:hAnsi="Times New Roman" w:cs="Times New Roman"/>
+          <w:sz w:val="20"/>
+          <w:szCs w:val="20"/>
+        </w:rPr>
+        <w:t>AmmoSplit-S: Allow two types of ammo (decrease size)</w:t>
       </w:r>
     </w:p>
     <w:p>
@@ -3134,25 +2849,7 @@
           <w:sz w:val="20"/>
           <w:szCs w:val="20"/>
         </w:rPr>
-        <w:t xml:space="preserve">Void (reality distorting, teleporting, </w:t>
-      </w:r>
-      <w:proofErr w:type="spellStart"/>
-      <w:r>
-        <w:rPr>
-          <w:rFonts w:ascii="Times New Roman" w:hAnsi="Times New Roman" w:cs="Times New Roman"/>
-          <w:sz w:val="20"/>
-          <w:szCs w:val="20"/>
-        </w:rPr>
-        <w:t>etc</w:t>
-      </w:r>
-      <w:proofErr w:type="spellEnd"/>
-      <w:r>
-        <w:rPr>
-          <w:rFonts w:ascii="Times New Roman" w:hAnsi="Times New Roman" w:cs="Times New Roman"/>
-          <w:sz w:val="20"/>
-          <w:szCs w:val="20"/>
-        </w:rPr>
-        <w:t>…)</w:t>
+        <w:t>Void (reality distorting, teleporting, etc…)</w:t>
       </w:r>
     </w:p>
     <w:p>
@@ -3703,25 +3400,7 @@
           <w:sz w:val="20"/>
           <w:szCs w:val="20"/>
         </w:rPr>
-        <w:t xml:space="preserve">The player is called a </w:t>
-      </w:r>
-      <w:proofErr w:type="spellStart"/>
-      <w:r>
-        <w:rPr>
-          <w:rFonts w:ascii="Times New Roman" w:hAnsi="Times New Roman" w:cs="Times New Roman"/>
-          <w:sz w:val="20"/>
-          <w:szCs w:val="20"/>
-        </w:rPr>
-        <w:t>Trancer</w:t>
-      </w:r>
-      <w:proofErr w:type="spellEnd"/>
-      <w:r>
-        <w:rPr>
-          <w:rFonts w:ascii="Times New Roman" w:hAnsi="Times New Roman" w:cs="Times New Roman"/>
-          <w:sz w:val="20"/>
-          <w:szCs w:val="20"/>
-        </w:rPr>
-        <w:t>.</w:t>
+        <w:t>The player is called a Trancer.</w:t>
       </w:r>
     </w:p>
     <w:p>
@@ -3756,25 +3435,7 @@
           <w:sz w:val="20"/>
           <w:szCs w:val="20"/>
         </w:rPr>
-        <w:t xml:space="preserve"> results in “trance-lash”, causing the </w:t>
-      </w:r>
-      <w:proofErr w:type="spellStart"/>
-      <w:r>
-        <w:rPr>
-          <w:rFonts w:ascii="Times New Roman" w:hAnsi="Times New Roman" w:cs="Times New Roman"/>
-          <w:sz w:val="20"/>
-          <w:szCs w:val="20"/>
-        </w:rPr>
-        <w:t>trancer</w:t>
-      </w:r>
-      <w:proofErr w:type="spellEnd"/>
-      <w:r>
-        <w:rPr>
-          <w:rFonts w:ascii="Times New Roman" w:hAnsi="Times New Roman" w:cs="Times New Roman"/>
-          <w:sz w:val="20"/>
-          <w:szCs w:val="20"/>
-        </w:rPr>
-        <w:t xml:space="preserve"> to lose all his progress for the run.</w:t>
+        <w:t xml:space="preserve"> results in “trance-lash”, causing the trancer to lose all his progress for the run.</w:t>
       </w:r>
     </w:p>
     <w:p>
@@ -3867,23 +3528,13 @@
           <w:szCs w:val="20"/>
         </w:rPr>
       </w:pPr>
-      <w:proofErr w:type="spellStart"/>
-      <w:r>
-        <w:rPr>
-          <w:rFonts w:ascii="Times New Roman" w:hAnsi="Times New Roman" w:cs="Times New Roman"/>
-          <w:sz w:val="20"/>
-          <w:szCs w:val="20"/>
-        </w:rPr>
-        <w:t>Trancer</w:t>
-      </w:r>
-      <w:proofErr w:type="spellEnd"/>
-      <w:r>
-        <w:rPr>
-          <w:rFonts w:ascii="Times New Roman" w:hAnsi="Times New Roman" w:cs="Times New Roman"/>
-          <w:sz w:val="20"/>
-          <w:szCs w:val="20"/>
-        </w:rPr>
-        <w:t xml:space="preserve">: The player character. A master of </w:t>
+      <w:r>
+        <w:rPr>
+          <w:rFonts w:ascii="Times New Roman" w:hAnsi="Times New Roman" w:cs="Times New Roman"/>
+          <w:sz w:val="20"/>
+          <w:szCs w:val="20"/>
+        </w:rPr>
+        <w:t xml:space="preserve">Trancer: The player character. A master of </w:t>
       </w:r>
       <w:r>
         <w:rPr>
@@ -3918,25 +3569,7 @@
           <w:sz w:val="20"/>
           <w:szCs w:val="20"/>
         </w:rPr>
-        <w:t xml:space="preserve">Relay: The player ship. A vessel through which a </w:t>
-      </w:r>
-      <w:proofErr w:type="spellStart"/>
-      <w:r>
-        <w:rPr>
-          <w:rFonts w:ascii="Times New Roman" w:hAnsi="Times New Roman" w:cs="Times New Roman"/>
-          <w:sz w:val="20"/>
-          <w:szCs w:val="20"/>
-        </w:rPr>
-        <w:t>trancer</w:t>
-      </w:r>
-      <w:proofErr w:type="spellEnd"/>
-      <w:r>
-        <w:rPr>
-          <w:rFonts w:ascii="Times New Roman" w:hAnsi="Times New Roman" w:cs="Times New Roman"/>
-          <w:sz w:val="20"/>
-          <w:szCs w:val="20"/>
-        </w:rPr>
-        <w:t xml:space="preserve"> </w:t>
+        <w:t xml:space="preserve">Relay: The player ship. A vessel through which a trancer </w:t>
       </w:r>
       <w:r>
         <w:rPr>
@@ -3957,60 +3590,32 @@
           <w:szCs w:val="20"/>
         </w:rPr>
       </w:pPr>
-      <w:proofErr w:type="spellStart"/>
-      <w:r>
-        <w:rPr>
-          <w:rFonts w:ascii="Times New Roman" w:hAnsi="Times New Roman" w:cs="Times New Roman"/>
-          <w:sz w:val="20"/>
-          <w:szCs w:val="20"/>
-        </w:rPr>
-        <w:t>Trancelash</w:t>
-      </w:r>
-      <w:proofErr w:type="spellEnd"/>
-      <w:r>
-        <w:rPr>
-          <w:rFonts w:ascii="Times New Roman" w:hAnsi="Times New Roman" w:cs="Times New Roman"/>
-          <w:sz w:val="20"/>
-          <w:szCs w:val="20"/>
-        </w:rPr>
-        <w:t>: The effect of losing a relay while tethered to it. Results in severe temporary injury in body and mind.</w:t>
-      </w:r>
-    </w:p>
-    <w:p>
-      <w:pPr>
-        <w:spacing w:after="0" w:line="240" w:lineRule="auto"/>
-        <w:contextualSpacing/>
-        <w:rPr>
-          <w:rFonts w:ascii="Times New Roman" w:hAnsi="Times New Roman" w:cs="Times New Roman"/>
-          <w:sz w:val="20"/>
-          <w:szCs w:val="20"/>
-        </w:rPr>
-      </w:pPr>
-      <w:r>
-        <w:rPr>
-          <w:rFonts w:ascii="Times New Roman" w:hAnsi="Times New Roman" w:cs="Times New Roman"/>
-          <w:sz w:val="20"/>
-          <w:szCs w:val="20"/>
-        </w:rPr>
-        <w:t xml:space="preserve">Grace: A </w:t>
-      </w:r>
-      <w:proofErr w:type="spellStart"/>
-      <w:r>
-        <w:rPr>
-          <w:rFonts w:ascii="Times New Roman" w:hAnsi="Times New Roman" w:cs="Times New Roman"/>
-          <w:sz w:val="20"/>
-          <w:szCs w:val="20"/>
-        </w:rPr>
-        <w:t>trancer’s</w:t>
-      </w:r>
-      <w:proofErr w:type="spellEnd"/>
-      <w:r>
-        <w:rPr>
-          <w:rFonts w:ascii="Times New Roman" w:hAnsi="Times New Roman" w:cs="Times New Roman"/>
-          <w:sz w:val="20"/>
-          <w:szCs w:val="20"/>
-        </w:rPr>
-        <w:t xml:space="preserve"> natural talent for </w:t>
+      <w:r>
+        <w:rPr>
+          <w:rFonts w:ascii="Times New Roman" w:hAnsi="Times New Roman" w:cs="Times New Roman"/>
+          <w:sz w:val="20"/>
+          <w:szCs w:val="20"/>
+        </w:rPr>
+        <w:t>Trancelash: The effect of losing a relay while tethered to it. Results in severe temporary injury in body and mind.</w:t>
+      </w:r>
+    </w:p>
+    <w:p>
+      <w:pPr>
+        <w:spacing w:after="0" w:line="240" w:lineRule="auto"/>
+        <w:contextualSpacing/>
+        <w:rPr>
+          <w:rFonts w:ascii="Times New Roman" w:hAnsi="Times New Roman" w:cs="Times New Roman"/>
+          <w:sz w:val="20"/>
+          <w:szCs w:val="20"/>
+        </w:rPr>
+      </w:pPr>
+      <w:r>
+        <w:rPr>
+          <w:rFonts w:ascii="Times New Roman" w:hAnsi="Times New Roman" w:cs="Times New Roman"/>
+          <w:sz w:val="20"/>
+          <w:szCs w:val="20"/>
+        </w:rPr>
+        <w:t xml:space="preserve">Grace: A trancer’s natural talent for </w:t>
       </w:r>
       <w:r>
         <w:rPr>
@@ -4045,62 +3650,26 @@
           <w:sz w:val="20"/>
           <w:szCs w:val="20"/>
         </w:rPr>
-        <w:t xml:space="preserve">Hunger: A </w:t>
-      </w:r>
-      <w:proofErr w:type="spellStart"/>
-      <w:r>
-        <w:rPr>
-          <w:rFonts w:ascii="Times New Roman" w:hAnsi="Times New Roman" w:cs="Times New Roman"/>
-          <w:sz w:val="20"/>
-          <w:szCs w:val="20"/>
-        </w:rPr>
-        <w:t>trancer’s</w:t>
-      </w:r>
-      <w:proofErr w:type="spellEnd"/>
-      <w:r>
-        <w:rPr>
-          <w:rFonts w:ascii="Times New Roman" w:hAnsi="Times New Roman" w:cs="Times New Roman"/>
-          <w:sz w:val="20"/>
-          <w:szCs w:val="20"/>
-        </w:rPr>
-        <w:t xml:space="preserve"> drive and force of will. Governs spell strength and casts.</w:t>
-      </w:r>
-    </w:p>
-    <w:p>
-      <w:pPr>
-        <w:spacing w:after="0" w:line="240" w:lineRule="auto"/>
-        <w:contextualSpacing/>
-        <w:rPr>
-          <w:rFonts w:ascii="Times New Roman" w:hAnsi="Times New Roman" w:cs="Times New Roman"/>
-          <w:sz w:val="20"/>
-          <w:szCs w:val="20"/>
-        </w:rPr>
-      </w:pPr>
-      <w:r>
-        <w:rPr>
-          <w:rFonts w:ascii="Times New Roman" w:hAnsi="Times New Roman" w:cs="Times New Roman"/>
-          <w:sz w:val="20"/>
-          <w:szCs w:val="20"/>
-        </w:rPr>
-        <w:t xml:space="preserve">Wit: A </w:t>
-      </w:r>
-      <w:proofErr w:type="spellStart"/>
-      <w:r>
-        <w:rPr>
-          <w:rFonts w:ascii="Times New Roman" w:hAnsi="Times New Roman" w:cs="Times New Roman"/>
-          <w:sz w:val="20"/>
-          <w:szCs w:val="20"/>
-        </w:rPr>
-        <w:t>trancer’s</w:t>
-      </w:r>
-      <w:proofErr w:type="spellEnd"/>
-      <w:r>
-        <w:rPr>
-          <w:rFonts w:ascii="Times New Roman" w:hAnsi="Times New Roman" w:cs="Times New Roman"/>
-          <w:sz w:val="20"/>
-          <w:szCs w:val="20"/>
-        </w:rPr>
-        <w:t xml:space="preserve"> cleverness and flexibility. Governs number and effect of spells.</w:t>
+        <w:t>Hunger: A trancer’s drive and force of will. Governs spell strength and casts.</w:t>
+      </w:r>
+    </w:p>
+    <w:p>
+      <w:pPr>
+        <w:spacing w:after="0" w:line="240" w:lineRule="auto"/>
+        <w:contextualSpacing/>
+        <w:rPr>
+          <w:rFonts w:ascii="Times New Roman" w:hAnsi="Times New Roman" w:cs="Times New Roman"/>
+          <w:sz w:val="20"/>
+          <w:szCs w:val="20"/>
+        </w:rPr>
+      </w:pPr>
+      <w:r>
+        <w:rPr>
+          <w:rFonts w:ascii="Times New Roman" w:hAnsi="Times New Roman" w:cs="Times New Roman"/>
+          <w:sz w:val="20"/>
+          <w:szCs w:val="20"/>
+        </w:rPr>
+        <w:t>Wit: A trancer’s cleverness and flexibility. Governs number and effect of spells.</w:t>
       </w:r>
     </w:p>
     <w:p>
@@ -4911,23 +4480,13 @@
           <w:szCs w:val="20"/>
         </w:rPr>
       </w:pPr>
-      <w:proofErr w:type="spellStart"/>
-      <w:r>
-        <w:rPr>
-          <w:rFonts w:ascii="Times New Roman" w:hAnsi="Times New Roman" w:cs="Times New Roman"/>
-          <w:sz w:val="20"/>
-          <w:szCs w:val="20"/>
-        </w:rPr>
-        <w:t>GameData</w:t>
-      </w:r>
-      <w:proofErr w:type="spellEnd"/>
-      <w:r>
-        <w:rPr>
-          <w:rFonts w:ascii="Times New Roman" w:hAnsi="Times New Roman" w:cs="Times New Roman"/>
-          <w:sz w:val="20"/>
-          <w:szCs w:val="20"/>
-        </w:rPr>
-        <w:t xml:space="preserve"> stores </w:t>
+      <w:r>
+        <w:rPr>
+          <w:rFonts w:ascii="Times New Roman" w:hAnsi="Times New Roman" w:cs="Times New Roman"/>
+          <w:sz w:val="20"/>
+          <w:szCs w:val="20"/>
+        </w:rPr>
+        <w:t xml:space="preserve">GameData stores </w:t>
       </w:r>
       <w:r>
         <w:rPr>
@@ -4948,7 +4507,6 @@
           <w:szCs w:val="20"/>
         </w:rPr>
       </w:pPr>
-      <w:proofErr w:type="spellStart"/>
       <w:r>
         <w:rPr>
           <w:rFonts w:ascii="Times New Roman" w:hAnsi="Times New Roman" w:cs="Times New Roman"/>
@@ -4965,7 +4523,6 @@
         </w:rPr>
         <w:t>Content</w:t>
       </w:r>
-      <w:proofErr w:type="spellEnd"/>
       <w:r>
         <w:rPr>
           <w:rFonts w:ascii="Times New Roman" w:hAnsi="Times New Roman" w:cs="Times New Roman"/>
@@ -5009,7 +4566,6 @@
         </w:rPr>
         <w:t xml:space="preserve">The </w:t>
       </w:r>
-      <w:proofErr w:type="spellStart"/>
       <w:r>
         <w:rPr>
           <w:rFonts w:ascii="Times New Roman" w:hAnsi="Times New Roman" w:cs="Times New Roman"/>
@@ -5024,9 +4580,126 @@
           <w:sz w:val="20"/>
           <w:szCs w:val="20"/>
         </w:rPr>
-        <w:t>Manager</w:t>
-      </w:r>
-      <w:proofErr w:type="spellEnd"/>
+        <w:t xml:space="preserve">Manager </w:t>
+      </w:r>
+      <w:r>
+        <w:rPr>
+          <w:rFonts w:ascii="Times New Roman" w:hAnsi="Times New Roman" w:cs="Times New Roman"/>
+          <w:sz w:val="20"/>
+          <w:szCs w:val="20"/>
+        </w:rPr>
+        <w:t>has all the useful references that systems below it might need. It currently</w:t>
+      </w:r>
+      <w:r>
+        <w:rPr>
+          <w:rFonts w:ascii="Times New Roman" w:hAnsi="Times New Roman" w:cs="Times New Roman"/>
+          <w:sz w:val="20"/>
+          <w:szCs w:val="20"/>
+        </w:rPr>
+        <w:t xml:space="preserve"> allows selecting a mission from a list, and keeps track of the mission, doing things like spawning the player in and activating the spawnzones.</w:t>
+      </w:r>
+    </w:p>
+    <w:p>
+      <w:pPr>
+        <w:spacing w:after="0" w:line="240" w:lineRule="auto"/>
+        <w:contextualSpacing/>
+        <w:rPr>
+          <w:rFonts w:ascii="Times New Roman" w:hAnsi="Times New Roman" w:cs="Times New Roman"/>
+          <w:sz w:val="20"/>
+          <w:szCs w:val="20"/>
+        </w:rPr>
+      </w:pPr>
+      <w:r>
+        <w:rPr>
+          <w:rFonts w:ascii="Times New Roman" w:hAnsi="Times New Roman" w:cs="Times New Roman"/>
+          <w:sz w:val="20"/>
+          <w:szCs w:val="20"/>
+        </w:rPr>
+        <w:t xml:space="preserve">The </w:t>
+      </w:r>
+      <w:r>
+        <w:rPr>
+          <w:rFonts w:ascii="Times New Roman" w:hAnsi="Times New Roman" w:cs="Times New Roman"/>
+          <w:sz w:val="20"/>
+          <w:szCs w:val="20"/>
+        </w:rPr>
+        <w:t>MissionContentSelector</w:t>
+      </w:r>
+      <w:r>
+        <w:rPr>
+          <w:rFonts w:ascii="Times New Roman" w:hAnsi="Times New Roman" w:cs="Times New Roman"/>
+          <w:sz w:val="20"/>
+          <w:szCs w:val="20"/>
+        </w:rPr>
+        <w:t xml:space="preserve"> uses the </w:t>
+      </w:r>
+      <w:r>
+        <w:rPr>
+          <w:rFonts w:ascii="Times New Roman" w:hAnsi="Times New Roman" w:cs="Times New Roman"/>
+          <w:sz w:val="20"/>
+          <w:szCs w:val="20"/>
+        </w:rPr>
+        <w:t>MissionPossibleContent</w:t>
+      </w:r>
+      <w:r>
+        <w:rPr>
+          <w:rFonts w:ascii="Times New Roman" w:hAnsi="Times New Roman" w:cs="Times New Roman"/>
+          <w:sz w:val="20"/>
+          <w:szCs w:val="20"/>
+        </w:rPr>
+        <w:t xml:space="preserve"> to stay within the parameters and pick mission generation settings. Selected parameters are stored in the </w:t>
+      </w:r>
+      <w:r>
+        <w:rPr>
+          <w:rFonts w:ascii="Times New Roman" w:hAnsi="Times New Roman" w:cs="Times New Roman"/>
+          <w:sz w:val="20"/>
+          <w:szCs w:val="20"/>
+        </w:rPr>
+        <w:t>MissionContent object.</w:t>
+      </w:r>
+    </w:p>
+    <w:p>
+      <w:pPr>
+        <w:spacing w:after="0" w:line="240" w:lineRule="auto"/>
+        <w:contextualSpacing/>
+        <w:rPr>
+          <w:rFonts w:ascii="Times New Roman" w:hAnsi="Times New Roman" w:cs="Times New Roman"/>
+          <w:sz w:val="20"/>
+          <w:szCs w:val="20"/>
+        </w:rPr>
+      </w:pPr>
+      <w:r>
+        <w:rPr>
+          <w:rFonts w:ascii="Times New Roman" w:hAnsi="Times New Roman" w:cs="Times New Roman"/>
+          <w:sz w:val="20"/>
+          <w:szCs w:val="20"/>
+        </w:rPr>
+        <w:t>The</w:t>
+      </w:r>
+      <w:r>
+        <w:rPr>
+          <w:rFonts w:ascii="Times New Roman" w:hAnsi="Times New Roman" w:cs="Times New Roman"/>
+          <w:sz w:val="20"/>
+          <w:szCs w:val="20"/>
+        </w:rPr>
+        <w:t xml:space="preserve"> Mission</w:t>
+      </w:r>
+      <w:r>
+        <w:rPr>
+          <w:rFonts w:ascii="Times New Roman" w:hAnsi="Times New Roman" w:cs="Times New Roman"/>
+          <w:sz w:val="20"/>
+          <w:szCs w:val="20"/>
+        </w:rPr>
+        <w:t>Generator uses the Mission</w:t>
+      </w:r>
+      <w:r>
+        <w:rPr>
+          <w:rFonts w:ascii="Times New Roman" w:hAnsi="Times New Roman" w:cs="Times New Roman"/>
+          <w:sz w:val="20"/>
+          <w:szCs w:val="20"/>
+        </w:rPr>
+        <w:t>Content to</w:t>
+      </w:r>
       <w:r>
         <w:rPr>
           <w:rFonts w:ascii="Times New Roman" w:hAnsi="Times New Roman" w:cs="Times New Roman"/>
@@ -5041,200 +4714,6 @@
           <w:sz w:val="20"/>
           <w:szCs w:val="20"/>
         </w:rPr>
-        <w:t>has all the useful references that systems below it might need. It currently</w:t>
-      </w:r>
-      <w:r>
-        <w:rPr>
-          <w:rFonts w:ascii="Times New Roman" w:hAnsi="Times New Roman" w:cs="Times New Roman"/>
-          <w:sz w:val="20"/>
-          <w:szCs w:val="20"/>
-        </w:rPr>
-        <w:t xml:space="preserve"> allows selecting a mission from a list, and keeps track of the mission, doing things like spawning the player in and activating the </w:t>
-      </w:r>
-      <w:proofErr w:type="spellStart"/>
-      <w:r>
-        <w:rPr>
-          <w:rFonts w:ascii="Times New Roman" w:hAnsi="Times New Roman" w:cs="Times New Roman"/>
-          <w:sz w:val="20"/>
-          <w:szCs w:val="20"/>
-        </w:rPr>
-        <w:t>spawnzones</w:t>
-      </w:r>
-      <w:proofErr w:type="spellEnd"/>
-      <w:r>
-        <w:rPr>
-          <w:rFonts w:ascii="Times New Roman" w:hAnsi="Times New Roman" w:cs="Times New Roman"/>
-          <w:sz w:val="20"/>
-          <w:szCs w:val="20"/>
-        </w:rPr>
-        <w:t>.</w:t>
-      </w:r>
-    </w:p>
-    <w:p>
-      <w:pPr>
-        <w:spacing w:after="0" w:line="240" w:lineRule="auto"/>
-        <w:contextualSpacing/>
-        <w:rPr>
-          <w:rFonts w:ascii="Times New Roman" w:hAnsi="Times New Roman" w:cs="Times New Roman"/>
-          <w:sz w:val="20"/>
-          <w:szCs w:val="20"/>
-        </w:rPr>
-      </w:pPr>
-      <w:r>
-        <w:rPr>
-          <w:rFonts w:ascii="Times New Roman" w:hAnsi="Times New Roman" w:cs="Times New Roman"/>
-          <w:sz w:val="20"/>
-          <w:szCs w:val="20"/>
-        </w:rPr>
-        <w:t xml:space="preserve">The </w:t>
-      </w:r>
-      <w:proofErr w:type="spellStart"/>
-      <w:r>
-        <w:rPr>
-          <w:rFonts w:ascii="Times New Roman" w:hAnsi="Times New Roman" w:cs="Times New Roman"/>
-          <w:sz w:val="20"/>
-          <w:szCs w:val="20"/>
-        </w:rPr>
-        <w:t>MissionContentSelector</w:t>
-      </w:r>
-      <w:proofErr w:type="spellEnd"/>
-      <w:r>
-        <w:rPr>
-          <w:rFonts w:ascii="Times New Roman" w:hAnsi="Times New Roman" w:cs="Times New Roman"/>
-          <w:sz w:val="20"/>
-          <w:szCs w:val="20"/>
-        </w:rPr>
-        <w:t xml:space="preserve"> uses the </w:t>
-      </w:r>
-      <w:proofErr w:type="spellStart"/>
-      <w:r>
-        <w:rPr>
-          <w:rFonts w:ascii="Times New Roman" w:hAnsi="Times New Roman" w:cs="Times New Roman"/>
-          <w:sz w:val="20"/>
-          <w:szCs w:val="20"/>
-        </w:rPr>
-        <w:t>MissionPossibleContent</w:t>
-      </w:r>
-      <w:proofErr w:type="spellEnd"/>
-      <w:r>
-        <w:rPr>
-          <w:rFonts w:ascii="Times New Roman" w:hAnsi="Times New Roman" w:cs="Times New Roman"/>
-          <w:sz w:val="20"/>
-          <w:szCs w:val="20"/>
-        </w:rPr>
-        <w:t xml:space="preserve"> to stay within the parameters and pick mission generation settings. Selected parameters are stored in the </w:t>
-      </w:r>
-      <w:proofErr w:type="spellStart"/>
-      <w:r>
-        <w:rPr>
-          <w:rFonts w:ascii="Times New Roman" w:hAnsi="Times New Roman" w:cs="Times New Roman"/>
-          <w:sz w:val="20"/>
-          <w:szCs w:val="20"/>
-        </w:rPr>
-        <w:t>MissionContent</w:t>
-      </w:r>
-      <w:proofErr w:type="spellEnd"/>
-      <w:r>
-        <w:rPr>
-          <w:rFonts w:ascii="Times New Roman" w:hAnsi="Times New Roman" w:cs="Times New Roman"/>
-          <w:sz w:val="20"/>
-          <w:szCs w:val="20"/>
-        </w:rPr>
-        <w:t xml:space="preserve"> object.</w:t>
-      </w:r>
-    </w:p>
-    <w:p>
-      <w:pPr>
-        <w:spacing w:after="0" w:line="240" w:lineRule="auto"/>
-        <w:contextualSpacing/>
-        <w:rPr>
-          <w:rFonts w:ascii="Times New Roman" w:hAnsi="Times New Roman" w:cs="Times New Roman"/>
-          <w:sz w:val="20"/>
-          <w:szCs w:val="20"/>
-        </w:rPr>
-      </w:pPr>
-      <w:r>
-        <w:rPr>
-          <w:rFonts w:ascii="Times New Roman" w:hAnsi="Times New Roman" w:cs="Times New Roman"/>
-          <w:sz w:val="20"/>
-          <w:szCs w:val="20"/>
-        </w:rPr>
-        <w:t>The</w:t>
-      </w:r>
-      <w:r>
-        <w:rPr>
-          <w:rFonts w:ascii="Times New Roman" w:hAnsi="Times New Roman" w:cs="Times New Roman"/>
-          <w:sz w:val="20"/>
-          <w:szCs w:val="20"/>
-        </w:rPr>
-        <w:t xml:space="preserve"> </w:t>
-      </w:r>
-      <w:proofErr w:type="spellStart"/>
-      <w:r>
-        <w:rPr>
-          <w:rFonts w:ascii="Times New Roman" w:hAnsi="Times New Roman" w:cs="Times New Roman"/>
-          <w:sz w:val="20"/>
-          <w:szCs w:val="20"/>
-        </w:rPr>
-        <w:t>Mission</w:t>
-      </w:r>
-      <w:r>
-        <w:rPr>
-          <w:rFonts w:ascii="Times New Roman" w:hAnsi="Times New Roman" w:cs="Times New Roman"/>
-          <w:sz w:val="20"/>
-          <w:szCs w:val="20"/>
-        </w:rPr>
-        <w:t>Generator</w:t>
-      </w:r>
-      <w:proofErr w:type="spellEnd"/>
-      <w:r>
-        <w:rPr>
-          <w:rFonts w:ascii="Times New Roman" w:hAnsi="Times New Roman" w:cs="Times New Roman"/>
-          <w:sz w:val="20"/>
-          <w:szCs w:val="20"/>
-        </w:rPr>
-        <w:t xml:space="preserve"> uses the </w:t>
-      </w:r>
-      <w:proofErr w:type="spellStart"/>
-      <w:r>
-        <w:rPr>
-          <w:rFonts w:ascii="Times New Roman" w:hAnsi="Times New Roman" w:cs="Times New Roman"/>
-          <w:sz w:val="20"/>
-          <w:szCs w:val="20"/>
-        </w:rPr>
-        <w:t>Mission</w:t>
-      </w:r>
-      <w:r>
-        <w:rPr>
-          <w:rFonts w:ascii="Times New Roman" w:hAnsi="Times New Roman" w:cs="Times New Roman"/>
-          <w:sz w:val="20"/>
-          <w:szCs w:val="20"/>
-        </w:rPr>
-        <w:t>Content</w:t>
-      </w:r>
-      <w:proofErr w:type="spellEnd"/>
-      <w:r>
-        <w:rPr>
-          <w:rFonts w:ascii="Times New Roman" w:hAnsi="Times New Roman" w:cs="Times New Roman"/>
-          <w:sz w:val="20"/>
-          <w:szCs w:val="20"/>
-        </w:rPr>
-        <w:t xml:space="preserve"> to</w:t>
-      </w:r>
-      <w:r>
-        <w:rPr>
-          <w:rFonts w:ascii="Times New Roman" w:hAnsi="Times New Roman" w:cs="Times New Roman"/>
-          <w:sz w:val="20"/>
-          <w:szCs w:val="20"/>
-        </w:rPr>
-        <w:t xml:space="preserve"> </w:t>
-      </w:r>
-      <w:r>
-        <w:rPr>
-          <w:rFonts w:ascii="Times New Roman" w:hAnsi="Times New Roman" w:cs="Times New Roman"/>
-          <w:sz w:val="20"/>
-          <w:szCs w:val="20"/>
-        </w:rPr>
         <w:t xml:space="preserve">configure the Mission and </w:t>
       </w:r>
       <w:r>
@@ -5313,126 +4792,24 @@
           <w:szCs w:val="20"/>
         </w:rPr>
       </w:pPr>
-      <w:r>
-        <w:rPr>
-          <w:rFonts w:ascii="Times New Roman" w:hAnsi="Times New Roman" w:cs="Times New Roman"/>
-          <w:sz w:val="20"/>
-          <w:szCs w:val="20"/>
-        </w:rPr>
-        <w:t>Continue from the _</w:t>
-      </w:r>
-      <w:proofErr w:type="spellStart"/>
-      <w:r>
-        <w:rPr>
-          <w:rFonts w:ascii="Times New Roman" w:hAnsi="Times New Roman" w:cs="Times New Roman"/>
-          <w:sz w:val="20"/>
-          <w:szCs w:val="20"/>
-        </w:rPr>
-        <w:t>setBounds</w:t>
-      </w:r>
-      <w:proofErr w:type="spellEnd"/>
-      <w:r>
-        <w:rPr>
-          <w:rFonts w:ascii="Times New Roman" w:hAnsi="Times New Roman" w:cs="Times New Roman"/>
-          <w:sz w:val="20"/>
-          <w:szCs w:val="20"/>
-        </w:rPr>
-        <w:t xml:space="preserve">() of the </w:t>
-      </w:r>
-      <w:proofErr w:type="spellStart"/>
-      <w:r>
-        <w:rPr>
-          <w:rFonts w:ascii="Times New Roman" w:hAnsi="Times New Roman" w:cs="Times New Roman"/>
-          <w:sz w:val="20"/>
-          <w:szCs w:val="20"/>
-        </w:rPr>
-        <w:t>MissionContentGenerator</w:t>
-      </w:r>
-      <w:proofErr w:type="spellEnd"/>
-      <w:r>
-        <w:rPr>
-          <w:rFonts w:ascii="Times New Roman" w:hAnsi="Times New Roman" w:cs="Times New Roman"/>
-          <w:sz w:val="20"/>
-          <w:szCs w:val="20"/>
-        </w:rPr>
-        <w:t>.</w:t>
-      </w:r>
-    </w:p>
-    <w:p>
-      <w:pPr>
-        <w:spacing w:after="0" w:line="240" w:lineRule="auto"/>
-        <w:contextualSpacing/>
-        <w:rPr>
-          <w:rFonts w:ascii="Times New Roman" w:hAnsi="Times New Roman" w:cs="Times New Roman"/>
-          <w:sz w:val="20"/>
-          <w:szCs w:val="20"/>
-        </w:rPr>
-      </w:pPr>
-      <w:r>
-        <w:rPr>
-          <w:rFonts w:ascii="Times New Roman" w:hAnsi="Times New Roman" w:cs="Times New Roman"/>
-          <w:sz w:val="20"/>
-          <w:szCs w:val="20"/>
-        </w:rPr>
-        <w:t xml:space="preserve"> </w:t>
-      </w:r>
-    </w:p>
-    <w:p>
-      <w:pPr>
-        <w:spacing w:after="0" w:line="240" w:lineRule="auto"/>
-        <w:contextualSpacing/>
-        <w:rPr>
-          <w:rFonts w:ascii="Times New Roman" w:hAnsi="Times New Roman" w:cs="Times New Roman"/>
-          <w:sz w:val="20"/>
-          <w:szCs w:val="20"/>
-        </w:rPr>
-      </w:pPr>
-      <w:proofErr w:type="spellStart"/>
-      <w:r>
-        <w:rPr>
-          <w:rFonts w:ascii="Times New Roman" w:hAnsi="Times New Roman" w:cs="Times New Roman"/>
-          <w:sz w:val="20"/>
-          <w:szCs w:val="20"/>
-        </w:rPr>
-        <w:t>ActorManager</w:t>
-      </w:r>
-      <w:proofErr w:type="spellEnd"/>
-      <w:r>
-        <w:rPr>
-          <w:rFonts w:ascii="Times New Roman" w:hAnsi="Times New Roman" w:cs="Times New Roman"/>
-          <w:sz w:val="20"/>
-          <w:szCs w:val="20"/>
-        </w:rPr>
-        <w:t xml:space="preserve"> – A mission-specific class in charge of tracking all actors and providing convenient access to them.</w:t>
-      </w:r>
-    </w:p>
-    <w:p>
-      <w:pPr>
-        <w:spacing w:after="0" w:line="240" w:lineRule="auto"/>
-        <w:contextualSpacing/>
-        <w:rPr>
-          <w:rFonts w:ascii="Times New Roman" w:hAnsi="Times New Roman" w:cs="Times New Roman"/>
-          <w:sz w:val="20"/>
-          <w:szCs w:val="20"/>
-        </w:rPr>
-      </w:pPr>
-      <w:proofErr w:type="spellStart"/>
-      <w:r>
-        <w:rPr>
-          <w:rFonts w:ascii="Times New Roman" w:hAnsi="Times New Roman" w:cs="Times New Roman"/>
-          <w:sz w:val="20"/>
-          <w:szCs w:val="20"/>
-        </w:rPr>
-        <w:t>ProjectileManager</w:t>
-      </w:r>
-      <w:proofErr w:type="spellEnd"/>
-      <w:r>
-        <w:rPr>
-          <w:rFonts w:ascii="Times New Roman" w:hAnsi="Times New Roman" w:cs="Times New Roman"/>
-          <w:sz w:val="20"/>
-          <w:szCs w:val="20"/>
-        </w:rPr>
-        <w:t xml:space="preserve"> – A mission-specific class in charge of tracking all projectiles and providing convenient access to them.</w:t>
+    </w:p>
+    <w:p>
+      <w:pPr>
+        <w:spacing w:after="0" w:line="240" w:lineRule="auto"/>
+        <w:contextualSpacing/>
+        <w:rPr>
+          <w:rFonts w:ascii="Times New Roman" w:hAnsi="Times New Roman" w:cs="Times New Roman"/>
+          <w:sz w:val="20"/>
+          <w:szCs w:val="20"/>
+        </w:rPr>
+      </w:pPr>
+      <w:r>
+        <w:rPr>
+          <w:rFonts w:ascii="Times New Roman" w:hAnsi="Times New Roman" w:cs="Times New Roman"/>
+          <w:sz w:val="20"/>
+          <w:szCs w:val="20"/>
+        </w:rPr>
+        <w:t>ProjectileManager – A mission-specific class in charge of tracking all projectiles and providing convenient access to them.</w:t>
       </w:r>
     </w:p>
     <w:p>
@@ -5552,232 +4929,6 @@
           <w:sz w:val="20"/>
           <w:szCs w:val="20"/>
         </w:rPr>
-        <w:t>Children are spawning in overlapping.</w:t>
-      </w:r>
-    </w:p>
-    <w:p>
-      <w:pPr>
-        <w:spacing w:after="0" w:line="240" w:lineRule="auto"/>
-        <w:contextualSpacing/>
-        <w:rPr>
-          <w:rFonts w:ascii="Times New Roman" w:hAnsi="Times New Roman" w:cs="Times New Roman"/>
-          <w:sz w:val="20"/>
-          <w:szCs w:val="20"/>
-        </w:rPr>
-      </w:pPr>
-      <w:r>
-        <w:rPr>
-          <w:rFonts w:ascii="Times New Roman" w:hAnsi="Times New Roman" w:cs="Times New Roman"/>
-          <w:sz w:val="20"/>
-          <w:szCs w:val="20"/>
-        </w:rPr>
-        <w:t>Refactor spawning – break out spawners.</w:t>
-      </w:r>
-    </w:p>
-    <w:p>
-      <w:pPr>
-        <w:spacing w:after="0" w:line="240" w:lineRule="auto"/>
-        <w:contextualSpacing/>
-        <w:rPr>
-          <w:rFonts w:ascii="Times New Roman" w:hAnsi="Times New Roman" w:cs="Times New Roman"/>
-          <w:sz w:val="20"/>
-          <w:szCs w:val="20"/>
-        </w:rPr>
-      </w:pPr>
-      <w:r>
-        <w:rPr>
-          <w:rFonts w:ascii="Times New Roman" w:hAnsi="Times New Roman" w:cs="Times New Roman"/>
-          <w:sz w:val="20"/>
-          <w:szCs w:val="20"/>
-        </w:rPr>
-        <w:t>Physics looks bad for asteroids. Is there a physics material that would improve things?</w:t>
-      </w:r>
-    </w:p>
-    <w:p>
-      <w:pPr>
-        <w:spacing w:after="0" w:line="240" w:lineRule="auto"/>
-        <w:contextualSpacing/>
-        <w:rPr>
-          <w:rFonts w:ascii="Times New Roman" w:hAnsi="Times New Roman" w:cs="Times New Roman"/>
-          <w:sz w:val="20"/>
-          <w:szCs w:val="20"/>
-        </w:rPr>
-      </w:pPr>
-    </w:p>
-    <w:p>
-      <w:pPr>
-        <w:spacing w:after="0" w:line="240" w:lineRule="auto"/>
-        <w:contextualSpacing/>
-        <w:rPr>
-          <w:rFonts w:ascii="Times New Roman" w:hAnsi="Times New Roman" w:cs="Times New Roman"/>
-          <w:sz w:val="20"/>
-          <w:szCs w:val="20"/>
-        </w:rPr>
-      </w:pPr>
-      <w:r>
-        <w:rPr>
-          <w:rFonts w:ascii="Times New Roman" w:hAnsi="Times New Roman" w:cs="Times New Roman"/>
-          <w:sz w:val="20"/>
-          <w:szCs w:val="20"/>
-        </w:rPr>
-        <w:t>Refactor Actor components.</w:t>
-      </w:r>
-    </w:p>
-    <w:p>
-      <w:pPr>
-        <w:spacing w:after="0" w:line="240" w:lineRule="auto"/>
-        <w:contextualSpacing/>
-        <w:rPr>
-          <w:rFonts w:ascii="Times New Roman" w:hAnsi="Times New Roman" w:cs="Times New Roman"/>
-          <w:sz w:val="20"/>
-          <w:szCs w:val="20"/>
-        </w:rPr>
-      </w:pPr>
-    </w:p>
-    <w:p>
-      <w:pPr>
-        <w:spacing w:after="0" w:line="240" w:lineRule="auto"/>
-        <w:contextualSpacing/>
-        <w:rPr>
-          <w:rFonts w:ascii="Times New Roman" w:hAnsi="Times New Roman" w:cs="Times New Roman"/>
-          <w:sz w:val="20"/>
-          <w:szCs w:val="20"/>
-        </w:rPr>
-      </w:pPr>
-      <w:r>
-        <w:rPr>
-          <w:rFonts w:ascii="Times New Roman" w:hAnsi="Times New Roman" w:cs="Times New Roman"/>
-          <w:sz w:val="20"/>
-          <w:szCs w:val="20"/>
-        </w:rPr>
-        <w:t>Add modifiers for asteroid spawn directions/behaviors.</w:t>
-      </w:r>
-    </w:p>
-    <w:p>
-      <w:pPr>
-        <w:spacing w:after="0" w:line="240" w:lineRule="auto"/>
-        <w:contextualSpacing/>
-        <w:rPr>
-          <w:rFonts w:ascii="Times New Roman" w:hAnsi="Times New Roman" w:cs="Times New Roman"/>
-          <w:sz w:val="20"/>
-          <w:szCs w:val="20"/>
-        </w:rPr>
-      </w:pPr>
-      <w:r>
-        <w:rPr>
-          <w:rFonts w:ascii="Times New Roman" w:hAnsi="Times New Roman" w:cs="Times New Roman"/>
-          <w:sz w:val="20"/>
-          <w:szCs w:val="20"/>
-        </w:rPr>
-        <w:tab/>
-        <w:t>One way (which direction)</w:t>
-      </w:r>
-    </w:p>
-    <w:p>
-      <w:pPr>
-        <w:spacing w:after="0" w:line="240" w:lineRule="auto"/>
-        <w:contextualSpacing/>
-        <w:rPr>
-          <w:rFonts w:ascii="Times New Roman" w:hAnsi="Times New Roman" w:cs="Times New Roman"/>
-          <w:sz w:val="20"/>
-          <w:szCs w:val="20"/>
-        </w:rPr>
-      </w:pPr>
-      <w:r>
-        <w:rPr>
-          <w:rFonts w:ascii="Times New Roman" w:hAnsi="Times New Roman" w:cs="Times New Roman"/>
-          <w:sz w:val="20"/>
-          <w:szCs w:val="20"/>
-        </w:rPr>
-        <w:tab/>
-        <w:t>Orbiting center</w:t>
-      </w:r>
-      <w:r>
-        <w:rPr>
-          <w:rFonts w:ascii="Times New Roman" w:hAnsi="Times New Roman" w:cs="Times New Roman"/>
-          <w:sz w:val="20"/>
-          <w:szCs w:val="20"/>
-        </w:rPr>
-        <w:t xml:space="preserve"> (clockwise/counter)</w:t>
-      </w:r>
-    </w:p>
-    <w:p>
-      <w:pPr>
-        <w:spacing w:after="0" w:line="240" w:lineRule="auto"/>
-        <w:contextualSpacing/>
-        <w:rPr>
-          <w:rFonts w:ascii="Times New Roman" w:hAnsi="Times New Roman" w:cs="Times New Roman"/>
-          <w:sz w:val="20"/>
-          <w:szCs w:val="20"/>
-        </w:rPr>
-      </w:pPr>
-      <w:r>
-        <w:rPr>
-          <w:rFonts w:ascii="Times New Roman" w:hAnsi="Times New Roman" w:cs="Times New Roman"/>
-          <w:sz w:val="20"/>
-          <w:szCs w:val="20"/>
-        </w:rPr>
-        <w:tab/>
-        <w:t>Pulsing out in</w:t>
-      </w:r>
-    </w:p>
-    <w:p>
-      <w:pPr>
-        <w:spacing w:after="0" w:line="240" w:lineRule="auto"/>
-        <w:contextualSpacing/>
-        <w:rPr>
-          <w:rFonts w:ascii="Times New Roman" w:hAnsi="Times New Roman" w:cs="Times New Roman"/>
-          <w:sz w:val="20"/>
-          <w:szCs w:val="20"/>
-        </w:rPr>
-      </w:pPr>
-    </w:p>
-    <w:p>
-      <w:pPr>
-        <w:spacing w:after="0" w:line="240" w:lineRule="auto"/>
-        <w:contextualSpacing/>
-        <w:rPr>
-          <w:rFonts w:ascii="Times New Roman" w:hAnsi="Times New Roman" w:cs="Times New Roman"/>
-          <w:sz w:val="20"/>
-          <w:szCs w:val="20"/>
-        </w:rPr>
-      </w:pPr>
-      <w:r>
-        <w:rPr>
-          <w:rFonts w:ascii="Times New Roman" w:hAnsi="Times New Roman" w:cs="Times New Roman"/>
-          <w:sz w:val="20"/>
-          <w:szCs w:val="20"/>
-        </w:rPr>
-        <w:t>Improve piloting control. Impulse.</w:t>
-      </w:r>
-    </w:p>
-    <w:p>
-      <w:pPr>
-        <w:spacing w:after="0" w:line="240" w:lineRule="auto"/>
-        <w:contextualSpacing/>
-        <w:rPr>
-          <w:rFonts w:ascii="Times New Roman" w:hAnsi="Times New Roman" w:cs="Times New Roman"/>
-          <w:sz w:val="20"/>
-          <w:szCs w:val="20"/>
-        </w:rPr>
-      </w:pPr>
-    </w:p>
-    <w:p>
-      <w:pPr>
-        <w:spacing w:after="0" w:line="240" w:lineRule="auto"/>
-        <w:contextualSpacing/>
-        <w:rPr>
-          <w:rFonts w:ascii="Times New Roman" w:hAnsi="Times New Roman" w:cs="Times New Roman"/>
-          <w:sz w:val="20"/>
-          <w:szCs w:val="20"/>
-        </w:rPr>
-      </w:pPr>
-      <w:r>
-        <w:rPr>
-          <w:rFonts w:ascii="Times New Roman" w:hAnsi="Times New Roman" w:cs="Times New Roman"/>
-          <w:sz w:val="20"/>
-          <w:szCs w:val="20"/>
-        </w:rPr>
         <w:t>Add weapons.</w:t>
       </w:r>
     </w:p>
@@ -5802,6 +4953,36 @@
           <w:szCs w:val="20"/>
         </w:rPr>
       </w:pPr>
+    </w:p>
+    <w:p>
+      <w:pPr>
+        <w:spacing w:after="0" w:line="240" w:lineRule="auto"/>
+        <w:contextualSpacing/>
+        <w:rPr>
+          <w:rFonts w:ascii="Times New Roman" w:hAnsi="Times New Roman" w:cs="Times New Roman"/>
+          <w:sz w:val="20"/>
+          <w:szCs w:val="20"/>
+        </w:rPr>
+      </w:pPr>
+    </w:p>
+    <w:p>
+      <w:pPr>
+        <w:spacing w:after="0" w:line="240" w:lineRule="auto"/>
+        <w:contextualSpacing/>
+        <w:rPr>
+          <w:rFonts w:ascii="Times New Roman" w:hAnsi="Times New Roman" w:cs="Times New Roman"/>
+          <w:sz w:val="20"/>
+          <w:szCs w:val="20"/>
+        </w:rPr>
+      </w:pPr>
+      <w:r>
+        <w:rPr>
+          <w:rFonts w:ascii="Times New Roman" w:hAnsi="Times New Roman" w:cs="Times New Roman"/>
+          <w:sz w:val="20"/>
+          <w:szCs w:val="20"/>
+        </w:rPr>
+        <w:t>WORK ON UITOOLKIT SHIP EDITOR. GET THE SHIP DATA TO DYNAMICALLY DISPLAY.</w:t>
+      </w:r>
     </w:p>
     <w:sectPr>
       <w:pgSz w:w="12240" w:h="15840"/>

</xml_diff>

<commit_message>
First pass on Gear (weapons, spellgear, equipment) system.
</commit_message>
<xml_diff>
--- a/Plan.docx
+++ b/Plan.docx
@@ -4964,24 +4964,306 @@
           <w:szCs w:val="20"/>
         </w:rPr>
       </w:pPr>
-    </w:p>
-    <w:p>
-      <w:pPr>
-        <w:spacing w:after="0" w:line="240" w:lineRule="auto"/>
-        <w:contextualSpacing/>
-        <w:rPr>
-          <w:rFonts w:ascii="Times New Roman" w:hAnsi="Times New Roman" w:cs="Times New Roman"/>
-          <w:sz w:val="20"/>
-          <w:szCs w:val="20"/>
-        </w:rPr>
-      </w:pPr>
-      <w:r>
-        <w:rPr>
-          <w:rFonts w:ascii="Times New Roman" w:hAnsi="Times New Roman" w:cs="Times New Roman"/>
-          <w:sz w:val="20"/>
-          <w:szCs w:val="20"/>
-        </w:rPr>
-        <w:t>WORK ON UITOOLKIT SHIP EDITOR. GET THE SHIP DATA TO DYNAMICALLY DISPLAY.</w:t>
+      <w:r>
+        <w:rPr>
+          <w:rFonts w:ascii="Times New Roman" w:hAnsi="Times New Roman" w:cs="Times New Roman"/>
+          <w:sz w:val="20"/>
+          <w:szCs w:val="20"/>
+        </w:rPr>
+        <w:t>Hardpoints – Allow installing and activating Gear. May be outfitted with Modules and/or Spells.</w:t>
+      </w:r>
+    </w:p>
+    <w:p>
+      <w:pPr>
+        <w:spacing w:after="0" w:line="240" w:lineRule="auto"/>
+        <w:contextualSpacing/>
+        <w:rPr>
+          <w:rFonts w:ascii="Times New Roman" w:hAnsi="Times New Roman" w:cs="Times New Roman"/>
+          <w:sz w:val="20"/>
+          <w:szCs w:val="20"/>
+        </w:rPr>
+      </w:pPr>
+      <w:r>
+        <w:rPr>
+          <w:rFonts w:ascii="Times New Roman" w:hAnsi="Times New Roman" w:cs="Times New Roman"/>
+          <w:sz w:val="20"/>
+          <w:szCs w:val="20"/>
+        </w:rPr>
+        <w:t>Shots/Ammo – Number of activations or an object that gets instantiated upon activation.</w:t>
+      </w:r>
+    </w:p>
+    <w:p>
+      <w:pPr>
+        <w:spacing w:after="0" w:line="240" w:lineRule="auto"/>
+        <w:contextualSpacing/>
+        <w:rPr>
+          <w:rFonts w:ascii="Times New Roman" w:hAnsi="Times New Roman" w:cs="Times New Roman"/>
+          <w:sz w:val="20"/>
+          <w:szCs w:val="20"/>
+        </w:rPr>
+      </w:pPr>
+    </w:p>
+    <w:p>
+      <w:pPr>
+        <w:spacing w:after="0" w:line="240" w:lineRule="auto"/>
+        <w:contextualSpacing/>
+        <w:rPr>
+          <w:rFonts w:ascii="Times New Roman" w:hAnsi="Times New Roman" w:cs="Times New Roman"/>
+          <w:sz w:val="20"/>
+          <w:szCs w:val="20"/>
+        </w:rPr>
+      </w:pPr>
+      <w:r>
+        <w:rPr>
+          <w:rFonts w:ascii="Times New Roman" w:hAnsi="Times New Roman" w:cs="Times New Roman"/>
+          <w:sz w:val="20"/>
+          <w:szCs w:val="20"/>
+        </w:rPr>
+        <w:t>Gear</w:t>
+      </w:r>
+      <w:r>
+        <w:rPr>
+          <w:rFonts w:ascii="Times New Roman" w:hAnsi="Times New Roman" w:cs="Times New Roman"/>
+          <w:sz w:val="20"/>
+          <w:szCs w:val="20"/>
+        </w:rPr>
+        <w:t xml:space="preserve"> – Weapons, Spellgears, or Equipment.</w:t>
+      </w:r>
+    </w:p>
+    <w:p>
+      <w:pPr>
+        <w:spacing w:after="0" w:line="240" w:lineRule="auto"/>
+        <w:contextualSpacing/>
+        <w:rPr>
+          <w:rFonts w:ascii="Times New Roman" w:hAnsi="Times New Roman" w:cs="Times New Roman"/>
+          <w:sz w:val="20"/>
+          <w:szCs w:val="20"/>
+        </w:rPr>
+      </w:pPr>
+      <w:r>
+        <w:rPr>
+          <w:rFonts w:ascii="Times New Roman" w:hAnsi="Times New Roman" w:cs="Times New Roman"/>
+          <w:sz w:val="20"/>
+          <w:szCs w:val="20"/>
+        </w:rPr>
+        <w:t>A stat bucket and an Activate() method.</w:t>
+      </w:r>
+    </w:p>
+    <w:p>
+      <w:pPr>
+        <w:spacing w:after="0" w:line="240" w:lineRule="auto"/>
+        <w:contextualSpacing/>
+        <w:rPr>
+          <w:rFonts w:ascii="Times New Roman" w:hAnsi="Times New Roman" w:cs="Times New Roman"/>
+          <w:sz w:val="20"/>
+          <w:szCs w:val="20"/>
+        </w:rPr>
+      </w:pPr>
+      <w:r>
+        <w:rPr>
+          <w:rFonts w:ascii="Times New Roman" w:hAnsi="Times New Roman" w:cs="Times New Roman"/>
+          <w:sz w:val="20"/>
+          <w:szCs w:val="20"/>
+        </w:rPr>
+        <w:t xml:space="preserve">Rounds fired – When </w:t>
+      </w:r>
+      <w:r>
+        <w:rPr>
+          <w:rFonts w:ascii="Times New Roman" w:hAnsi="Times New Roman" w:cs="Times New Roman"/>
+          <w:sz w:val="20"/>
+          <w:szCs w:val="20"/>
+        </w:rPr>
+        <w:t>activating, create how many instances of ammo?</w:t>
+      </w:r>
+    </w:p>
+    <w:p>
+      <w:pPr>
+        <w:spacing w:after="0" w:line="240" w:lineRule="auto"/>
+        <w:contextualSpacing/>
+        <w:rPr>
+          <w:rFonts w:ascii="Times New Roman" w:hAnsi="Times New Roman" w:cs="Times New Roman"/>
+          <w:sz w:val="20"/>
+          <w:szCs w:val="20"/>
+        </w:rPr>
+      </w:pPr>
+      <w:r>
+        <w:rPr>
+          <w:rFonts w:ascii="Times New Roman" w:hAnsi="Times New Roman" w:cs="Times New Roman"/>
+          <w:sz w:val="20"/>
+          <w:szCs w:val="20"/>
+        </w:rPr>
+        <w:t>Activate – Either spends a shot and activates its effect or instantiates an Ammo.</w:t>
+      </w:r>
+    </w:p>
+    <w:p>
+      <w:pPr>
+        <w:spacing w:after="0" w:line="240" w:lineRule="auto"/>
+        <w:contextualSpacing/>
+        <w:rPr>
+          <w:rFonts w:ascii="Times New Roman" w:hAnsi="Times New Roman" w:cs="Times New Roman"/>
+          <w:sz w:val="20"/>
+          <w:szCs w:val="20"/>
+        </w:rPr>
+      </w:pPr>
+    </w:p>
+    <w:p>
+      <w:pPr>
+        <w:spacing w:after="0" w:line="240" w:lineRule="auto"/>
+        <w:contextualSpacing/>
+        <w:rPr>
+          <w:rFonts w:ascii="Times New Roman" w:hAnsi="Times New Roman" w:cs="Times New Roman"/>
+          <w:sz w:val="20"/>
+          <w:szCs w:val="20"/>
+        </w:rPr>
+      </w:pPr>
+      <w:r>
+        <w:rPr>
+          <w:rFonts w:ascii="Times New Roman" w:hAnsi="Times New Roman" w:cs="Times New Roman"/>
+          <w:sz w:val="20"/>
+          <w:szCs w:val="20"/>
+        </w:rPr>
+        <w:t>Modules</w:t>
+      </w:r>
+      <w:r>
+        <w:rPr>
+          <w:rFonts w:ascii="Times New Roman" w:hAnsi="Times New Roman" w:cs="Times New Roman"/>
+          <w:sz w:val="20"/>
+          <w:szCs w:val="20"/>
+        </w:rPr>
+        <w:t xml:space="preserve"> – Modifies Hardpoint stats.</w:t>
+      </w:r>
+    </w:p>
+    <w:p>
+      <w:pPr>
+        <w:spacing w:after="0" w:line="240" w:lineRule="auto"/>
+        <w:contextualSpacing/>
+        <w:rPr>
+          <w:rFonts w:ascii="Times New Roman" w:hAnsi="Times New Roman" w:cs="Times New Roman"/>
+          <w:sz w:val="20"/>
+          <w:szCs w:val="20"/>
+        </w:rPr>
+      </w:pPr>
+      <w:r>
+        <w:rPr>
+          <w:rFonts w:ascii="Times New Roman" w:hAnsi="Times New Roman" w:cs="Times New Roman"/>
+          <w:sz w:val="20"/>
+          <w:szCs w:val="20"/>
+        </w:rPr>
+        <w:t>Spells</w:t>
+      </w:r>
+      <w:r>
+        <w:rPr>
+          <w:rFonts w:ascii="Times New Roman" w:hAnsi="Times New Roman" w:cs="Times New Roman"/>
+          <w:sz w:val="20"/>
+          <w:szCs w:val="20"/>
+        </w:rPr>
+        <w:t xml:space="preserve"> – Modifies Hardpoint, Gear, and Ammo stats and effects.</w:t>
+      </w:r>
+    </w:p>
+    <w:p>
+      <w:pPr>
+        <w:spacing w:after="0" w:line="240" w:lineRule="auto"/>
+        <w:contextualSpacing/>
+        <w:rPr>
+          <w:rFonts w:ascii="Times New Roman" w:hAnsi="Times New Roman" w:cs="Times New Roman"/>
+          <w:sz w:val="20"/>
+          <w:szCs w:val="20"/>
+        </w:rPr>
+      </w:pPr>
+    </w:p>
+    <w:p>
+      <w:pPr>
+        <w:spacing w:after="0" w:line="240" w:lineRule="auto"/>
+        <w:contextualSpacing/>
+        <w:rPr>
+          <w:rFonts w:ascii="Times New Roman" w:hAnsi="Times New Roman" w:cs="Times New Roman"/>
+          <w:sz w:val="20"/>
+          <w:szCs w:val="20"/>
+        </w:rPr>
+      </w:pPr>
+      <w:r>
+        <w:rPr>
+          <w:rFonts w:ascii="Times New Roman" w:hAnsi="Times New Roman" w:cs="Times New Roman"/>
+          <w:sz w:val="20"/>
+          <w:szCs w:val="20"/>
+        </w:rPr>
+        <w:t>Ammo –Instantiated object that deals damage on impact.</w:t>
+      </w:r>
+    </w:p>
+    <w:p>
+      <w:pPr>
+        <w:spacing w:after="0" w:line="240" w:lineRule="auto"/>
+        <w:contextualSpacing/>
+        <w:rPr>
+          <w:rFonts w:ascii="Times New Roman" w:hAnsi="Times New Roman" w:cs="Times New Roman"/>
+          <w:sz w:val="20"/>
+          <w:szCs w:val="20"/>
+        </w:rPr>
+      </w:pPr>
+      <w:r>
+        <w:rPr>
+          <w:rFonts w:ascii="Times New Roman" w:hAnsi="Times New Roman" w:cs="Times New Roman"/>
+          <w:sz w:val="20"/>
+          <w:szCs w:val="20"/>
+        </w:rPr>
+        <w:t>Is it a missile?</w:t>
+      </w:r>
+    </w:p>
+    <w:p>
+      <w:pPr>
+        <w:spacing w:after="0" w:line="240" w:lineRule="auto"/>
+        <w:contextualSpacing/>
+        <w:rPr>
+          <w:rFonts w:ascii="Times New Roman" w:hAnsi="Times New Roman" w:cs="Times New Roman"/>
+          <w:sz w:val="20"/>
+          <w:szCs w:val="20"/>
+        </w:rPr>
+      </w:pPr>
+      <w:r>
+        <w:rPr>
+          <w:rFonts w:ascii="Times New Roman" w:hAnsi="Times New Roman" w:cs="Times New Roman"/>
+          <w:sz w:val="20"/>
+          <w:szCs w:val="20"/>
+        </w:rPr>
+        <w:t>How behave?</w:t>
+      </w:r>
+    </w:p>
+    <w:p>
+      <w:pPr>
+        <w:spacing w:after="0" w:line="240" w:lineRule="auto"/>
+        <w:contextualSpacing/>
+        <w:rPr>
+          <w:rFonts w:ascii="Times New Roman" w:hAnsi="Times New Roman" w:cs="Times New Roman"/>
+          <w:sz w:val="20"/>
+          <w:szCs w:val="20"/>
+        </w:rPr>
+      </w:pPr>
+      <w:r>
+        <w:rPr>
+          <w:rFonts w:ascii="Times New Roman" w:hAnsi="Times New Roman" w:cs="Times New Roman"/>
+          <w:sz w:val="20"/>
+          <w:szCs w:val="20"/>
+        </w:rPr>
+        <w:t>Damage?</w:t>
+      </w:r>
+    </w:p>
+    <w:p>
+      <w:pPr>
+        <w:spacing w:after="0" w:line="240" w:lineRule="auto"/>
+        <w:contextualSpacing/>
+        <w:rPr>
+          <w:rFonts w:ascii="Times New Roman" w:hAnsi="Times New Roman" w:cs="Times New Roman"/>
+          <w:sz w:val="20"/>
+          <w:szCs w:val="20"/>
+        </w:rPr>
+      </w:pPr>
+      <w:r>
+        <w:rPr>
+          <w:rFonts w:ascii="Times New Roman" w:hAnsi="Times New Roman" w:cs="Times New Roman"/>
+          <w:sz w:val="20"/>
+          <w:szCs w:val="20"/>
+        </w:rPr>
+        <w:t>OnImpact Effect.</w:t>
       </w:r>
     </w:p>
     <w:sectPr>

</xml_diff>